<commit_message>
TFS 13643 - Change label for Module to Employee Level
git-tfs-id: [https://tfs.omnicloud.local/tfs/cco%20program/]$/eCoaching_V2;C41867
</commit_message>
<xml_diff>
--- a/Design/DD/SSRS/CCO_eCoaching_Log_AdminActivitySummary_SSRS_Reporting_DD.docx
+++ b/Design/DD/SSRS/CCO_eCoaching_Log_AdminActivitySummary_SSRS_Reporting_DD.docx
@@ -392,22 +392,22 @@
                 <w:rFonts w:ascii="Times New Roman (PCL6)" w:hAnsi="Times New Roman (PCL6)"/>
               </w:rPr>
             </w:pPr>
-            <w:del w:id="1" w:author="Palacherla, Susmitha C (NONUS)" w:date="2019-02-10T15:20:00Z">
+            <w:ins w:id="1" w:author="Palacherla, Susmitha C (NONUS)" w:date="2019-03-08T11:48:00Z">
               <w:r>
                 <w:rPr>
                   <w:rFonts w:ascii="Times New Roman (PCL6)" w:hAnsi="Times New Roman (PCL6)"/>
                 </w:rPr>
-                <w:delText>08/27/2018</w:delText>
+                <w:t>03/08/2019</w:t>
               </w:r>
-            </w:del>
-            <w:ins w:id="2" w:author="Palacherla, Susmitha C (NONUS)" w:date="2019-02-10T15:20:00Z">
+            </w:ins>
+            <w:del w:id="2" w:author="Palacherla, Susmitha C (NONUS)" w:date="2019-03-08T11:48:00Z">
               <w:r>
                 <w:rPr>
                   <w:rFonts w:ascii="Times New Roman (PCL6)" w:hAnsi="Times New Roman (PCL6)"/>
                 </w:rPr>
-                <w:t>02/11/2019</w:t>
+                <w:delText>02/11/2019</w:delText>
               </w:r>
-            </w:ins>
+            </w:del>
           </w:p>
         </w:tc>
         <w:tc>
@@ -446,32 +446,18 @@
                 <w:rFonts w:ascii="Times New Roman (PCL6)" w:hAnsi="Times New Roman (PCL6)"/>
               </w:rPr>
             </w:pPr>
-            <w:r>
-              <w:rPr>
-                <w:rFonts w:ascii="Times New Roman (PCL6)" w:hAnsi="Times New Roman (PCL6)"/>
-              </w:rPr>
-              <w:t xml:space="preserve">TFS </w:t>
-            </w:r>
-            <w:del w:id="3" w:author="Palacherla, Susmitha C (NONUS)" w:date="2019-02-10T15:20:00Z">
+            <w:ins w:id="3" w:author="Palacherla, Susmitha C (NONUS)" w:date="2019-03-08T11:48:00Z">
               <w:r>
                 <w:rPr>
                   <w:rFonts w:ascii="Times New Roman (PCL6)" w:hAnsi="Times New Roman (PCL6)"/>
                 </w:rPr>
-                <w:delText xml:space="preserve">11663 </w:delText>
-              </w:r>
-            </w:del>
-            <w:ins w:id="4" w:author="Palacherla, Susmitha C (NONUS)" w:date="2019-02-10T15:20:00Z">
-              <w:r>
-                <w:rPr>
-                  <w:rFonts w:ascii="Times New Roman (PCL6)" w:hAnsi="Times New Roman (PCL6)"/>
-                </w:rPr>
-                <w:t>1</w:t>
+                <w:t>TFS 1</w:t>
               </w:r>
               <w:r>
                 <w:rPr>
                   <w:rFonts w:ascii="Times New Roman (PCL6)" w:hAnsi="Times New Roman (PCL6)"/>
                 </w:rPr>
-                <w:t>3437</w:t>
+                <w:t>3643</w:t>
               </w:r>
               <w:r>
                 <w:rPr>
@@ -479,35 +465,57 @@
                 </w:rPr>
                 <w:t xml:space="preserve"> </w:t>
               </w:r>
-            </w:ins>
-            <w:r>
-              <w:rPr>
-                <w:rFonts w:ascii="Times New Roman (PCL6)" w:hAnsi="Times New Roman (PCL6)"/>
-              </w:rPr>
-              <w:t xml:space="preserve">- Update urls in SSRS Reporting for </w:t>
-            </w:r>
-            <w:del w:id="5" w:author="Palacherla, Susmitha C (NONUS)" w:date="2019-02-10T15:21:00Z">
               <w:r>
                 <w:rPr>
                   <w:rFonts w:ascii="Times New Roman (PCL6)" w:hAnsi="Times New Roman (PCL6)"/>
                 </w:rPr>
-                <w:delText xml:space="preserve">SharedServices </w:delText>
+                <w:t>–</w:t>
               </w:r>
-            </w:del>
-            <w:ins w:id="6" w:author="Palacherla, Susmitha C (NONUS)" w:date="2019-02-10T15:21:00Z">
               <w:r>
                 <w:rPr>
                   <w:rFonts w:ascii="Times New Roman (PCL6)" w:hAnsi="Times New Roman (PCL6)"/>
                 </w:rPr>
-                <w:t xml:space="preserve">AD </w:t>
+                <w:t xml:space="preserve"> </w:t>
+              </w:r>
+              <w:r>
+                <w:rPr>
+                  <w:rFonts w:ascii="Times New Roman (PCL6)" w:hAnsi="Times New Roman (PCL6)"/>
+                </w:rPr>
+                <w:t>Change label for Module to Employee Level</w:t>
               </w:r>
             </w:ins>
-            <w:r>
-              <w:rPr>
-                <w:rFonts w:ascii="Times New Roman (PCL6)" w:hAnsi="Times New Roman (PCL6)"/>
-              </w:rPr>
-              <w:t>domain</w:t>
-            </w:r>
+            <w:del w:id="4" w:author="Palacherla, Susmitha C (NONUS)" w:date="2019-03-08T11:48:00Z">
+              <w:r>
+                <w:rPr>
+                  <w:rFonts w:ascii="Times New Roman (PCL6)" w:hAnsi="Times New Roman (PCL6)"/>
+                </w:rPr>
+                <w:delText>TFS 1</w:delText>
+              </w:r>
+              <w:r>
+                <w:rPr>
+                  <w:rFonts w:ascii="Times New Roman (PCL6)" w:hAnsi="Times New Roman (PCL6)"/>
+                </w:rPr>
+                <w:delText>3437</w:delText>
+              </w:r>
+              <w:r>
+                <w:rPr>
+                  <w:rFonts w:ascii="Times New Roman (PCL6)" w:hAnsi="Times New Roman (PCL6)"/>
+                </w:rPr>
+                <w:delText xml:space="preserve"> - Update urls in SSRS Reporting for </w:delText>
+              </w:r>
+              <w:r>
+                <w:rPr>
+                  <w:rFonts w:ascii="Times New Roman (PCL6)" w:hAnsi="Times New Roman (PCL6)"/>
+                </w:rPr>
+                <w:delText xml:space="preserve">AD </w:delText>
+              </w:r>
+              <w:r>
+                <w:rPr>
+                  <w:rFonts w:ascii="Times New Roman (PCL6)" w:hAnsi="Times New Roman (PCL6)"/>
+                </w:rPr>
+                <w:delText>domain</w:delText>
+              </w:r>
+            </w:del>
           </w:p>
         </w:tc>
       </w:tr>
@@ -1133,6 +1141,13 @@
         <w:gridCol w:w="1440"/>
         <w:gridCol w:w="5238"/>
         <w:gridCol w:w="2790"/>
+        <w:tblGridChange w:id="5">
+          <w:tblGrid>
+            <w:gridCol w:w="1440"/>
+            <w:gridCol w:w="5238"/>
+            <w:gridCol w:w="2790"/>
+          </w:tblGrid>
+        </w:tblGridChange>
       </w:tblGrid>
       <w:tr>
         <w:trPr>
@@ -1342,7 +1357,15 @@
               <w:jc w:val="left"/>
             </w:pPr>
             <w:r>
-              <w:t>TFS 11663 - Update urls in SSRS Reporting for Shared</w:t>
+              <w:t xml:space="preserve">TFS 11663 - Update </w:t>
+            </w:r>
+            <w:proofErr w:type="spellStart"/>
+            <w:r>
+              <w:t>urls</w:t>
+            </w:r>
+            <w:proofErr w:type="spellEnd"/>
+            <w:r>
+              <w:t xml:space="preserve"> in SSRS Reporting for Shared</w:t>
             </w:r>
             <w:r>
               <w:t xml:space="preserve"> </w:t>
@@ -1392,11 +1415,9 @@
               <w:ind w:left="0"/>
               <w:jc w:val="left"/>
             </w:pPr>
-            <w:ins w:id="7" w:author="Palacherla, Susmitha C (NONUS)" w:date="2019-02-10T15:21:00Z">
-              <w:r>
-                <w:t>02/11/2019</w:t>
-              </w:r>
-            </w:ins>
+            <w:r>
+              <w:t>02/11/2019</w:t>
+            </w:r>
           </w:p>
         </w:tc>
         <w:tc>
@@ -1408,65 +1429,206 @@
               <w:pStyle w:val="hdr1"/>
               <w:ind w:left="0"/>
               <w:jc w:val="left"/>
-              <w:rPr>
-                <w:ins w:id="8" w:author="Palacherla, Susmitha C (NONUS)" w:date="2019-02-10T15:21:00Z"/>
-              </w:rPr>
-            </w:pPr>
-            <w:ins w:id="9" w:author="Palacherla, Susmitha C (NONUS)" w:date="2019-02-10T15:21:00Z">
+            </w:pPr>
+            <w:r>
+              <w:t xml:space="preserve">TFS </w:t>
+            </w:r>
+            <w:r>
+              <w:rPr>
+                <w:rFonts w:ascii="Times New Roman (PCL6)" w:hAnsi="Times New Roman (PCL6)"/>
+              </w:rPr>
+              <w:t>1</w:t>
+            </w:r>
+            <w:r>
+              <w:rPr>
+                <w:rFonts w:ascii="Times New Roman (PCL6)" w:hAnsi="Times New Roman (PCL6)"/>
+              </w:rPr>
+              <w:t>3437</w:t>
+            </w:r>
+            <w:r>
+              <w:t xml:space="preserve"> - Update </w:t>
+            </w:r>
+            <w:proofErr w:type="spellStart"/>
+            <w:r>
+              <w:t>urls</w:t>
+            </w:r>
+            <w:proofErr w:type="spellEnd"/>
+            <w:r>
+              <w:t xml:space="preserve"> in SSRS Reporting for </w:t>
+            </w:r>
+            <w:r>
+              <w:t>AD</w:t>
+            </w:r>
+            <w:r>
+              <w:t xml:space="preserve"> domain</w:t>
+            </w:r>
+            <w:r>
+              <w:t>.</w:t>
+            </w:r>
+          </w:p>
+          <w:p>
+            <w:pPr>
+              <w:pStyle w:val="hdr1"/>
+              <w:ind w:left="0"/>
+              <w:jc w:val="left"/>
+            </w:pPr>
+            <w:r>
+              <w:t>Updated Section 7.0 Deployment properties and added Section 8.0 for Data Source(s)</w:t>
+            </w:r>
+          </w:p>
+        </w:tc>
+        <w:tc>
+          <w:tcPr>
+            <w:tcW w:w="2790" w:type="dxa"/>
+            <w:vAlign w:val="bottom"/>
+          </w:tcPr>
+          <w:p>
+            <w:pPr>
+              <w:pStyle w:val="hdr1"/>
+              <w:ind w:left="0"/>
+              <w:jc w:val="left"/>
+            </w:pPr>
+            <w:r>
+              <w:t>Susmitha Palacherla</w:t>
+            </w:r>
+          </w:p>
+        </w:tc>
+      </w:tr>
+      <w:tr>
+        <w:tblPrEx>
+          <w:tblW w:w="9468" w:type="dxa"/>
+          <w:tblBorders>
+            <w:top w:val="single" w:sz="4" w:space="0" w:color="auto"/>
+            <w:left w:val="single" w:sz="4" w:space="0" w:color="auto"/>
+            <w:bottom w:val="single" w:sz="4" w:space="0" w:color="auto"/>
+            <w:right w:val="single" w:sz="4" w:space="0" w:color="auto"/>
+            <w:insideH w:val="single" w:sz="4" w:space="0" w:color="auto"/>
+            <w:insideV w:val="single" w:sz="4" w:space="0" w:color="auto"/>
+          </w:tblBorders>
+          <w:tblLayout w:type="fixed"/>
+          <w:tblLook w:val="0000" w:firstRow="0" w:lastRow="0" w:firstColumn="0" w:lastColumn="0" w:noHBand="0" w:noVBand="0"/>
+          <w:tblPrExChange w:id="6" w:author="Palacherla, Susmitha C (NONUS)" w:date="2019-03-08T11:48:00Z">
+            <w:tblPrEx>
+              <w:tblW w:w="9468" w:type="dxa"/>
+              <w:tblBorders>
+                <w:top w:val="single" w:sz="4" w:space="0" w:color="auto"/>
+                <w:left w:val="single" w:sz="4" w:space="0" w:color="auto"/>
+                <w:bottom w:val="single" w:sz="4" w:space="0" w:color="auto"/>
+                <w:right w:val="single" w:sz="4" w:space="0" w:color="auto"/>
+                <w:insideH w:val="single" w:sz="4" w:space="0" w:color="auto"/>
+                <w:insideV w:val="single" w:sz="4" w:space="0" w:color="auto"/>
+              </w:tblBorders>
+              <w:tblLayout w:type="fixed"/>
+              <w:tblLook w:val="0000" w:firstRow="0" w:lastRow="0" w:firstColumn="0" w:lastColumn="0" w:noHBand="0" w:noVBand="0"/>
+            </w:tblPrEx>
+          </w:tblPrExChange>
+        </w:tblPrEx>
+        <w:trPr>
+          <w:ins w:id="7" w:author="Palacherla, Susmitha C (NONUS)" w:date="2019-03-08T11:48:00Z"/>
+        </w:trPr>
+        <w:tc>
+          <w:tcPr>
+            <w:tcW w:w="1440" w:type="dxa"/>
+            <w:tcPrChange w:id="8" w:author="Palacherla, Susmitha C (NONUS)" w:date="2019-03-08T11:48:00Z">
+              <w:tcPr>
+                <w:tcW w:w="1440" w:type="dxa"/>
+              </w:tcPr>
+            </w:tcPrChange>
+          </w:tcPr>
+          <w:p>
+            <w:pPr>
+              <w:pStyle w:val="hdr1"/>
+              <w:ind w:left="0"/>
+              <w:jc w:val="left"/>
+              <w:rPr>
+                <w:ins w:id="9" w:author="Palacherla, Susmitha C (NONUS)" w:date="2019-03-08T11:48:00Z"/>
+              </w:rPr>
+            </w:pPr>
+            <w:ins w:id="10" w:author="Palacherla, Susmitha C (NONUS)" w:date="2019-03-08T11:48:00Z">
               <w:r>
-                <w:t xml:space="preserve">TFS </w:t>
+                <w:t>03/08/2019</w:t>
+              </w:r>
+            </w:ins>
+          </w:p>
+        </w:tc>
+        <w:tc>
+          <w:tcPr>
+            <w:tcW w:w="5238" w:type="dxa"/>
+            <w:tcPrChange w:id="11" w:author="Palacherla, Susmitha C (NONUS)" w:date="2019-03-08T11:48:00Z">
+              <w:tcPr>
+                <w:tcW w:w="5238" w:type="dxa"/>
+              </w:tcPr>
+            </w:tcPrChange>
+          </w:tcPr>
+          <w:p>
+            <w:pPr>
+              <w:pStyle w:val="hdr1"/>
+              <w:ind w:left="0"/>
+              <w:jc w:val="left"/>
+              <w:rPr>
+                <w:ins w:id="12" w:author="Palacherla, Susmitha C (NONUS)" w:date="2019-03-08T11:48:00Z"/>
+              </w:rPr>
+            </w:pPr>
+            <w:ins w:id="13" w:author="Palacherla, Susmitha C (NONUS)" w:date="2019-03-08T11:48:00Z">
+              <w:r>
+                <w:rPr>
+                  <w:rFonts w:ascii="Times New Roman (PCL6)" w:hAnsi="Times New Roman (PCL6)"/>
+                </w:rPr>
+                <w:t>TFS 1</w:t>
               </w:r>
               <w:r>
                 <w:rPr>
                   <w:rFonts w:ascii="Times New Roman (PCL6)" w:hAnsi="Times New Roman (PCL6)"/>
                 </w:rPr>
-                <w:t>1</w:t>
+                <w:t>3643</w:t>
               </w:r>
               <w:r>
                 <w:rPr>
                   <w:rFonts w:ascii="Times New Roman (PCL6)" w:hAnsi="Times New Roman (PCL6)"/>
                 </w:rPr>
-                <w:t>3437</w:t>
+                <w:t xml:space="preserve"> </w:t>
               </w:r>
               <w:r>
-                <w:t xml:space="preserve"> - Update urls in SSRS Reporting for </w:t>
+                <w:rPr>
+                  <w:rFonts w:ascii="Times New Roman (PCL6)" w:hAnsi="Times New Roman (PCL6)"/>
+                </w:rPr>
+                <w:t>–</w:t>
               </w:r>
               <w:r>
-                <w:t>AD</w:t>
+                <w:rPr>
+                  <w:rFonts w:ascii="Times New Roman (PCL6)" w:hAnsi="Times New Roman (PCL6)"/>
+                </w:rPr>
+                <w:t xml:space="preserve"> </w:t>
               </w:r>
               <w:r>
-                <w:t xml:space="preserve"> domain</w:t>
-              </w:r>
-              <w:r>
-                <w:t>.</w:t>
+                <w:rPr>
+                  <w:rFonts w:ascii="Times New Roman (PCL6)" w:hAnsi="Times New Roman (PCL6)"/>
+                </w:rPr>
+                <w:t>Change label for Module to Employee Level</w:t>
               </w:r>
             </w:ins>
           </w:p>
+        </w:tc>
+        <w:tc>
+          <w:tcPr>
+            <w:tcW w:w="2790" w:type="dxa"/>
+            <w:tcPrChange w:id="14" w:author="Palacherla, Susmitha C (NONUS)" w:date="2019-03-08T11:48:00Z">
+              <w:tcPr>
+                <w:tcW w:w="2790" w:type="dxa"/>
+                <w:vAlign w:val="bottom"/>
+              </w:tcPr>
+            </w:tcPrChange>
+          </w:tcPr>
           <w:p>
             <w:pPr>
               <w:pStyle w:val="hdr1"/>
               <w:ind w:left="0"/>
               <w:jc w:val="left"/>
-            </w:pPr>
-            <w:ins w:id="10" w:author="Palacherla, Susmitha C (NONUS)" w:date="2019-02-10T15:21:00Z">
-              <w:r>
-                <w:t>Updated Section 7.0 Deployment properties and added Section 8.0 for Data Source(s)</w:t>
-              </w:r>
-            </w:ins>
-          </w:p>
-        </w:tc>
-        <w:tc>
-          <w:tcPr>
-            <w:tcW w:w="2790" w:type="dxa"/>
-            <w:vAlign w:val="bottom"/>
-          </w:tcPr>
-          <w:p>
-            <w:pPr>
-              <w:pStyle w:val="hdr1"/>
-              <w:ind w:left="0"/>
-              <w:jc w:val="left"/>
-            </w:pPr>
-            <w:ins w:id="11" w:author="Palacherla, Susmitha C (NONUS)" w:date="2019-02-10T15:21:00Z">
+              <w:rPr>
+                <w:ins w:id="15" w:author="Palacherla, Susmitha C (NONUS)" w:date="2019-03-08T11:48:00Z"/>
+              </w:rPr>
+            </w:pPr>
+            <w:ins w:id="16" w:author="Palacherla, Susmitha C (NONUS)" w:date="2019-03-08T11:48:00Z">
               <w:r>
                 <w:t>Susmitha Palacherla</w:t>
               </w:r>
@@ -1488,7 +1650,7 @@
         <w:adjustRightInd w:val="0"/>
         <w:spacing w:after="0" w:line="240" w:lineRule="auto"/>
       </w:pPr>
-      <w:bookmarkStart w:id="12" w:name="_Toc434743870"/>
+      <w:bookmarkStart w:id="17" w:name="_Toc434743870"/>
     </w:p>
     <w:p>
       <w:pPr>
@@ -3085,7 +3247,7 @@
       <w:r>
         <w:br w:type="page"/>
       </w:r>
-      <w:bookmarkEnd w:id="12"/>
+      <w:bookmarkEnd w:id="17"/>
     </w:p>
     <w:p>
       <w:pPr>
@@ -3101,7 +3263,7 @@
           <w:szCs w:val="24"/>
         </w:rPr>
       </w:pPr>
-      <w:bookmarkStart w:id="13" w:name="_Toc523133382"/>
+      <w:bookmarkStart w:id="18" w:name="_Toc523133382"/>
       <w:r>
         <w:rPr>
           <w:rFonts w:ascii="Arial" w:hAnsi="Arial" w:cs="Arial"/>
@@ -3111,7 +3273,7 @@
         <w:lastRenderedPageBreak/>
         <w:t>Purpose</w:t>
       </w:r>
-      <w:bookmarkEnd w:id="13"/>
+      <w:bookmarkEnd w:id="18"/>
     </w:p>
     <w:p>
       <w:r>
@@ -3153,7 +3315,7 @@
           <w:szCs w:val="24"/>
         </w:rPr>
       </w:pPr>
-      <w:bookmarkStart w:id="14" w:name="_Toc523133383"/>
+      <w:bookmarkStart w:id="19" w:name="_Toc523133383"/>
       <w:r>
         <w:rPr>
           <w:rFonts w:ascii="Arial" w:hAnsi="Arial" w:cs="Arial"/>
@@ -3162,7 +3324,7 @@
         </w:rPr>
         <w:t>XML Information</w:t>
       </w:r>
-      <w:bookmarkEnd w:id="14"/>
+      <w:bookmarkEnd w:id="19"/>
     </w:p>
     <w:p>
       <w:pPr>
@@ -3275,7 +3437,7 @@
           <w:szCs w:val="24"/>
         </w:rPr>
       </w:pPr>
-      <w:bookmarkStart w:id="15" w:name="_Toc523133384"/>
+      <w:bookmarkStart w:id="20" w:name="_Toc523133384"/>
       <w:r>
         <w:rPr>
           <w:rFonts w:ascii="Arial" w:hAnsi="Arial" w:cs="Arial"/>
@@ -3284,7 +3446,7 @@
         </w:rPr>
         <w:t>Report Parameters</w:t>
       </w:r>
-      <w:bookmarkEnd w:id="15"/>
+      <w:bookmarkEnd w:id="20"/>
     </w:p>
     <w:p>
       <w:pPr>
@@ -3484,9 +3646,11 @@
             <w:pPr>
               <w:spacing w:after="0" w:line="240" w:lineRule="auto"/>
             </w:pPr>
+            <w:proofErr w:type="spellStart"/>
             <w:r>
               <w:t>strTypein</w:t>
             </w:r>
+            <w:proofErr w:type="spellEnd"/>
           </w:p>
         </w:tc>
         <w:tc>
@@ -3551,10 +3715,12 @@
             <w:pPr>
               <w:spacing w:after="0" w:line="240" w:lineRule="auto"/>
             </w:pPr>
+            <w:proofErr w:type="spellStart"/>
             <w:r>
               <w:lastRenderedPageBreak/>
               <w:t>strActivityin</w:t>
             </w:r>
+            <w:proofErr w:type="spellEnd"/>
           </w:p>
         </w:tc>
         <w:tc>
@@ -3605,15 +3771,7 @@
               <w:spacing w:after="0" w:line="240" w:lineRule="auto"/>
             </w:pPr>
             <w:r>
-              <w:t>Gives user the option to choose from the Activity to report on. Includes Inactivate, Reactivate</w:t>
-            </w:r>
-            <w:del w:id="16" w:author="Palacherla, Susmitha C (NONUS)" w:date="2019-02-10T15:22:00Z">
-              <w:r>
-                <w:delText xml:space="preserve"> </w:delText>
-              </w:r>
-            </w:del>
-            <w:r>
-              <w:t>, Reassign and or All. Depends on the Type selected.</w:t>
+              <w:t>Gives user the option to choose from the Activity to report on. Includes Inactivate, Reactivate, Reassign and or All. Depends on the Type selected.</w:t>
             </w:r>
           </w:p>
         </w:tc>
@@ -3627,9 +3785,11 @@
             <w:pPr>
               <w:spacing w:after="0" w:line="240" w:lineRule="auto"/>
             </w:pPr>
+            <w:proofErr w:type="spellStart"/>
             <w:r>
               <w:t>strSdatein</w:t>
             </w:r>
+            <w:proofErr w:type="spellEnd"/>
           </w:p>
         </w:tc>
         <w:tc>
@@ -3773,9 +3933,11 @@
             <w:pPr>
               <w:spacing w:after="0" w:line="240" w:lineRule="auto"/>
             </w:pPr>
+            <w:proofErr w:type="spellStart"/>
             <w:r>
               <w:t>strFormin</w:t>
             </w:r>
+            <w:proofErr w:type="spellEnd"/>
           </w:p>
         </w:tc>
         <w:tc>
@@ -3853,7 +4015,7 @@
           <w:szCs w:val="24"/>
         </w:rPr>
       </w:pPr>
-      <w:bookmarkStart w:id="17" w:name="_Toc523133385"/>
+      <w:bookmarkStart w:id="21" w:name="_Toc523133385"/>
       <w:r>
         <w:rPr>
           <w:rFonts w:ascii="Arial" w:hAnsi="Arial" w:cs="Arial"/>
@@ -3862,7 +4024,7 @@
         </w:rPr>
         <w:t>Report Datasets</w:t>
       </w:r>
-      <w:bookmarkEnd w:id="17"/>
+      <w:bookmarkEnd w:id="21"/>
     </w:p>
     <w:p>
       <w:pPr>
@@ -3878,7 +4040,8 @@
           <w:szCs w:val="20"/>
         </w:rPr>
       </w:pPr>
-      <w:bookmarkStart w:id="18" w:name="_Toc523133386"/>
+      <w:bookmarkStart w:id="22" w:name="_Toc523133386"/>
+      <w:proofErr w:type="spellStart"/>
       <w:r>
         <w:rPr>
           <w:rFonts w:ascii="Arial" w:hAnsi="Arial" w:cs="Arial"/>
@@ -3888,7 +4051,8 @@
         </w:rPr>
         <w:t>AdminActivitySummary</w:t>
       </w:r>
-      <w:bookmarkEnd w:id="18"/>
+      <w:bookmarkEnd w:id="22"/>
+      <w:proofErr w:type="spellEnd"/>
     </w:p>
     <w:p>
       <w:r>
@@ -4099,7 +4263,8 @@
           <w:szCs w:val="20"/>
         </w:rPr>
       </w:pPr>
-      <w:bookmarkStart w:id="19" w:name="_Toc523133387"/>
+      <w:bookmarkStart w:id="23" w:name="_Toc523133387"/>
+      <w:proofErr w:type="spellStart"/>
       <w:r>
         <w:rPr>
           <w:rFonts w:ascii="Arial" w:hAnsi="Arial" w:cs="Arial"/>
@@ -4116,8 +4281,9 @@
           <w:sz w:val="20"/>
           <w:szCs w:val="20"/>
         </w:rPr>
-        <w:t xml:space="preserve">Ref (uses shared dataset </w:t>
-      </w:r>
+        <w:t>Ref</w:t>
+      </w:r>
+      <w:proofErr w:type="spellEnd"/>
       <w:r>
         <w:rPr>
           <w:rFonts w:ascii="Arial" w:hAnsi="Arial" w:cs="Arial"/>
@@ -4125,8 +4291,9 @@
           <w:sz w:val="20"/>
           <w:szCs w:val="20"/>
         </w:rPr>
-        <w:t>AdminLogType</w:t>
-      </w:r>
+        <w:t xml:space="preserve"> (uses shared dataset </w:t>
+      </w:r>
+      <w:proofErr w:type="spellStart"/>
       <w:r>
         <w:rPr>
           <w:rFonts w:ascii="Arial" w:hAnsi="Arial" w:cs="Arial"/>
@@ -4134,9 +4301,28 @@
           <w:sz w:val="20"/>
           <w:szCs w:val="20"/>
         </w:rPr>
-        <w:t>List)</w:t>
-      </w:r>
-      <w:bookmarkEnd w:id="19"/>
+        <w:t>AdminLogType</w:t>
+      </w:r>
+      <w:r>
+        <w:rPr>
+          <w:rFonts w:ascii="Arial" w:hAnsi="Arial" w:cs="Arial"/>
+          <w:color w:val="auto"/>
+          <w:sz w:val="20"/>
+          <w:szCs w:val="20"/>
+        </w:rPr>
+        <w:t>List</w:t>
+      </w:r>
+      <w:proofErr w:type="spellEnd"/>
+      <w:r>
+        <w:rPr>
+          <w:rFonts w:ascii="Arial" w:hAnsi="Arial" w:cs="Arial"/>
+          <w:color w:val="auto"/>
+          <w:sz w:val="20"/>
+          <w:szCs w:val="20"/>
+        </w:rPr>
+        <w:t>)</w:t>
+      </w:r>
+      <w:bookmarkEnd w:id="23"/>
     </w:p>
     <w:p>
       <w:r>
@@ -4771,7 +4957,8 @@
           <w:szCs w:val="20"/>
         </w:rPr>
       </w:pPr>
-      <w:bookmarkStart w:id="20" w:name="_Toc523133388"/>
+      <w:bookmarkStart w:id="24" w:name="_Toc523133388"/>
+      <w:proofErr w:type="spellStart"/>
       <w:r>
         <w:rPr>
           <w:rFonts w:ascii="Arial" w:hAnsi="Arial" w:cs="Arial"/>
@@ -4788,8 +4975,9 @@
           <w:sz w:val="20"/>
           <w:szCs w:val="20"/>
         </w:rPr>
-        <w:t xml:space="preserve">Ref (uses shared dataset </w:t>
-      </w:r>
+        <w:t>Ref</w:t>
+      </w:r>
+      <w:proofErr w:type="spellEnd"/>
       <w:r>
         <w:rPr>
           <w:rFonts w:ascii="Arial" w:hAnsi="Arial" w:cs="Arial"/>
@@ -4797,8 +4985,9 @@
           <w:sz w:val="20"/>
           <w:szCs w:val="20"/>
         </w:rPr>
-        <w:t>AdminAction</w:t>
-      </w:r>
+        <w:t xml:space="preserve"> (uses shared dataset </w:t>
+      </w:r>
+      <w:proofErr w:type="spellStart"/>
       <w:r>
         <w:rPr>
           <w:rFonts w:ascii="Arial" w:hAnsi="Arial" w:cs="Arial"/>
@@ -4806,9 +4995,28 @@
           <w:sz w:val="20"/>
           <w:szCs w:val="20"/>
         </w:rPr>
-        <w:t>List)</w:t>
-      </w:r>
-      <w:bookmarkEnd w:id="20"/>
+        <w:t>AdminAction</w:t>
+      </w:r>
+      <w:r>
+        <w:rPr>
+          <w:rFonts w:ascii="Arial" w:hAnsi="Arial" w:cs="Arial"/>
+          <w:color w:val="auto"/>
+          <w:sz w:val="20"/>
+          <w:szCs w:val="20"/>
+        </w:rPr>
+        <w:t>List</w:t>
+      </w:r>
+      <w:proofErr w:type="spellEnd"/>
+      <w:r>
+        <w:rPr>
+          <w:rFonts w:ascii="Arial" w:hAnsi="Arial" w:cs="Arial"/>
+          <w:color w:val="auto"/>
+          <w:sz w:val="20"/>
+          <w:szCs w:val="20"/>
+        </w:rPr>
+        <w:t>)</w:t>
+      </w:r>
+      <w:bookmarkEnd w:id="24"/>
     </w:p>
     <w:p>
       <w:r>
@@ -4977,7 +5185,8 @@
           <w:szCs w:val="20"/>
         </w:rPr>
       </w:pPr>
-      <w:bookmarkStart w:id="21" w:name="_Toc523133389"/>
+      <w:bookmarkStart w:id="25" w:name="_Toc523133389"/>
+      <w:proofErr w:type="spellStart"/>
       <w:r>
         <w:rPr>
           <w:rFonts w:ascii="Arial" w:hAnsi="Arial" w:cs="Arial"/>
@@ -4994,8 +5203,9 @@
           <w:sz w:val="20"/>
           <w:szCs w:val="20"/>
         </w:rPr>
-        <w:t xml:space="preserve">Ref (uses shared dataset </w:t>
-      </w:r>
+        <w:t>Ref</w:t>
+      </w:r>
+      <w:proofErr w:type="spellEnd"/>
       <w:r>
         <w:rPr>
           <w:rFonts w:ascii="Arial" w:hAnsi="Arial" w:cs="Arial"/>
@@ -5003,8 +5213,9 @@
           <w:sz w:val="20"/>
           <w:szCs w:val="20"/>
         </w:rPr>
-        <w:t>AdminForm</w:t>
-      </w:r>
+        <w:t xml:space="preserve"> (uses shared dataset </w:t>
+      </w:r>
+      <w:proofErr w:type="spellStart"/>
       <w:r>
         <w:rPr>
           <w:rFonts w:ascii="Arial" w:hAnsi="Arial" w:cs="Arial"/>
@@ -5012,9 +5223,28 @@
           <w:sz w:val="20"/>
           <w:szCs w:val="20"/>
         </w:rPr>
-        <w:t>List)</w:t>
-      </w:r>
-      <w:bookmarkEnd w:id="21"/>
+        <w:t>AdminForm</w:t>
+      </w:r>
+      <w:r>
+        <w:rPr>
+          <w:rFonts w:ascii="Arial" w:hAnsi="Arial" w:cs="Arial"/>
+          <w:color w:val="auto"/>
+          <w:sz w:val="20"/>
+          <w:szCs w:val="20"/>
+        </w:rPr>
+        <w:t>List</w:t>
+      </w:r>
+      <w:proofErr w:type="spellEnd"/>
+      <w:r>
+        <w:rPr>
+          <w:rFonts w:ascii="Arial" w:hAnsi="Arial" w:cs="Arial"/>
+          <w:color w:val="auto"/>
+          <w:sz w:val="20"/>
+          <w:szCs w:val="20"/>
+        </w:rPr>
+        <w:t>)</w:t>
+      </w:r>
+      <w:bookmarkEnd w:id="25"/>
     </w:p>
     <w:p>
       <w:r>
@@ -5177,7 +5407,7 @@
           <w:szCs w:val="24"/>
         </w:rPr>
       </w:pPr>
-      <w:bookmarkStart w:id="22" w:name="_Toc523133390"/>
+      <w:bookmarkStart w:id="26" w:name="_Toc523133390"/>
       <w:r>
         <w:rPr>
           <w:rFonts w:ascii="Arial" w:hAnsi="Arial" w:cs="Arial"/>
@@ -5186,7 +5416,7 @@
         </w:rPr>
         <w:t>Report Display</w:t>
       </w:r>
-      <w:bookmarkEnd w:id="22"/>
+      <w:bookmarkEnd w:id="26"/>
     </w:p>
     <w:p>
       <w:pPr>
@@ -5277,6 +5507,13 @@
         <w:gridCol w:w="1098"/>
         <w:gridCol w:w="3358"/>
         <w:gridCol w:w="3609"/>
+        <w:tblGridChange w:id="27">
+          <w:tblGrid>
+            <w:gridCol w:w="1098"/>
+            <w:gridCol w:w="3358"/>
+            <w:gridCol w:w="3609"/>
+          </w:tblGrid>
+        </w:tblGridChange>
       </w:tblGrid>
       <w:tr>
         <w:tc>
@@ -5351,9 +5588,38 @@
         </w:tc>
       </w:tr>
       <w:tr>
+        <w:tblPrEx>
+          <w:tblW w:w="0" w:type="auto"/>
+          <w:tblBorders>
+            <w:top w:val="single" w:sz="4" w:space="0" w:color="000000"/>
+            <w:left w:val="single" w:sz="4" w:space="0" w:color="000000"/>
+            <w:bottom w:val="single" w:sz="4" w:space="0" w:color="000000"/>
+            <w:right w:val="single" w:sz="4" w:space="0" w:color="000000"/>
+            <w:insideH w:val="single" w:sz="4" w:space="0" w:color="000000"/>
+            <w:insideV w:val="single" w:sz="4" w:space="0" w:color="000000"/>
+          </w:tblBorders>
+          <w:tblPrExChange w:id="28" w:author="Palacherla, Susmitha C (NONUS)" w:date="2019-03-08T11:48:00Z">
+            <w:tblPrEx>
+              <w:tblW w:w="0" w:type="auto"/>
+              <w:tblBorders>
+                <w:top w:val="single" w:sz="4" w:space="0" w:color="000000"/>
+                <w:left w:val="single" w:sz="4" w:space="0" w:color="000000"/>
+                <w:bottom w:val="single" w:sz="4" w:space="0" w:color="000000"/>
+                <w:right w:val="single" w:sz="4" w:space="0" w:color="000000"/>
+                <w:insideH w:val="single" w:sz="4" w:space="0" w:color="000000"/>
+                <w:insideV w:val="single" w:sz="4" w:space="0" w:color="000000"/>
+              </w:tblBorders>
+            </w:tblPrEx>
+          </w:tblPrExChange>
+        </w:tblPrEx>
         <w:tc>
           <w:tcPr>
             <w:tcW w:w="1098" w:type="dxa"/>
+            <w:tcPrChange w:id="29" w:author="Palacherla, Susmitha C (NONUS)" w:date="2019-03-08T11:48:00Z">
+              <w:tcPr>
+                <w:tcW w:w="1098" w:type="dxa"/>
+              </w:tcPr>
+            </w:tcPrChange>
           </w:tcPr>
           <w:p>
             <w:pPr>
@@ -5375,7 +5641,12 @@
         <w:tc>
           <w:tcPr>
             <w:tcW w:w="3358" w:type="dxa"/>
-            <w:shd w:val="clear" w:color="auto" w:fill="auto"/>
+            <w:tcPrChange w:id="30" w:author="Palacherla, Susmitha C (NONUS)" w:date="2019-03-08T11:48:00Z">
+              <w:tcPr>
+                <w:tcW w:w="3358" w:type="dxa"/>
+                <w:shd w:val="clear" w:color="auto" w:fill="auto"/>
+              </w:tcPr>
+            </w:tcPrChange>
           </w:tcPr>
           <w:p>
             <w:pPr>
@@ -5384,95 +5655,187 @@
                 <w:color w:val="000000"/>
               </w:rPr>
             </w:pPr>
-            <w:r>
+            <w:ins w:id="31" w:author="Palacherla, Susmitha C (NONUS)" w:date="2019-03-08T11:48:00Z">
+              <w:r>
+                <w:rPr>
+                  <w:rFonts w:eastAsia="Calibri"/>
+                  <w:color w:val="000000"/>
+                </w:rPr>
+                <w:t>Employee Level ID</w:t>
+              </w:r>
+            </w:ins>
+            <w:del w:id="32" w:author="Palacherla, Susmitha C (NONUS)" w:date="2019-03-08T11:48:00Z">
+              <w:r>
+                <w:rPr>
+                  <w:rFonts w:eastAsia="Calibri"/>
+                  <w:color w:val="000000"/>
+                </w:rPr>
+                <w:delText>Module ID</w:delText>
+              </w:r>
+            </w:del>
+          </w:p>
+        </w:tc>
+        <w:tc>
+          <w:tcPr>
+            <w:tcW w:w="3609" w:type="dxa"/>
+            <w:tcPrChange w:id="33" w:author="Palacherla, Susmitha C (NONUS)" w:date="2019-03-08T11:48:00Z">
+              <w:tcPr>
+                <w:tcW w:w="3609" w:type="dxa"/>
+                <w:shd w:val="clear" w:color="auto" w:fill="auto"/>
+              </w:tcPr>
+            </w:tcPrChange>
+          </w:tcPr>
+          <w:p>
+            <w:pPr>
+              <w:rPr>
+                <w:rFonts w:eastAsia="Calibri"/>
+              </w:rPr>
+            </w:pPr>
+            <w:ins w:id="34" w:author="Palacherla, Susmitha C (NONUS)" w:date="2019-03-08T11:48:00Z">
+              <w:r>
+                <w:rPr>
+                  <w:rFonts w:eastAsia="Calibri"/>
+                </w:rPr>
+                <w:t>ID of the Employee Level(Module)</w:t>
+              </w:r>
+              <w:r>
+                <w:rPr>
+                  <w:rFonts w:eastAsia="Calibri"/>
+                </w:rPr>
+                <w:t xml:space="preserve"> the log was submitted in</w:t>
+              </w:r>
+            </w:ins>
+            <w:del w:id="35" w:author="Palacherla, Susmitha C (NONUS)" w:date="2019-03-08T11:48:00Z">
+              <w:r>
+                <w:rPr>
+                  <w:rFonts w:eastAsia="Calibri"/>
+                </w:rPr>
+                <w:delText>Module the log was submitted in</w:delText>
+              </w:r>
+            </w:del>
+          </w:p>
+        </w:tc>
+      </w:tr>
+      <w:tr>
+        <w:tblPrEx>
+          <w:tblW w:w="0" w:type="auto"/>
+          <w:tblBorders>
+            <w:top w:val="single" w:sz="4" w:space="0" w:color="000000"/>
+            <w:left w:val="single" w:sz="4" w:space="0" w:color="000000"/>
+            <w:bottom w:val="single" w:sz="4" w:space="0" w:color="000000"/>
+            <w:right w:val="single" w:sz="4" w:space="0" w:color="000000"/>
+            <w:insideH w:val="single" w:sz="4" w:space="0" w:color="000000"/>
+            <w:insideV w:val="single" w:sz="4" w:space="0" w:color="000000"/>
+          </w:tblBorders>
+          <w:tblPrExChange w:id="36" w:author="Palacherla, Susmitha C (NONUS)" w:date="2019-03-08T11:48:00Z">
+            <w:tblPrEx>
+              <w:tblW w:w="0" w:type="auto"/>
+              <w:tblBorders>
+                <w:top w:val="single" w:sz="4" w:space="0" w:color="000000"/>
+                <w:left w:val="single" w:sz="4" w:space="0" w:color="000000"/>
+                <w:bottom w:val="single" w:sz="4" w:space="0" w:color="000000"/>
+                <w:right w:val="single" w:sz="4" w:space="0" w:color="000000"/>
+                <w:insideH w:val="single" w:sz="4" w:space="0" w:color="000000"/>
+                <w:insideV w:val="single" w:sz="4" w:space="0" w:color="000000"/>
+              </w:tblBorders>
+            </w:tblPrEx>
+          </w:tblPrExChange>
+        </w:tblPrEx>
+        <w:tc>
+          <w:tcPr>
+            <w:tcW w:w="1098" w:type="dxa"/>
+            <w:tcPrChange w:id="37" w:author="Palacherla, Susmitha C (NONUS)" w:date="2019-03-08T11:48:00Z">
+              <w:tcPr>
+                <w:tcW w:w="1098" w:type="dxa"/>
+              </w:tcPr>
+            </w:tcPrChange>
+          </w:tcPr>
+          <w:p>
+            <w:pPr>
+              <w:jc w:val="center"/>
               <w:rPr>
                 <w:rFonts w:eastAsia="Calibri"/>
                 <w:color w:val="000000"/>
               </w:rPr>
-              <w:t>Module ID</w:t>
-            </w:r>
-          </w:p>
-        </w:tc>
-        <w:tc>
-          <w:tcPr>
-            <w:tcW w:w="3609" w:type="dxa"/>
-            <w:shd w:val="clear" w:color="auto" w:fill="auto"/>
-          </w:tcPr>
-          <w:p>
-            <w:pPr>
-              <w:rPr>
-                <w:rFonts w:eastAsia="Calibri"/>
-              </w:rPr>
-            </w:pPr>
-            <w:r>
-              <w:rPr>
-                <w:rFonts w:eastAsia="Calibri"/>
-              </w:rPr>
-              <w:t>Module the log was submitted in</w:t>
-            </w:r>
-          </w:p>
-        </w:tc>
-      </w:tr>
-      <w:tr>
-        <w:tc>
-          <w:tcPr>
-            <w:tcW w:w="1098" w:type="dxa"/>
-          </w:tcPr>
-          <w:p>
-            <w:pPr>
-              <w:jc w:val="center"/>
+            </w:pPr>
+            <w:r>
               <w:rPr>
                 <w:rFonts w:eastAsia="Calibri"/>
                 <w:color w:val="000000"/>
               </w:rPr>
-            </w:pPr>
-            <w:r>
+              <w:t>2</w:t>
+            </w:r>
+          </w:p>
+        </w:tc>
+        <w:tc>
+          <w:tcPr>
+            <w:tcW w:w="3358" w:type="dxa"/>
+            <w:tcPrChange w:id="38" w:author="Palacherla, Susmitha C (NONUS)" w:date="2019-03-08T11:48:00Z">
+              <w:tcPr>
+                <w:tcW w:w="3358" w:type="dxa"/>
+                <w:shd w:val="clear" w:color="auto" w:fill="auto"/>
+              </w:tcPr>
+            </w:tcPrChange>
+          </w:tcPr>
+          <w:p>
+            <w:pPr>
               <w:rPr>
                 <w:rFonts w:eastAsia="Calibri"/>
                 <w:color w:val="000000"/>
               </w:rPr>
-              <w:t>2</w:t>
-            </w:r>
-          </w:p>
-        </w:tc>
-        <w:tc>
-          <w:tcPr>
-            <w:tcW w:w="3358" w:type="dxa"/>
-            <w:shd w:val="clear" w:color="auto" w:fill="auto"/>
+            </w:pPr>
+            <w:ins w:id="39" w:author="Palacherla, Susmitha C (NONUS)" w:date="2019-03-08T11:48:00Z">
+              <w:r>
+                <w:rPr>
+                  <w:rFonts w:eastAsia="Calibri"/>
+                  <w:color w:val="000000"/>
+                </w:rPr>
+                <w:t>Employee Level</w:t>
+              </w:r>
+            </w:ins>
+            <w:del w:id="40" w:author="Palacherla, Susmitha C (NONUS)" w:date="2019-03-08T11:48:00Z">
+              <w:r>
+                <w:rPr>
+                  <w:rFonts w:eastAsia="Calibri"/>
+                  <w:color w:val="000000"/>
+                </w:rPr>
+                <w:delText>Module Name</w:delText>
+              </w:r>
+            </w:del>
+          </w:p>
+        </w:tc>
+        <w:tc>
+          <w:tcPr>
+            <w:tcW w:w="3609" w:type="dxa"/>
+            <w:tcPrChange w:id="41" w:author="Palacherla, Susmitha C (NONUS)" w:date="2019-03-08T11:48:00Z">
+              <w:tcPr>
+                <w:tcW w:w="3609" w:type="dxa"/>
+                <w:shd w:val="clear" w:color="auto" w:fill="auto"/>
+              </w:tcPr>
+            </w:tcPrChange>
           </w:tcPr>
           <w:p>
             <w:pPr>
               <w:rPr>
                 <w:rFonts w:eastAsia="Calibri"/>
-                <w:color w:val="000000"/>
-              </w:rPr>
-            </w:pPr>
-            <w:r>
-              <w:rPr>
-                <w:rFonts w:eastAsia="Calibri"/>
-                <w:color w:val="000000"/>
-              </w:rPr>
-              <w:t>Module Name</w:t>
-            </w:r>
-          </w:p>
-        </w:tc>
-        <w:tc>
-          <w:tcPr>
-            <w:tcW w:w="3609" w:type="dxa"/>
-            <w:shd w:val="clear" w:color="auto" w:fill="auto"/>
-          </w:tcPr>
-          <w:p>
-            <w:pPr>
-              <w:rPr>
-                <w:rFonts w:eastAsia="Calibri"/>
-              </w:rPr>
-            </w:pPr>
-            <w:r>
-              <w:rPr>
-                <w:rFonts w:eastAsia="Calibri"/>
-              </w:rPr>
-              <w:t>Name of the module</w:t>
-            </w:r>
+              </w:rPr>
+            </w:pPr>
+            <w:ins w:id="42" w:author="Palacherla, Susmitha C (NONUS)" w:date="2019-03-08T11:48:00Z">
+              <w:r>
+                <w:rPr>
+                  <w:rFonts w:eastAsia="Calibri"/>
+                </w:rPr>
+                <w:t>Name of the Employee Level(Module)</w:t>
+              </w:r>
+            </w:ins>
+            <w:del w:id="43" w:author="Palacherla, Susmitha C (NONUS)" w:date="2019-03-08T11:48:00Z">
+              <w:r>
+                <w:rPr>
+                  <w:rFonts w:eastAsia="Calibri"/>
+                </w:rPr>
+                <w:delText>Name of the module</w:delText>
+              </w:r>
+            </w:del>
           </w:p>
         </w:tc>
       </w:tr>
@@ -6399,7 +6762,7 @@
           <w:szCs w:val="24"/>
         </w:rPr>
       </w:pPr>
-      <w:bookmarkStart w:id="23" w:name="_Toc523133391"/>
+      <w:bookmarkStart w:id="44" w:name="_Toc523133391"/>
       <w:r>
         <w:rPr>
           <w:rFonts w:ascii="Arial" w:hAnsi="Arial" w:cs="Arial"/>
@@ -6409,7 +6772,7 @@
         <w:lastRenderedPageBreak/>
         <w:t>Preview Sample</w:t>
       </w:r>
-      <w:bookmarkEnd w:id="23"/>
+      <w:bookmarkEnd w:id="44"/>
     </w:p>
     <w:p>
       <w:pPr>
@@ -6421,6 +6784,48 @@
           <w:szCs w:val="20"/>
         </w:rPr>
       </w:pPr>
+      <w:ins w:id="45" w:author="Palacherla, Susmitha C (NONUS)" w:date="2019-03-08T11:50:00Z">
+        <w:r>
+          <w:rPr>
+            <w:noProof/>
+          </w:rPr>
+          <w:drawing>
+            <wp:inline distT="0" distB="0" distL="0" distR="0" wp14:anchorId="3E02733F" wp14:editId="43F73FFE">
+              <wp:extent cx="5623560" cy="1600200"/>
+              <wp:effectExtent l="0" t="0" r="0" b="0"/>
+              <wp:docPr id="2" name="Picture 2"/>
+              <wp:cNvGraphicFramePr>
+                <a:graphicFrameLocks xmlns:a="http://schemas.openxmlformats.org/drawingml/2006/main" noChangeAspect="1"/>
+              </wp:cNvGraphicFramePr>
+              <a:graphic xmlns:a="http://schemas.openxmlformats.org/drawingml/2006/main">
+                <a:graphicData uri="http://schemas.openxmlformats.org/drawingml/2006/picture">
+                  <pic:pic xmlns:pic="http://schemas.openxmlformats.org/drawingml/2006/picture">
+                    <pic:nvPicPr>
+                      <pic:cNvPr id="1" name=""/>
+                      <pic:cNvPicPr/>
+                    </pic:nvPicPr>
+                    <pic:blipFill>
+                      <a:blip r:embed="rId22"/>
+                      <a:stretch>
+                        <a:fillRect/>
+                      </a:stretch>
+                    </pic:blipFill>
+                    <pic:spPr>
+                      <a:xfrm>
+                        <a:off x="0" y="0"/>
+                        <a:ext cx="5623560" cy="1600200"/>
+                      </a:xfrm>
+                      <a:prstGeom prst="rect">
+                        <a:avLst/>
+                      </a:prstGeom>
+                    </pic:spPr>
+                  </pic:pic>
+                </a:graphicData>
+              </a:graphic>
+            </wp:inline>
+          </w:drawing>
+        </w:r>
+      </w:ins>
     </w:p>
     <w:p>
       <w:pPr>
@@ -6438,46 +6843,48 @@
         </w:rPr>
         <w:t xml:space="preserve"> </w:t>
       </w:r>
-      <w:r>
-        <w:rPr>
-          <w:noProof/>
-        </w:rPr>
-        <w:drawing>
-          <wp:inline distT="0" distB="0" distL="0" distR="0" wp14:anchorId="09BE7FAB" wp14:editId="70D52CF4">
-            <wp:extent cx="5943600" cy="3823970"/>
-            <wp:effectExtent l="0" t="0" r="0" b="5080"/>
-            <wp:docPr id="46" name="Picture 46"/>
-            <wp:cNvGraphicFramePr>
-              <a:graphicFrameLocks xmlns:a="http://schemas.openxmlformats.org/drawingml/2006/main" noChangeAspect="1"/>
-            </wp:cNvGraphicFramePr>
-            <a:graphic xmlns:a="http://schemas.openxmlformats.org/drawingml/2006/main">
-              <a:graphicData uri="http://schemas.openxmlformats.org/drawingml/2006/picture">
-                <pic:pic xmlns:pic="http://schemas.openxmlformats.org/drawingml/2006/picture">
-                  <pic:nvPicPr>
-                    <pic:cNvPr id="1" name=""/>
-                    <pic:cNvPicPr/>
-                  </pic:nvPicPr>
-                  <pic:blipFill>
-                    <a:blip r:embed="rId22"/>
-                    <a:stretch>
-                      <a:fillRect/>
-                    </a:stretch>
-                  </pic:blipFill>
-                  <pic:spPr>
-                    <a:xfrm>
-                      <a:off x="0" y="0"/>
-                      <a:ext cx="5943600" cy="3823970"/>
-                    </a:xfrm>
-                    <a:prstGeom prst="rect">
-                      <a:avLst/>
-                    </a:prstGeom>
-                  </pic:spPr>
-                </pic:pic>
-              </a:graphicData>
-            </a:graphic>
-          </wp:inline>
-        </w:drawing>
-      </w:r>
+      <w:del w:id="46" w:author="Palacherla, Susmitha C (NONUS)" w:date="2019-03-08T11:50:00Z">
+        <w:r>
+          <w:rPr>
+            <w:noProof/>
+          </w:rPr>
+          <w:drawing>
+            <wp:inline distT="0" distB="0" distL="0" distR="0" wp14:anchorId="09BE7FAB" wp14:editId="70D52CF4">
+              <wp:extent cx="5943600" cy="3823970"/>
+              <wp:effectExtent l="0" t="0" r="0" b="5080"/>
+              <wp:docPr id="46" name="Picture 46"/>
+              <wp:cNvGraphicFramePr>
+                <a:graphicFrameLocks xmlns:a="http://schemas.openxmlformats.org/drawingml/2006/main" noChangeAspect="1"/>
+              </wp:cNvGraphicFramePr>
+              <a:graphic xmlns:a="http://schemas.openxmlformats.org/drawingml/2006/main">
+                <a:graphicData uri="http://schemas.openxmlformats.org/drawingml/2006/picture">
+                  <pic:pic xmlns:pic="http://schemas.openxmlformats.org/drawingml/2006/picture">
+                    <pic:nvPicPr>
+                      <pic:cNvPr id="1" name=""/>
+                      <pic:cNvPicPr/>
+                    </pic:nvPicPr>
+                    <pic:blipFill>
+                      <a:blip r:embed="rId23"/>
+                      <a:stretch>
+                        <a:fillRect/>
+                      </a:stretch>
+                    </pic:blipFill>
+                    <pic:spPr>
+                      <a:xfrm>
+                        <a:off x="0" y="0"/>
+                        <a:ext cx="5943600" cy="3823970"/>
+                      </a:xfrm>
+                      <a:prstGeom prst="rect">
+                        <a:avLst/>
+                      </a:prstGeom>
+                    </pic:spPr>
+                  </pic:pic>
+                </a:graphicData>
+              </a:graphic>
+            </wp:inline>
+          </w:drawing>
+        </w:r>
+      </w:del>
     </w:p>
     <w:p>
       <w:pPr>
@@ -6514,8 +6921,8 @@
           <w:szCs w:val="24"/>
         </w:rPr>
       </w:pPr>
-      <w:bookmarkStart w:id="24" w:name="_Toc490553372"/>
-      <w:bookmarkStart w:id="25" w:name="_Toc523133392"/>
+      <w:bookmarkStart w:id="47" w:name="_Toc490553372"/>
+      <w:bookmarkStart w:id="48" w:name="_Toc523133392"/>
       <w:r>
         <w:rPr>
           <w:rFonts w:ascii="Arial" w:hAnsi="Arial" w:cs="Arial"/>
@@ -6524,8 +6931,8 @@
         </w:rPr>
         <w:t>Deployment Properties</w:t>
       </w:r>
-      <w:bookmarkEnd w:id="24"/>
-      <w:bookmarkEnd w:id="25"/>
+      <w:bookmarkEnd w:id="47"/>
+      <w:bookmarkEnd w:id="48"/>
     </w:p>
     <w:p>
       <w:pPr>
@@ -6543,8 +6950,8 @@
           <w:szCs w:val="20"/>
         </w:rPr>
       </w:pPr>
-      <w:bookmarkStart w:id="26" w:name="_Toc490553373"/>
-      <w:bookmarkStart w:id="27" w:name="_Toc523133393"/>
+      <w:bookmarkStart w:id="49" w:name="_Toc490553373"/>
+      <w:bookmarkStart w:id="50" w:name="_Toc523133393"/>
       <w:r>
         <w:rPr>
           <w:rFonts w:ascii="Arial" w:hAnsi="Arial" w:cs="Arial"/>
@@ -6554,8 +6961,8 @@
         </w:rPr>
         <w:t>Dev</w:t>
       </w:r>
-      <w:bookmarkEnd w:id="26"/>
-      <w:bookmarkEnd w:id="27"/>
+      <w:bookmarkEnd w:id="49"/>
+      <w:bookmarkEnd w:id="50"/>
     </w:p>
     <w:tbl>
       <w:tblPr>
@@ -6618,8 +7025,16 @@
               <w:rPr>
                 <w:b/>
               </w:rPr>
-              <w:t>Overwrite DataSources</w:t>
-            </w:r>
+              <w:t xml:space="preserve">Overwrite </w:t>
+            </w:r>
+            <w:proofErr w:type="spellStart"/>
+            <w:r>
+              <w:rPr>
+                <w:b/>
+              </w:rPr>
+              <w:t>DataSources</w:t>
+            </w:r>
+            <w:proofErr w:type="spellEnd"/>
           </w:p>
         </w:tc>
         <w:tc>
@@ -6647,12 +7062,14 @@
                 <w:b/>
               </w:rPr>
             </w:pPr>
+            <w:proofErr w:type="spellStart"/>
             <w:r>
               <w:rPr>
                 <w:b/>
               </w:rPr>
               <w:t>TargetDatasetFolder</w:t>
             </w:r>
+            <w:proofErr w:type="spellEnd"/>
           </w:p>
         </w:tc>
         <w:tc>
@@ -6680,12 +7097,14 @@
                 <w:b/>
               </w:rPr>
             </w:pPr>
+            <w:proofErr w:type="spellStart"/>
             <w:r>
               <w:rPr>
                 <w:b/>
               </w:rPr>
               <w:t>TargetDataSourceFolder</w:t>
             </w:r>
+            <w:proofErr w:type="spellEnd"/>
           </w:p>
         </w:tc>
         <w:tc>
@@ -6694,10 +7113,17 @@
           </w:tcPr>
           <w:p>
             <w:r>
-              <w:t>/eCoaching/DataSources</w:t>
-            </w:r>
-          </w:p>
-        </w:tc>
+              <w:t>/eCoaching/</w:t>
+            </w:r>
+            <w:proofErr w:type="spellStart"/>
+            <w:r>
+              <w:t>DataSources</w:t>
+            </w:r>
+            <w:proofErr w:type="spellEnd"/>
+          </w:p>
+        </w:tc>
+        <w:bookmarkStart w:id="51" w:name="_GoBack"/>
+        <w:bookmarkEnd w:id="51"/>
       </w:tr>
       <w:tr>
         <w:trPr>
@@ -6713,12 +7139,14 @@
                 <w:b/>
               </w:rPr>
             </w:pPr>
+            <w:proofErr w:type="spellStart"/>
             <w:r>
               <w:rPr>
                 <w:b/>
               </w:rPr>
               <w:t>TargetReportFolder</w:t>
             </w:r>
+            <w:proofErr w:type="spellEnd"/>
           </w:p>
         </w:tc>
         <w:tc>
@@ -6746,12 +7174,14 @@
                 <w:b/>
               </w:rPr>
             </w:pPr>
+            <w:proofErr w:type="spellStart"/>
             <w:r>
               <w:rPr>
                 <w:b/>
               </w:rPr>
               <w:t>TargetReportPartFolder</w:t>
             </w:r>
+            <w:proofErr w:type="spellEnd"/>
           </w:p>
         </w:tc>
         <w:tc>
@@ -6779,12 +7209,14 @@
                 <w:b/>
               </w:rPr>
             </w:pPr>
+            <w:proofErr w:type="spellStart"/>
             <w:r>
               <w:rPr>
                 <w:b/>
               </w:rPr>
               <w:t>TargetServerURL</w:t>
             </w:r>
+            <w:proofErr w:type="spellEnd"/>
           </w:p>
         </w:tc>
         <w:tc>
@@ -6799,21 +7231,7 @@
               <w:t>s</w:t>
             </w:r>
             <w:r>
-              <w:t>://f3420-ecldbd01</w:t>
-            </w:r>
-            <w:del w:id="28" w:author="Palacherla, Susmitha C (NONUS)" w:date="2019-02-10T15:22:00Z">
-              <w:r>
-                <w:delText>.</w:delText>
-              </w:r>
-              <w:r>
-                <w:delText>sharedservices</w:delText>
-              </w:r>
-              <w:r>
-                <w:delText>.local</w:delText>
-              </w:r>
-            </w:del>
-            <w:r>
-              <w:t>/ReportServer</w:t>
+              <w:t>://f3420-ecldbd01/ReportServer</w:t>
             </w:r>
           </w:p>
         </w:tc>
@@ -6832,12 +7250,14 @@
                 <w:b/>
               </w:rPr>
             </w:pPr>
+            <w:proofErr w:type="spellStart"/>
             <w:r>
               <w:rPr>
                 <w:b/>
               </w:rPr>
               <w:t>TargetServerVersion</w:t>
             </w:r>
+            <w:proofErr w:type="spellEnd"/>
           </w:p>
         </w:tc>
         <w:tc>
@@ -6885,21 +7305,7 @@
               <w:t>s</w:t>
             </w:r>
             <w:r>
-              <w:t>://f3420-ecldbd01</w:t>
-            </w:r>
-            <w:del w:id="29" w:author="Palacherla, Susmitha C (NONUS)" w:date="2019-02-10T15:23:00Z">
-              <w:r>
-                <w:delText>.</w:delText>
-              </w:r>
-              <w:r>
-                <w:delText>sharedservices</w:delText>
-              </w:r>
-              <w:r>
-                <w:delText>.local</w:delText>
-              </w:r>
-            </w:del>
-            <w:r>
-              <w:t>/Reports_ECLD01</w:t>
+              <w:t>://f3420-ecldbd01/Reports_ECLD01</w:t>
             </w:r>
           </w:p>
         </w:tc>
@@ -6922,8 +7328,8 @@
           <w:szCs w:val="20"/>
         </w:rPr>
       </w:pPr>
-      <w:bookmarkStart w:id="30" w:name="_Toc490553374"/>
-      <w:bookmarkStart w:id="31" w:name="_Toc523133394"/>
+      <w:bookmarkStart w:id="52" w:name="_Toc490553374"/>
+      <w:bookmarkStart w:id="53" w:name="_Toc523133394"/>
       <w:r>
         <w:rPr>
           <w:rFonts w:ascii="Arial" w:hAnsi="Arial" w:cs="Arial"/>
@@ -6931,11 +7337,10 @@
           <w:sz w:val="20"/>
           <w:szCs w:val="20"/>
         </w:rPr>
-        <w:lastRenderedPageBreak/>
         <w:t>SysTest</w:t>
       </w:r>
-      <w:bookmarkEnd w:id="30"/>
-      <w:bookmarkEnd w:id="31"/>
+      <w:bookmarkEnd w:id="52"/>
+      <w:bookmarkEnd w:id="53"/>
     </w:p>
     <w:tbl>
       <w:tblPr>
@@ -6998,8 +7403,16 @@
               <w:rPr>
                 <w:b/>
               </w:rPr>
-              <w:t>Overwrite DataSources</w:t>
-            </w:r>
+              <w:t xml:space="preserve">Overwrite </w:t>
+            </w:r>
+            <w:proofErr w:type="spellStart"/>
+            <w:r>
+              <w:rPr>
+                <w:b/>
+              </w:rPr>
+              <w:t>DataSources</w:t>
+            </w:r>
+            <w:proofErr w:type="spellEnd"/>
           </w:p>
         </w:tc>
         <w:tc>
@@ -7027,12 +7440,14 @@
                 <w:b/>
               </w:rPr>
             </w:pPr>
+            <w:proofErr w:type="spellStart"/>
             <w:r>
               <w:rPr>
                 <w:b/>
               </w:rPr>
               <w:t>TargetDatasetFolder</w:t>
             </w:r>
+            <w:proofErr w:type="spellEnd"/>
           </w:p>
         </w:tc>
         <w:tc>
@@ -7060,12 +7475,14 @@
                 <w:b/>
               </w:rPr>
             </w:pPr>
+            <w:proofErr w:type="spellStart"/>
             <w:r>
               <w:rPr>
                 <w:b/>
               </w:rPr>
               <w:t>TargetDataSourceFolder</w:t>
             </w:r>
+            <w:proofErr w:type="spellEnd"/>
           </w:p>
         </w:tc>
         <w:tc>
@@ -7074,8 +7491,13 @@
           </w:tcPr>
           <w:p>
             <w:r>
-              <w:t>/eCoaching/DataSources</w:t>
-            </w:r>
+              <w:t>/eCoaching/</w:t>
+            </w:r>
+            <w:proofErr w:type="spellStart"/>
+            <w:r>
+              <w:t>DataSources</w:t>
+            </w:r>
+            <w:proofErr w:type="spellEnd"/>
           </w:p>
         </w:tc>
       </w:tr>
@@ -7093,12 +7515,14 @@
                 <w:b/>
               </w:rPr>
             </w:pPr>
+            <w:proofErr w:type="spellStart"/>
             <w:r>
               <w:rPr>
                 <w:b/>
               </w:rPr>
               <w:t>TargetReportFolder</w:t>
             </w:r>
+            <w:proofErr w:type="spellEnd"/>
           </w:p>
         </w:tc>
         <w:tc>
@@ -7126,12 +7550,14 @@
                 <w:b/>
               </w:rPr>
             </w:pPr>
+            <w:proofErr w:type="spellStart"/>
             <w:r>
               <w:rPr>
                 <w:b/>
               </w:rPr>
               <w:t>TargetReportPartFolder</w:t>
             </w:r>
+            <w:proofErr w:type="spellEnd"/>
           </w:p>
         </w:tc>
         <w:tc>
@@ -7159,12 +7585,14 @@
                 <w:b/>
               </w:rPr>
             </w:pPr>
+            <w:proofErr w:type="spellStart"/>
             <w:r>
               <w:rPr>
                 <w:b/>
               </w:rPr>
               <w:t>TargetServerURL</w:t>
             </w:r>
+            <w:proofErr w:type="spellEnd"/>
           </w:p>
         </w:tc>
         <w:tc>
@@ -7185,21 +7613,7 @@
               <w:t>t</w:t>
             </w:r>
             <w:r>
-              <w:t>01</w:t>
-            </w:r>
-            <w:del w:id="32" w:author="Palacherla, Susmitha C (NONUS)" w:date="2019-02-10T15:23:00Z">
-              <w:r>
-                <w:delText>.</w:delText>
-              </w:r>
-              <w:r>
-                <w:delText xml:space="preserve"> sharedservices</w:delText>
-              </w:r>
-              <w:r>
-                <w:delText>.local</w:delText>
-              </w:r>
-            </w:del>
-            <w:r>
-              <w:t>/ReportServer</w:t>
+              <w:t>01/ReportServer</w:t>
             </w:r>
           </w:p>
         </w:tc>
@@ -7218,12 +7632,14 @@
                 <w:b/>
               </w:rPr>
             </w:pPr>
+            <w:proofErr w:type="spellStart"/>
             <w:r>
               <w:rPr>
                 <w:b/>
               </w:rPr>
               <w:t>TargetServerVersion</w:t>
             </w:r>
+            <w:proofErr w:type="spellEnd"/>
           </w:p>
         </w:tc>
         <w:tc>
@@ -7277,18 +7693,7 @@
               <w:t>t</w:t>
             </w:r>
             <w:r>
-              <w:t>01</w:t>
-            </w:r>
-            <w:del w:id="33" w:author="Palacherla, Susmitha C (NONUS)" w:date="2019-02-10T15:23:00Z">
-              <w:r>
-                <w:delText>. sharedservices</w:delText>
-              </w:r>
-              <w:r>
-                <w:delText>.local</w:delText>
-              </w:r>
-            </w:del>
-            <w:r>
-              <w:t>/Reports_ECL</w:t>
+              <w:t>01/Reports_ECL</w:t>
             </w:r>
             <w:r>
               <w:t>T</w:t>
@@ -7355,8 +7760,8 @@
           <w:szCs w:val="20"/>
         </w:rPr>
       </w:pPr>
-      <w:bookmarkStart w:id="34" w:name="_Toc490553376"/>
-      <w:bookmarkStart w:id="35" w:name="_Toc523133395"/>
+      <w:bookmarkStart w:id="54" w:name="_Toc490553376"/>
+      <w:bookmarkStart w:id="55" w:name="_Toc523133395"/>
       <w:r>
         <w:rPr>
           <w:rFonts w:ascii="Arial" w:hAnsi="Arial" w:cs="Arial"/>
@@ -7366,8 +7771,8 @@
         </w:rPr>
         <w:t>Production</w:t>
       </w:r>
-      <w:bookmarkEnd w:id="34"/>
-      <w:bookmarkEnd w:id="35"/>
+      <w:bookmarkEnd w:id="54"/>
+      <w:bookmarkEnd w:id="55"/>
     </w:p>
     <w:tbl>
       <w:tblPr>
@@ -7430,8 +7835,16 @@
               <w:rPr>
                 <w:b/>
               </w:rPr>
-              <w:t>Overwrite DataSources</w:t>
-            </w:r>
+              <w:t xml:space="preserve">Overwrite </w:t>
+            </w:r>
+            <w:proofErr w:type="spellStart"/>
+            <w:r>
+              <w:rPr>
+                <w:b/>
+              </w:rPr>
+              <w:t>DataSources</w:t>
+            </w:r>
+            <w:proofErr w:type="spellEnd"/>
           </w:p>
         </w:tc>
         <w:tc>
@@ -7459,12 +7872,14 @@
                 <w:b/>
               </w:rPr>
             </w:pPr>
+            <w:proofErr w:type="spellStart"/>
             <w:r>
               <w:rPr>
                 <w:b/>
               </w:rPr>
               <w:t>TargetDatasetFolder</w:t>
             </w:r>
+            <w:proofErr w:type="spellEnd"/>
           </w:p>
         </w:tc>
         <w:tc>
@@ -7492,12 +7907,14 @@
                 <w:b/>
               </w:rPr>
             </w:pPr>
+            <w:proofErr w:type="spellStart"/>
             <w:r>
               <w:rPr>
                 <w:b/>
               </w:rPr>
               <w:t>TargetDataSourceFolder</w:t>
             </w:r>
+            <w:proofErr w:type="spellEnd"/>
           </w:p>
         </w:tc>
         <w:tc>
@@ -7506,8 +7923,13 @@
           </w:tcPr>
           <w:p>
             <w:r>
-              <w:t>/eCoaching/Production/DataSources</w:t>
-            </w:r>
+              <w:t>/eCoaching/Production/</w:t>
+            </w:r>
+            <w:proofErr w:type="spellStart"/>
+            <w:r>
+              <w:t>DataSources</w:t>
+            </w:r>
+            <w:proofErr w:type="spellEnd"/>
           </w:p>
         </w:tc>
       </w:tr>
@@ -7525,12 +7947,14 @@
                 <w:b/>
               </w:rPr>
             </w:pPr>
+            <w:proofErr w:type="spellStart"/>
             <w:r>
               <w:rPr>
                 <w:b/>
               </w:rPr>
               <w:t>TargetReportFolder</w:t>
             </w:r>
+            <w:proofErr w:type="spellEnd"/>
           </w:p>
         </w:tc>
         <w:tc>
@@ -7558,12 +7982,14 @@
                 <w:b/>
               </w:rPr>
             </w:pPr>
+            <w:proofErr w:type="spellStart"/>
             <w:r>
               <w:rPr>
                 <w:b/>
               </w:rPr>
               <w:t>TargetReportPartFolder</w:t>
             </w:r>
+            <w:proofErr w:type="spellEnd"/>
           </w:p>
         </w:tc>
         <w:tc>
@@ -7591,12 +8017,14 @@
                 <w:b/>
               </w:rPr>
             </w:pPr>
+            <w:proofErr w:type="spellStart"/>
             <w:r>
               <w:rPr>
                 <w:b/>
               </w:rPr>
               <w:t>TargetServerURL</w:t>
             </w:r>
+            <w:proofErr w:type="spellEnd"/>
           </w:p>
         </w:tc>
         <w:tc>
@@ -7617,21 +8045,7 @@
               <w:t>p</w:t>
             </w:r>
             <w:r>
-              <w:t>01</w:t>
-            </w:r>
-            <w:del w:id="36" w:author="Palacherla, Susmitha C (NONUS)" w:date="2019-02-10T15:23:00Z">
-              <w:r>
-                <w:delText>.</w:delText>
-              </w:r>
-              <w:r>
-                <w:delText xml:space="preserve"> sharedservices</w:delText>
-              </w:r>
-              <w:r>
-                <w:delText>.local</w:delText>
-              </w:r>
-            </w:del>
-            <w:r>
-              <w:t>/ReportServer</w:t>
+              <w:t>01/ReportServer</w:t>
             </w:r>
           </w:p>
         </w:tc>
@@ -7650,12 +8064,14 @@
                 <w:b/>
               </w:rPr>
             </w:pPr>
+            <w:proofErr w:type="spellStart"/>
             <w:r>
               <w:rPr>
                 <w:b/>
               </w:rPr>
               <w:t>TargetServerVersion</w:t>
             </w:r>
+            <w:proofErr w:type="spellEnd"/>
           </w:p>
         </w:tc>
         <w:tc>
@@ -7709,18 +8125,7 @@
               <w:t>p</w:t>
             </w:r>
             <w:r>
-              <w:t>01</w:t>
-            </w:r>
-            <w:del w:id="37" w:author="Palacherla, Susmitha C (NONUS)" w:date="2019-02-10T15:23:00Z">
-              <w:r>
-                <w:delText>.sharedservices</w:delText>
-              </w:r>
-              <w:r>
-                <w:delText>.local</w:delText>
-              </w:r>
-            </w:del>
-            <w:r>
-              <w:t>/Reports_ECL</w:t>
+              <w:t>01/Reports_ECL</w:t>
             </w:r>
             <w:r>
               <w:t>P</w:t>
@@ -7745,7 +8150,7 @@
           <w:szCs w:val="24"/>
         </w:rPr>
       </w:pPr>
-      <w:bookmarkStart w:id="38" w:name="_Toc523133396"/>
+      <w:bookmarkStart w:id="56" w:name="_Toc523133396"/>
       <w:r>
         <w:rPr>
           <w:rFonts w:ascii="Arial" w:hAnsi="Arial" w:cs="Arial"/>
@@ -7754,50 +8159,26 @@
         </w:rPr>
         <w:t>Data Source(s)</w:t>
       </w:r>
-      <w:bookmarkEnd w:id="38"/>
+      <w:bookmarkEnd w:id="56"/>
     </w:p>
     <w:tbl>
       <w:tblPr>
         <w:tblStyle w:val="TableGrid"/>
         <w:tblW w:w="0" w:type="auto"/>
         <w:tblLook w:val="04A0" w:firstRow="1" w:lastRow="0" w:firstColumn="1" w:lastColumn="0" w:noHBand="0" w:noVBand="1"/>
-        <w:tblPrChange w:id="39" w:author="Palacherla, Susmitha C (NONUS)" w:date="2019-02-10T15:40:00Z">
-          <w:tblPr>
-            <w:tblStyle w:val="TableGrid"/>
-            <w:tblW w:w="0" w:type="auto"/>
-            <w:tblLook w:val="04A0" w:firstRow="1" w:lastRow="0" w:firstColumn="1" w:lastColumn="0" w:noHBand="0" w:noVBand="1"/>
-          </w:tblPr>
-        </w:tblPrChange>
       </w:tblPr>
       <w:tblGrid>
         <w:gridCol w:w="1809"/>
         <w:gridCol w:w="3222"/>
         <w:gridCol w:w="4319"/>
-        <w:tblGridChange w:id="40">
-          <w:tblGrid>
-            <w:gridCol w:w="2425"/>
-            <w:gridCol w:w="6570"/>
-            <w:gridCol w:w="6570"/>
-          </w:tblGrid>
-        </w:tblGridChange>
       </w:tblGrid>
       <w:tr>
         <w:trPr>
           <w:trHeight w:hRule="exact" w:val="352"/>
-          <w:trPrChange w:id="41" w:author="Palacherla, Susmitha C (NONUS)" w:date="2019-02-10T15:40:00Z">
-            <w:trPr>
-              <w:trHeight w:hRule="exact" w:val="352"/>
-            </w:trPr>
-          </w:trPrChange>
         </w:trPr>
         <w:tc>
           <w:tcPr>
             <w:tcW w:w="1809" w:type="dxa"/>
-            <w:tcPrChange w:id="42" w:author="Palacherla, Susmitha C (NONUS)" w:date="2019-02-10T15:40:00Z">
-              <w:tcPr>
-                <w:tcW w:w="2425" w:type="dxa"/>
-              </w:tcPr>
-            </w:tcPrChange>
           </w:tcPr>
           <w:p>
             <w:pPr>
@@ -7816,19 +8197,8 @@
         <w:tc>
           <w:tcPr>
             <w:tcW w:w="3222" w:type="dxa"/>
-            <w:tcPrChange w:id="43" w:author="Palacherla, Susmitha C (NONUS)" w:date="2019-02-10T15:40:00Z">
-              <w:tcPr>
-                <w:tcW w:w="6570" w:type="dxa"/>
-              </w:tcPr>
-            </w:tcPrChange>
-          </w:tcPr>
-          <w:p>
-            <w:pPr>
-              <w:rPr>
-                <w:ins w:id="44" w:author="Palacherla, Susmitha C (NONUS)" w:date="2019-02-10T15:40:00Z"/>
-              </w:rPr>
-            </w:pPr>
-          </w:p>
+          </w:tcPr>
+          <w:p/>
         </w:tc>
         <w:tc>
           <w:tcPr>
@@ -7839,17 +8209,6 @@
               <w:bottom w:val="single" w:sz="4" w:space="0" w:color="auto"/>
               <w:right w:val="single" w:sz="4" w:space="0" w:color="auto"/>
             </w:tcBorders>
-            <w:tcPrChange w:id="45" w:author="Palacherla, Susmitha C (NONUS)" w:date="2019-02-10T15:40:00Z">
-              <w:tcPr>
-                <w:tcW w:w="6570" w:type="dxa"/>
-                <w:tcBorders>
-                  <w:top w:val="single" w:sz="4" w:space="0" w:color="auto"/>
-                  <w:left w:val="single" w:sz="4" w:space="0" w:color="auto"/>
-                  <w:bottom w:val="single" w:sz="4" w:space="0" w:color="auto"/>
-                  <w:right w:val="single" w:sz="4" w:space="0" w:color="auto"/>
-                </w:tcBorders>
-              </w:tcPr>
-            </w:tcPrChange>
           </w:tcPr>
           <w:p>
             <w:r>
@@ -7861,20 +8220,10 @@
       <w:tr>
         <w:trPr>
           <w:trHeight w:hRule="exact" w:val="288"/>
-          <w:trPrChange w:id="46" w:author="Palacherla, Susmitha C (NONUS)" w:date="2019-02-10T15:40:00Z">
-            <w:trPr>
-              <w:trHeight w:hRule="exact" w:val="288"/>
-            </w:trPr>
-          </w:trPrChange>
         </w:trPr>
         <w:tc>
           <w:tcPr>
             <w:tcW w:w="1809" w:type="dxa"/>
-            <w:tcPrChange w:id="47" w:author="Palacherla, Susmitha C (NONUS)" w:date="2019-02-10T15:40:00Z">
-              <w:tcPr>
-                <w:tcW w:w="2425" w:type="dxa"/>
-              </w:tcPr>
-            </w:tcPrChange>
           </w:tcPr>
           <w:p>
             <w:pPr>
@@ -7893,19 +8242,8 @@
         <w:tc>
           <w:tcPr>
             <w:tcW w:w="3222" w:type="dxa"/>
-            <w:tcPrChange w:id="48" w:author="Palacherla, Susmitha C (NONUS)" w:date="2019-02-10T15:40:00Z">
-              <w:tcPr>
-                <w:tcW w:w="6570" w:type="dxa"/>
-              </w:tcPr>
-            </w:tcPrChange>
-          </w:tcPr>
-          <w:p>
-            <w:pPr>
-              <w:rPr>
-                <w:ins w:id="49" w:author="Palacherla, Susmitha C (NONUS)" w:date="2019-02-10T15:40:00Z"/>
-              </w:rPr>
-            </w:pPr>
-          </w:p>
+          </w:tcPr>
+          <w:p/>
         </w:tc>
         <w:tc>
           <w:tcPr>
@@ -7916,17 +8254,6 @@
               <w:bottom w:val="single" w:sz="4" w:space="0" w:color="auto"/>
               <w:right w:val="single" w:sz="4" w:space="0" w:color="auto"/>
             </w:tcBorders>
-            <w:tcPrChange w:id="50" w:author="Palacherla, Susmitha C (NONUS)" w:date="2019-02-10T15:40:00Z">
-              <w:tcPr>
-                <w:tcW w:w="6570" w:type="dxa"/>
-                <w:tcBorders>
-                  <w:top w:val="single" w:sz="4" w:space="0" w:color="auto"/>
-                  <w:left w:val="single" w:sz="4" w:space="0" w:color="auto"/>
-                  <w:bottom w:val="single" w:sz="4" w:space="0" w:color="auto"/>
-                  <w:right w:val="single" w:sz="4" w:space="0" w:color="auto"/>
-                </w:tcBorders>
-              </w:tcPr>
-            </w:tcPrChange>
           </w:tcPr>
           <w:p>
             <w:r>
@@ -7938,20 +8265,10 @@
       <w:tr>
         <w:trPr>
           <w:trHeight w:hRule="exact" w:val="1576"/>
-          <w:trPrChange w:id="51" w:author="Palacherla, Susmitha C (NONUS)" w:date="2019-02-10T15:40:00Z">
-            <w:trPr>
-              <w:trHeight w:hRule="exact" w:val="1576"/>
-            </w:trPr>
-          </w:trPrChange>
         </w:trPr>
         <w:tc>
           <w:tcPr>
             <w:tcW w:w="1809" w:type="dxa"/>
-            <w:tcPrChange w:id="52" w:author="Palacherla, Susmitha C (NONUS)" w:date="2019-02-10T15:40:00Z">
-              <w:tcPr>
-                <w:tcW w:w="2425" w:type="dxa"/>
-              </w:tcPr>
-            </w:tcPrChange>
           </w:tcPr>
           <w:p>
             <w:pPr>
@@ -7970,36 +8287,25 @@
         <w:tc>
           <w:tcPr>
             <w:tcW w:w="3222" w:type="dxa"/>
-            <w:tcPrChange w:id="53" w:author="Palacherla, Susmitha C (NONUS)" w:date="2019-02-10T15:40:00Z">
-              <w:tcPr>
-                <w:tcW w:w="6570" w:type="dxa"/>
-              </w:tcPr>
-            </w:tcPrChange>
-          </w:tcPr>
-          <w:p>
-            <w:pPr>
-              <w:rPr>
-                <w:ins w:id="54" w:author="Palacherla, Susmitha C (NONUS)" w:date="2019-02-10T15:40:00Z"/>
-              </w:rPr>
-            </w:pPr>
-          </w:p>
+          </w:tcPr>
+          <w:p/>
         </w:tc>
         <w:tc>
           <w:tcPr>
             <w:tcW w:w="4319" w:type="dxa"/>
-            <w:tcPrChange w:id="55" w:author="Palacherla, Susmitha C (NONUS)" w:date="2019-02-10T15:40:00Z">
-              <w:tcPr>
-                <w:tcW w:w="6570" w:type="dxa"/>
-              </w:tcPr>
-            </w:tcPrChange>
           </w:tcPr>
           <w:p>
             <w:r>
               <w:t xml:space="preserve">Dev: </w:t>
             </w:r>
             <w:r>
-              <w:t>Data Source=F3420-ECLDBD01;Initial Catalog=eCoachingDev</w:t>
-            </w:r>
+              <w:t>Data Source=F3420-ECLDBD01;Initial Catalog=</w:t>
+            </w:r>
+            <w:proofErr w:type="spellStart"/>
+            <w:r>
+              <w:t>eCoachingDev</w:t>
+            </w:r>
+            <w:proofErr w:type="spellEnd"/>
           </w:p>
           <w:p>
             <w:r>
@@ -8028,20 +8334,10 @@
       <w:tr>
         <w:trPr>
           <w:trHeight w:hRule="exact" w:val="288"/>
-          <w:trPrChange w:id="56" w:author="Palacherla, Susmitha C (NONUS)" w:date="2019-02-10T15:40:00Z">
-            <w:trPr>
-              <w:trHeight w:hRule="exact" w:val="288"/>
-            </w:trPr>
-          </w:trPrChange>
         </w:trPr>
         <w:tc>
           <w:tcPr>
             <w:tcW w:w="1809" w:type="dxa"/>
-            <w:tcPrChange w:id="57" w:author="Palacherla, Susmitha C (NONUS)" w:date="2019-02-10T15:40:00Z">
-              <w:tcPr>
-                <w:tcW w:w="2425" w:type="dxa"/>
-              </w:tcPr>
-            </w:tcPrChange>
           </w:tcPr>
           <w:p>
             <w:pPr>
@@ -8060,28 +8356,12 @@
         <w:tc>
           <w:tcPr>
             <w:tcW w:w="3222" w:type="dxa"/>
-            <w:tcPrChange w:id="58" w:author="Palacherla, Susmitha C (NONUS)" w:date="2019-02-10T15:40:00Z">
-              <w:tcPr>
-                <w:tcW w:w="6570" w:type="dxa"/>
-              </w:tcPr>
-            </w:tcPrChange>
-          </w:tcPr>
-          <w:p>
-            <w:pPr>
-              <w:rPr>
-                <w:ins w:id="59" w:author="Palacherla, Susmitha C (NONUS)" w:date="2019-02-10T15:40:00Z"/>
-              </w:rPr>
-            </w:pPr>
-          </w:p>
+          </w:tcPr>
+          <w:p/>
         </w:tc>
         <w:tc>
           <w:tcPr>
             <w:tcW w:w="4319" w:type="dxa"/>
-            <w:tcPrChange w:id="60" w:author="Palacherla, Susmitha C (NONUS)" w:date="2019-02-10T15:40:00Z">
-              <w:tcPr>
-                <w:tcW w:w="6570" w:type="dxa"/>
-              </w:tcPr>
-            </w:tcPrChange>
           </w:tcPr>
           <w:p>
             <w:r>
@@ -8112,361 +8392,332 @@
           <w:numId w:val="3"/>
         </w:numPr>
         <w:rPr>
-          <w:ins w:id="61" w:author="Palacherla, Susmitha C (NONUS)" w:date="2019-02-10T15:41:00Z"/>
           <w:rFonts w:ascii="Arial" w:hAnsi="Arial" w:cs="Arial"/>
           <w:sz w:val="24"/>
           <w:szCs w:val="24"/>
         </w:rPr>
       </w:pPr>
-      <w:ins w:id="62" w:author="Palacherla, Susmitha C (NONUS)" w:date="2019-02-10T15:41:00Z">
-        <w:r>
-          <w:rPr>
-            <w:rFonts w:ascii="Arial" w:hAnsi="Arial" w:cs="Arial"/>
-            <w:sz w:val="24"/>
-            <w:szCs w:val="24"/>
-          </w:rPr>
-          <w:t>Report Properties</w:t>
-        </w:r>
-      </w:ins>
+      <w:r>
+        <w:rPr>
+          <w:rFonts w:ascii="Arial" w:hAnsi="Arial" w:cs="Arial"/>
+          <w:sz w:val="24"/>
+          <w:szCs w:val="24"/>
+        </w:rPr>
+        <w:t>Report Properties</w:t>
+      </w:r>
     </w:p>
     <w:tbl>
       <w:tblPr>
         <w:tblStyle w:val="TableGrid"/>
         <w:tblW w:w="0" w:type="auto"/>
         <w:tblLook w:val="04A0" w:firstRow="1" w:lastRow="0" w:firstColumn="1" w:lastColumn="0" w:noHBand="0" w:noVBand="1"/>
-        <w:tblPrChange w:id="63" w:author="Palacherla, Susmitha C (NONUS)" w:date="2019-02-10T15:45:00Z">
-          <w:tblPr>
-            <w:tblStyle w:val="TableGrid"/>
-            <w:tblW w:w="0" w:type="auto"/>
-            <w:tblLook w:val="04A0" w:firstRow="1" w:lastRow="0" w:firstColumn="1" w:lastColumn="0" w:noHBand="0" w:noVBand="1"/>
-          </w:tblPr>
-        </w:tblPrChange>
       </w:tblPr>
       <w:tblGrid>
         <w:gridCol w:w="1809"/>
         <w:gridCol w:w="7056"/>
-        <w:tblGridChange w:id="64">
-          <w:tblGrid>
-            <w:gridCol w:w="1120"/>
-            <w:gridCol w:w="689"/>
-            <w:gridCol w:w="7056"/>
-            <w:gridCol w:w="485"/>
-          </w:tblGrid>
-        </w:tblGridChange>
       </w:tblGrid>
       <w:tr>
         <w:trPr>
           <w:trHeight w:hRule="exact" w:val="2476"/>
-          <w:ins w:id="65" w:author="Palacherla, Susmitha C (NONUS)" w:date="2019-02-10T15:41:00Z"/>
-          <w:trPrChange w:id="66" w:author="Palacherla, Susmitha C (NONUS)" w:date="2019-02-10T15:45:00Z">
-            <w:trPr>
-              <w:trHeight w:hRule="exact" w:val="352"/>
-            </w:trPr>
-          </w:trPrChange>
         </w:trPr>
         <w:tc>
           <w:tcPr>
             <w:tcW w:w="1809" w:type="dxa"/>
-            <w:tcPrChange w:id="67" w:author="Palacherla, Susmitha C (NONUS)" w:date="2019-02-10T15:45:00Z">
-              <w:tcPr>
-                <w:tcW w:w="1809" w:type="dxa"/>
-              </w:tcPr>
-            </w:tcPrChange>
-          </w:tcPr>
-          <w:p>
-            <w:pPr>
-              <w:rPr>
-                <w:ins w:id="68" w:author="Palacherla, Susmitha C (NONUS)" w:date="2019-02-10T15:41:00Z"/>
+          </w:tcPr>
+          <w:p>
+            <w:pPr>
+              <w:rPr>
                 <w:b/>
               </w:rPr>
             </w:pPr>
-            <w:ins w:id="69" w:author="Palacherla, Susmitha C (NONUS)" w:date="2019-02-10T15:42:00Z">
-              <w:r>
-                <w:rPr>
-                  <w:b/>
-                </w:rPr>
-                <w:t>Parameters</w:t>
-              </w:r>
-            </w:ins>
+            <w:r>
+              <w:rPr>
+                <w:b/>
+              </w:rPr>
+              <w:t>Parameters</w:t>
+            </w:r>
           </w:p>
         </w:tc>
         <w:tc>
           <w:tcPr>
             <w:tcW w:w="7056" w:type="dxa"/>
-            <w:tcPrChange w:id="70" w:author="Palacherla, Susmitha C (NONUS)" w:date="2019-02-10T15:45:00Z">
-              <w:tcPr>
-                <w:tcW w:w="3222" w:type="dxa"/>
-                <w:gridSpan w:val="3"/>
-              </w:tcPr>
-            </w:tcPrChange>
-          </w:tcPr>
-          <w:p>
-            <w:pPr>
-              <w:rPr>
-                <w:ins w:id="71" w:author="Palacherla, Susmitha C (NONUS)" w:date="2019-02-10T15:41:00Z"/>
-              </w:rPr>
-            </w:pPr>
-            <w:ins w:id="72" w:author="Palacherla, Susmitha C (NONUS)" w:date="2019-02-10T15:42:00Z">
-              <w:r>
-                <w:rPr>
-                  <w:noProof/>
-                </w:rPr>
-                <w:drawing>
-                  <wp:inline distT="0" distB="0" distL="0" distR="0" wp14:anchorId="610A8F89" wp14:editId="7B07E16D">
-                    <wp:extent cx="4334256" cy="1097280"/>
-                    <wp:effectExtent l="0" t="0" r="9525" b="7620"/>
-                    <wp:docPr id="1" name="Picture 1"/>
-                    <wp:cNvGraphicFramePr>
-                      <a:graphicFrameLocks xmlns:a="http://schemas.openxmlformats.org/drawingml/2006/main" noChangeAspect="1"/>
-                    </wp:cNvGraphicFramePr>
-                    <a:graphic xmlns:a="http://schemas.openxmlformats.org/drawingml/2006/main">
-                      <a:graphicData uri="http://schemas.openxmlformats.org/drawingml/2006/picture">
-                        <pic:pic xmlns:pic="http://schemas.openxmlformats.org/drawingml/2006/picture">
-                          <pic:nvPicPr>
-                            <pic:cNvPr id="1" name=""/>
-                            <pic:cNvPicPr/>
-                          </pic:nvPicPr>
-                          <pic:blipFill>
-                            <a:blip r:embed="rId23"/>
-                            <a:stretch>
-                              <a:fillRect/>
-                            </a:stretch>
-                          </pic:blipFill>
-                          <pic:spPr>
-                            <a:xfrm>
-                              <a:off x="0" y="0"/>
-                              <a:ext cx="4334256" cy="1097280"/>
-                            </a:xfrm>
-                            <a:prstGeom prst="rect">
-                              <a:avLst/>
-                            </a:prstGeom>
-                          </pic:spPr>
-                        </pic:pic>
-                      </a:graphicData>
-                    </a:graphic>
-                  </wp:inline>
-                </w:drawing>
-              </w:r>
-            </w:ins>
+          </w:tcPr>
+          <w:p>
+            <w:r>
+              <w:rPr>
+                <w:noProof/>
+              </w:rPr>
+              <w:drawing>
+                <wp:inline distT="0" distB="0" distL="0" distR="0" wp14:anchorId="610A8F89" wp14:editId="7B07E16D">
+                  <wp:extent cx="4334256" cy="1097280"/>
+                  <wp:effectExtent l="0" t="0" r="9525" b="7620"/>
+                  <wp:docPr id="1" name="Picture 1"/>
+                  <wp:cNvGraphicFramePr>
+                    <a:graphicFrameLocks xmlns:a="http://schemas.openxmlformats.org/drawingml/2006/main" noChangeAspect="1"/>
+                  </wp:cNvGraphicFramePr>
+                  <a:graphic xmlns:a="http://schemas.openxmlformats.org/drawingml/2006/main">
+                    <a:graphicData uri="http://schemas.openxmlformats.org/drawingml/2006/picture">
+                      <pic:pic xmlns:pic="http://schemas.openxmlformats.org/drawingml/2006/picture">
+                        <pic:nvPicPr>
+                          <pic:cNvPr id="1" name=""/>
+                          <pic:cNvPicPr/>
+                        </pic:nvPicPr>
+                        <pic:blipFill>
+                          <a:blip r:embed="rId24"/>
+                          <a:stretch>
+                            <a:fillRect/>
+                          </a:stretch>
+                        </pic:blipFill>
+                        <pic:spPr>
+                          <a:xfrm>
+                            <a:off x="0" y="0"/>
+                            <a:ext cx="4334256" cy="1097280"/>
+                          </a:xfrm>
+                          <a:prstGeom prst="rect">
+                            <a:avLst/>
+                          </a:prstGeom>
+                        </pic:spPr>
+                      </pic:pic>
+                    </a:graphicData>
+                  </a:graphic>
+                </wp:inline>
+              </w:drawing>
+            </w:r>
           </w:p>
         </w:tc>
       </w:tr>
       <w:tr>
         <w:trPr>
           <w:trHeight w:hRule="exact" w:val="288"/>
-          <w:ins w:id="73" w:author="Palacherla, Susmitha C (NONUS)" w:date="2019-02-10T15:41:00Z"/>
-          <w:trPrChange w:id="74" w:author="Palacherla, Susmitha C (NONUS)" w:date="2019-02-10T15:45:00Z">
-            <w:trPr>
-              <w:gridAfter w:val="0"/>
-              <w:trHeight w:hRule="exact" w:val="288"/>
-            </w:trPr>
-          </w:trPrChange>
         </w:trPr>
         <w:tc>
           <w:tcPr>
             <w:tcW w:w="1809" w:type="dxa"/>
-            <w:tcPrChange w:id="75" w:author="Palacherla, Susmitha C (NONUS)" w:date="2019-02-10T15:45:00Z">
-              <w:tcPr>
-                <w:tcW w:w="1809" w:type="dxa"/>
-                <w:gridSpan w:val="2"/>
-              </w:tcPr>
-            </w:tcPrChange>
-          </w:tcPr>
-          <w:p>
-            <w:pPr>
-              <w:rPr>
-                <w:ins w:id="76" w:author="Palacherla, Susmitha C (NONUS)" w:date="2019-02-10T15:41:00Z"/>
+          </w:tcPr>
+          <w:p>
+            <w:pPr>
+              <w:rPr>
                 <w:b/>
               </w:rPr>
             </w:pPr>
-            <w:ins w:id="77" w:author="Palacherla, Susmitha C (NONUS)" w:date="2019-02-10T15:43:00Z">
-              <w:r>
-                <w:rPr>
-                  <w:b/>
-                </w:rPr>
-                <w:t>Data Source</w:t>
-              </w:r>
-            </w:ins>
+            <w:r>
+              <w:rPr>
+                <w:b/>
+              </w:rPr>
+              <w:t>Data Source</w:t>
+            </w:r>
           </w:p>
         </w:tc>
         <w:tc>
           <w:tcPr>
             <w:tcW w:w="7056" w:type="dxa"/>
-            <w:tcPrChange w:id="78" w:author="Palacherla, Susmitha C (NONUS)" w:date="2019-02-10T15:45:00Z">
-              <w:tcPr>
-                <w:tcW w:w="3222" w:type="dxa"/>
-              </w:tcPr>
-            </w:tcPrChange>
-          </w:tcPr>
-          <w:p>
-            <w:pPr>
-              <w:rPr>
-                <w:ins w:id="79" w:author="Palacherla, Susmitha C (NONUS)" w:date="2019-02-10T15:41:00Z"/>
-              </w:rPr>
-            </w:pPr>
-            <w:ins w:id="80" w:author="Palacherla, Susmitha C (NONUS)" w:date="2019-02-10T15:44:00Z">
-              <w:r>
-                <w:rPr>
-                  <w:rFonts w:ascii="Arial" w:hAnsi="Arial" w:cs="Arial"/>
-                  <w:color w:val="000000"/>
-                  <w:sz w:val="20"/>
-                  <w:szCs w:val="20"/>
-                </w:rPr>
-                <w:t>/eCoaching/DataSources/eCoaching</w:t>
-              </w:r>
-            </w:ins>
+          </w:tcPr>
+          <w:p>
+            <w:r>
+              <w:rPr>
+                <w:rFonts w:ascii="Arial" w:hAnsi="Arial" w:cs="Arial"/>
+                <w:color w:val="000000"/>
+                <w:sz w:val="20"/>
+                <w:szCs w:val="20"/>
+              </w:rPr>
+              <w:t>/eCoaching/</w:t>
+            </w:r>
+            <w:proofErr w:type="spellStart"/>
+            <w:r>
+              <w:rPr>
+                <w:rFonts w:ascii="Arial" w:hAnsi="Arial" w:cs="Arial"/>
+                <w:color w:val="000000"/>
+                <w:sz w:val="20"/>
+                <w:szCs w:val="20"/>
+              </w:rPr>
+              <w:t>DataSources</w:t>
+            </w:r>
+            <w:proofErr w:type="spellEnd"/>
+            <w:r>
+              <w:rPr>
+                <w:rFonts w:ascii="Arial" w:hAnsi="Arial" w:cs="Arial"/>
+                <w:color w:val="000000"/>
+                <w:sz w:val="20"/>
+                <w:szCs w:val="20"/>
+              </w:rPr>
+              <w:t>/eCoaching</w:t>
+            </w:r>
           </w:p>
         </w:tc>
       </w:tr>
       <w:tr>
         <w:trPr>
           <w:trHeight w:hRule="exact" w:val="1576"/>
-          <w:ins w:id="81" w:author="Palacherla, Susmitha C (NONUS)" w:date="2019-02-10T15:41:00Z"/>
-          <w:trPrChange w:id="82" w:author="Palacherla, Susmitha C (NONUS)" w:date="2019-02-10T15:45:00Z">
-            <w:trPr>
-              <w:gridAfter w:val="0"/>
-              <w:trHeight w:hRule="exact" w:val="1576"/>
-            </w:trPr>
-          </w:trPrChange>
         </w:trPr>
         <w:tc>
           <w:tcPr>
             <w:tcW w:w="1809" w:type="dxa"/>
-            <w:tcPrChange w:id="83" w:author="Palacherla, Susmitha C (NONUS)" w:date="2019-02-10T15:45:00Z">
-              <w:tcPr>
-                <w:tcW w:w="1809" w:type="dxa"/>
-                <w:gridSpan w:val="2"/>
-              </w:tcPr>
-            </w:tcPrChange>
-          </w:tcPr>
-          <w:p>
-            <w:pPr>
-              <w:rPr>
-                <w:ins w:id="84" w:author="Palacherla, Susmitha C (NONUS)" w:date="2019-02-10T15:41:00Z"/>
+          </w:tcPr>
+          <w:p>
+            <w:pPr>
+              <w:rPr>
                 <w:b/>
               </w:rPr>
             </w:pPr>
-            <w:ins w:id="85" w:author="Palacherla, Susmitha C (NONUS)" w:date="2019-02-10T15:44:00Z">
-              <w:r>
-                <w:rPr>
-                  <w:b/>
-                </w:rPr>
-                <w:t>Shared Datasets</w:t>
-              </w:r>
-            </w:ins>
+            <w:r>
+              <w:rPr>
+                <w:b/>
+              </w:rPr>
+              <w:lastRenderedPageBreak/>
+              <w:t>Shared Datasets</w:t>
+            </w:r>
           </w:p>
         </w:tc>
         <w:tc>
           <w:tcPr>
             <w:tcW w:w="7056" w:type="dxa"/>
-            <w:tcPrChange w:id="86" w:author="Palacherla, Susmitha C (NONUS)" w:date="2019-02-10T15:45:00Z">
-              <w:tcPr>
-                <w:tcW w:w="3222" w:type="dxa"/>
-              </w:tcPr>
-            </w:tcPrChange>
           </w:tcPr>
           <w:p>
             <w:pPr>
               <w:spacing w:after="0" w:line="240" w:lineRule="auto"/>
               <w:rPr>
-                <w:ins w:id="87" w:author="Palacherla, Susmitha C (NONUS)" w:date="2019-02-10T15:44:00Z"/>
                 <w:rFonts w:ascii="Arial" w:hAnsi="Arial" w:cs="Arial"/>
                 <w:color w:val="000000"/>
                 <w:sz w:val="20"/>
                 <w:szCs w:val="20"/>
               </w:rPr>
             </w:pPr>
-            <w:ins w:id="88" w:author="Palacherla, Susmitha C (NONUS)" w:date="2019-02-10T16:01:00Z">
-              <w:r>
-                <w:rPr>
-                  <w:rFonts w:ascii="Arial" w:hAnsi="Arial" w:cs="Arial"/>
-                  <w:color w:val="000000"/>
-                  <w:sz w:val="20"/>
-                  <w:szCs w:val="20"/>
-                </w:rPr>
-                <w:t xml:space="preserve">AdminActionRef: </w:t>
-              </w:r>
-            </w:ins>
-            <w:ins w:id="89" w:author="Palacherla, Susmitha C (NONUS)" w:date="2019-02-10T15:44:00Z">
-              <w:r>
-                <w:rPr>
-                  <w:rFonts w:ascii="Arial" w:hAnsi="Arial" w:cs="Arial"/>
-                  <w:color w:val="000000"/>
-                  <w:sz w:val="20"/>
-                  <w:szCs w:val="20"/>
-                </w:rPr>
-                <w:t>/eCoaching/Datasets/AdminActionList</w:t>
-              </w:r>
-            </w:ins>
-          </w:p>
-          <w:p>
-            <w:pPr>
-              <w:spacing w:after="0" w:line="240" w:lineRule="auto"/>
-              <w:rPr>
-                <w:ins w:id="90" w:author="Palacherla, Susmitha C (NONUS)" w:date="2019-02-10T15:44:00Z"/>
+            <w:proofErr w:type="spellStart"/>
+            <w:r>
+              <w:rPr>
                 <w:rFonts w:ascii="Arial" w:hAnsi="Arial" w:cs="Arial"/>
                 <w:color w:val="000000"/>
                 <w:sz w:val="20"/>
                 <w:szCs w:val="20"/>
               </w:rPr>
-            </w:pPr>
-            <w:ins w:id="91" w:author="Palacherla, Susmitha C (NONUS)" w:date="2019-02-10T16:01:00Z">
-              <w:r>
-                <w:rPr>
-                  <w:rFonts w:ascii="Arial" w:hAnsi="Arial" w:cs="Arial"/>
-                  <w:color w:val="000000"/>
-                  <w:sz w:val="20"/>
-                  <w:szCs w:val="20"/>
-                </w:rPr>
-                <w:t xml:space="preserve">AdminFormRef: </w:t>
-              </w:r>
-            </w:ins>
-            <w:ins w:id="92" w:author="Palacherla, Susmitha C (NONUS)" w:date="2019-02-10T15:44:00Z">
-              <w:r>
-                <w:rPr>
-                  <w:rFonts w:ascii="Arial" w:hAnsi="Arial" w:cs="Arial"/>
-                  <w:color w:val="000000"/>
-                  <w:sz w:val="20"/>
-                  <w:szCs w:val="20"/>
-                </w:rPr>
-                <w:t>/eCoaching/Datasets/AdminFormList</w:t>
-              </w:r>
-            </w:ins>
+              <w:t>AdminActionRef</w:t>
+            </w:r>
+            <w:proofErr w:type="spellEnd"/>
+            <w:r>
+              <w:rPr>
+                <w:rFonts w:ascii="Arial" w:hAnsi="Arial" w:cs="Arial"/>
+                <w:color w:val="000000"/>
+                <w:sz w:val="20"/>
+                <w:szCs w:val="20"/>
+              </w:rPr>
+              <w:t xml:space="preserve">: </w:t>
+            </w:r>
+            <w:r>
+              <w:rPr>
+                <w:rFonts w:ascii="Arial" w:hAnsi="Arial" w:cs="Arial"/>
+                <w:color w:val="000000"/>
+                <w:sz w:val="20"/>
+                <w:szCs w:val="20"/>
+              </w:rPr>
+              <w:t>/eCoaching/Datasets/</w:t>
+            </w:r>
+            <w:proofErr w:type="spellStart"/>
+            <w:r>
+              <w:rPr>
+                <w:rFonts w:ascii="Arial" w:hAnsi="Arial" w:cs="Arial"/>
+                <w:color w:val="000000"/>
+                <w:sz w:val="20"/>
+                <w:szCs w:val="20"/>
+              </w:rPr>
+              <w:t>AdminActionList</w:t>
+            </w:r>
+            <w:proofErr w:type="spellEnd"/>
           </w:p>
           <w:p>
             <w:pPr>
               <w:spacing w:after="0" w:line="240" w:lineRule="auto"/>
               <w:rPr>
-                <w:ins w:id="93" w:author="Palacherla, Susmitha C (NONUS)" w:date="2019-02-10T15:41:00Z"/>
-              </w:rPr>
-              <w:pPrChange w:id="94" w:author="Palacherla, Susmitha C (NONUS)" w:date="2019-02-10T15:45:00Z">
-                <w:pPr/>
-              </w:pPrChange>
-            </w:pPr>
-            <w:ins w:id="95" w:author="Palacherla, Susmitha C (NONUS)" w:date="2019-02-10T16:01:00Z">
-              <w:r>
-                <w:rPr>
-                  <w:rFonts w:ascii="Arial" w:hAnsi="Arial" w:cs="Arial"/>
-                  <w:color w:val="000000"/>
-                  <w:sz w:val="20"/>
-                  <w:szCs w:val="20"/>
-                </w:rPr>
-                <w:t xml:space="preserve">AdminLogTypeRef: </w:t>
-              </w:r>
-            </w:ins>
-            <w:bookmarkStart w:id="96" w:name="_GoBack"/>
-            <w:bookmarkEnd w:id="96"/>
-            <w:ins w:id="97" w:author="Palacherla, Susmitha C (NONUS)" w:date="2019-02-10T15:44:00Z">
-              <w:r>
-                <w:rPr>
-                  <w:rFonts w:ascii="Arial" w:hAnsi="Arial" w:cs="Arial"/>
-                  <w:color w:val="000000"/>
-                  <w:sz w:val="20"/>
-                  <w:szCs w:val="20"/>
-                </w:rPr>
-                <w:t>/eCoaching/Datasets/AdminLogTypeList</w:t>
-              </w:r>
-            </w:ins>
+                <w:rFonts w:ascii="Arial" w:hAnsi="Arial" w:cs="Arial"/>
+                <w:color w:val="000000"/>
+                <w:sz w:val="20"/>
+                <w:szCs w:val="20"/>
+              </w:rPr>
+            </w:pPr>
+            <w:proofErr w:type="spellStart"/>
+            <w:r>
+              <w:rPr>
+                <w:rFonts w:ascii="Arial" w:hAnsi="Arial" w:cs="Arial"/>
+                <w:color w:val="000000"/>
+                <w:sz w:val="20"/>
+                <w:szCs w:val="20"/>
+              </w:rPr>
+              <w:t>AdminFormRef</w:t>
+            </w:r>
+            <w:proofErr w:type="spellEnd"/>
+            <w:r>
+              <w:rPr>
+                <w:rFonts w:ascii="Arial" w:hAnsi="Arial" w:cs="Arial"/>
+                <w:color w:val="000000"/>
+                <w:sz w:val="20"/>
+                <w:szCs w:val="20"/>
+              </w:rPr>
+              <w:t xml:space="preserve">: </w:t>
+            </w:r>
+            <w:r>
+              <w:rPr>
+                <w:rFonts w:ascii="Arial" w:hAnsi="Arial" w:cs="Arial"/>
+                <w:color w:val="000000"/>
+                <w:sz w:val="20"/>
+                <w:szCs w:val="20"/>
+              </w:rPr>
+              <w:t>/eCoaching/Datasets/</w:t>
+            </w:r>
+            <w:proofErr w:type="spellStart"/>
+            <w:r>
+              <w:rPr>
+                <w:rFonts w:ascii="Arial" w:hAnsi="Arial" w:cs="Arial"/>
+                <w:color w:val="000000"/>
+                <w:sz w:val="20"/>
+                <w:szCs w:val="20"/>
+              </w:rPr>
+              <w:t>AdminFormList</w:t>
+            </w:r>
+            <w:proofErr w:type="spellEnd"/>
+          </w:p>
+          <w:p>
+            <w:pPr>
+              <w:spacing w:after="0" w:line="240" w:lineRule="auto"/>
+            </w:pPr>
+            <w:proofErr w:type="spellStart"/>
+            <w:r>
+              <w:rPr>
+                <w:rFonts w:ascii="Arial" w:hAnsi="Arial" w:cs="Arial"/>
+                <w:color w:val="000000"/>
+                <w:sz w:val="20"/>
+                <w:szCs w:val="20"/>
+              </w:rPr>
+              <w:t>AdminLogTypeRef</w:t>
+            </w:r>
+            <w:proofErr w:type="spellEnd"/>
+            <w:r>
+              <w:rPr>
+                <w:rFonts w:ascii="Arial" w:hAnsi="Arial" w:cs="Arial"/>
+                <w:color w:val="000000"/>
+                <w:sz w:val="20"/>
+                <w:szCs w:val="20"/>
+              </w:rPr>
+              <w:t xml:space="preserve">: </w:t>
+            </w:r>
+            <w:r>
+              <w:rPr>
+                <w:rFonts w:ascii="Arial" w:hAnsi="Arial" w:cs="Arial"/>
+                <w:color w:val="000000"/>
+                <w:sz w:val="20"/>
+                <w:szCs w:val="20"/>
+              </w:rPr>
+              <w:t>/eCoaching/Datasets/</w:t>
+            </w:r>
+            <w:proofErr w:type="spellStart"/>
+            <w:r>
+              <w:rPr>
+                <w:rFonts w:ascii="Arial" w:hAnsi="Arial" w:cs="Arial"/>
+                <w:color w:val="000000"/>
+                <w:sz w:val="20"/>
+                <w:szCs w:val="20"/>
+              </w:rPr>
+              <w:t>AdminLogTypeList</w:t>
+            </w:r>
+            <w:proofErr w:type="spellEnd"/>
           </w:p>
         </w:tc>
       </w:tr>
@@ -8485,8 +8736,8 @@
       </w:pPr>
     </w:p>
     <w:sectPr>
-      <w:headerReference w:type="default" r:id="rId24"/>
-      <w:footerReference w:type="default" r:id="rId25"/>
+      <w:headerReference w:type="default" r:id="rId25"/>
+      <w:footerReference w:type="default" r:id="rId26"/>
       <w:pgSz w:w="12240" w:h="15840"/>
       <w:pgMar w:top="1440" w:right="1440" w:bottom="1440" w:left="1440" w:header="720" w:footer="720" w:gutter="0"/>
       <w:cols w:space="720"/>
@@ -8784,7 +9035,7 @@
         <w:noProof/>
         <w:sz w:val="18"/>
       </w:rPr>
-      <w:t>19</w:t>
+      <w:t>17</w:t>
     </w:r>
     <w:r>
       <w:rPr>
@@ -11180,7 +11431,7 @@
 </file>
 
 <file path=customXml/itemProps1.xml><?xml version="1.0" encoding="utf-8"?>
-<ds:datastoreItem xmlns:ds="http://schemas.openxmlformats.org/officeDocument/2006/customXml" ds:itemID="{66864E1E-3385-4B3A-913A-24EE91620F73}">
+<ds:datastoreItem xmlns:ds="http://schemas.openxmlformats.org/officeDocument/2006/customXml" ds:itemID="{75E77EDE-5459-4874-9072-A7E7342FEEFC}">
   <ds:schemaRefs>
     <ds:schemaRef ds:uri="http://schemas.openxmlformats.org/officeDocument/2006/bibliography"/>
   </ds:schemaRefs>

</xml_diff>

<commit_message>
TFS 24056 - Enhance the search option in the eCL Admin Tool
git-tfs-id: [https://tfs.omnicloud.local/tfs/cco%20program/]$/eCoaching_V2;C51292
</commit_message>
<xml_diff>
--- a/Design/DD/SSRS/CCO_eCoaching_Log_AdminActivitySummary_SSRS_Reporting_DD.docx
+++ b/Design/DD/SSRS/CCO_eCoaching_Log_AdminActivitySummary_SSRS_Reporting_DD.docx
@@ -267,26 +267,20 @@
                 <w:rFonts w:ascii="Times New Roman (PCL6)" w:hAnsi="Times New Roman (PCL6)"/>
               </w:rPr>
             </w:pPr>
-            <w:ins w:id="1" w:author="Palacherla, Susmitha C" w:date="2021-04-19T16:27:00Z">
+            <w:ins w:id="1" w:author="Palacherla, Susmitha C" w:date="2022-03-24T14:31:00Z">
               <w:r>
                 <w:rPr>
                   <w:rFonts w:ascii="Times New Roman" w:hAnsi="Times New Roman"/>
                 </w:rPr>
-                <w:t>4/19/2021</w:t>
+                <w:t>3/24/2022</w:t>
               </w:r>
             </w:ins>
-            <w:del w:id="2" w:author="Palacherla, Susmitha C" w:date="2021-04-19T16:27:00Z">
+            <w:del w:id="2" w:author="Palacherla, Susmitha C" w:date="2022-03-24T14:31:00Z">
               <w:r>
                 <w:rPr>
                   <w:rFonts w:ascii="Times New Roman" w:hAnsi="Times New Roman"/>
                 </w:rPr>
-                <w:delText xml:space="preserve">     8/3</w:delText>
-              </w:r>
-              <w:r>
-                <w:rPr>
-                  <w:rFonts w:ascii="Times New Roman" w:hAnsi="Times New Roman"/>
-                </w:rPr>
-                <w:delText>/2020</w:delText>
+                <w:delText>4/19/2021</w:delText>
               </w:r>
             </w:del>
           </w:p>
@@ -327,18 +321,14 @@
                 <w:rFonts w:ascii="Times New Roman (PCL6)" w:hAnsi="Times New Roman (PCL6)"/>
               </w:rPr>
             </w:pPr>
-            <w:ins w:id="3" w:author="Palacherla, Susmitha C" w:date="2021-04-19T16:27:00Z">
+            <w:ins w:id="3" w:author="Palacherla, Susmitha C" w:date="2022-03-24T14:31:00Z">
               <w:r>
-                <w:t>TFS 20677 -  AD island to AD AWS environment changes</w:t>
+                <w:t>TFS 24056 - Enhance the search option in the eCL Admin Tool</w:t>
               </w:r>
             </w:ins>
-            <w:del w:id="4" w:author="Palacherla, Susmitha C" w:date="2021-04-19T16:27:00Z">
+            <w:del w:id="4" w:author="Palacherla, Susmitha C" w:date="2022-03-24T14:31:00Z">
               <w:r>
-                <w:rPr>
-                  <w:rFonts w:ascii="Times New Roman" w:hAnsi="Times New Roman"/>
-                  <w:sz w:val="24"/>
-                </w:rPr>
-                <w:delText xml:space="preserve">TFS 17716 - Removed company specific references </w:delText>
+                <w:delText>TFS 20677 -  AD island to AD AWS environment changes</w:delText>
               </w:r>
             </w:del>
           </w:p>
@@ -533,18 +523,8 @@
           <w:b w:val="0"/>
           <w:sz w:val="22"/>
         </w:rPr>
-        <w:t xml:space="preserve">Prepared </w:t>
-      </w:r>
-      <w:proofErr w:type="gramStart"/>
-      <w:r>
-        <w:rPr>
-          <w:rFonts w:ascii="Times New Roman (PCL6)" w:hAnsi="Times New Roman (PCL6)"/>
-          <w:b w:val="0"/>
-          <w:sz w:val="22"/>
-        </w:rPr>
-        <w:t>by:</w:t>
-      </w:r>
-      <w:proofErr w:type="gramEnd"/>
+        <w:t>Prepared by:</w:t>
+      </w:r>
       <w:r>
         <w:rPr>
           <w:rFonts w:ascii="Times New Roman (PCL6)" w:hAnsi="Times New Roman (PCL6)"/>
@@ -1185,15 +1165,7 @@
               <w:jc w:val="left"/>
             </w:pPr>
             <w:r>
-              <w:t xml:space="preserve">TFS 11663 - Update </w:t>
-            </w:r>
-            <w:proofErr w:type="spellStart"/>
-            <w:r>
-              <w:t>urls</w:t>
-            </w:r>
-            <w:proofErr w:type="spellEnd"/>
-            <w:r>
-              <w:t xml:space="preserve"> in SSRS Reporting for Shared</w:t>
+              <w:t>TFS 11663 - Update urls in SSRS Reporting for Shared</w:t>
             </w:r>
             <w:r>
               <w:t xml:space="preserve"> </w:t>
@@ -1274,15 +1246,7 @@
               <w:t>3437</w:t>
             </w:r>
             <w:r>
-              <w:t xml:space="preserve"> - Update </w:t>
-            </w:r>
-            <w:proofErr w:type="spellStart"/>
-            <w:r>
-              <w:t>urls</w:t>
-            </w:r>
-            <w:proofErr w:type="spellEnd"/>
-            <w:r>
-              <w:t xml:space="preserve"> in SSRS Reporting for </w:t>
+              <w:t xml:space="preserve"> - Update urls in SSRS Reporting for </w:t>
             </w:r>
             <w:r>
               <w:t>AD</w:t>
@@ -1453,9 +1417,6 @@
         </w:tc>
       </w:tr>
       <w:tr>
-        <w:trPr>
-          <w:ins w:id="5" w:author="Palacherla, Susmitha C" w:date="2021-04-19T15:56:00Z"/>
-        </w:trPr>
         <w:tc>
           <w:tcPr>
             <w:tcW w:w="1440" w:type="dxa"/>
@@ -1465,15 +1426,10 @@
               <w:pStyle w:val="hdr1"/>
               <w:ind w:left="0"/>
               <w:jc w:val="left"/>
-              <w:rPr>
-                <w:ins w:id="6" w:author="Palacherla, Susmitha C" w:date="2021-04-19T15:56:00Z"/>
-              </w:rPr>
-            </w:pPr>
-            <w:ins w:id="7" w:author="Palacherla, Susmitha C" w:date="2021-04-19T16:11:00Z">
-              <w:r>
-                <w:t>4/19/2021</w:t>
-              </w:r>
-            </w:ins>
+            </w:pPr>
+            <w:r>
+              <w:t>4/19/2021</w:t>
+            </w:r>
           </w:p>
         </w:tc>
         <w:tc>
@@ -1485,15 +1441,10 @@
               <w:pStyle w:val="hdr1"/>
               <w:ind w:left="0"/>
               <w:jc w:val="left"/>
-              <w:rPr>
-                <w:ins w:id="8" w:author="Palacherla, Susmitha C" w:date="2021-04-19T15:56:00Z"/>
-              </w:rPr>
-            </w:pPr>
-            <w:ins w:id="9" w:author="Palacherla, Susmitha C" w:date="2021-04-19T15:56:00Z">
-              <w:r>
-                <w:t>TFS 20677 -  AD island to AD AWS environment changes</w:t>
-              </w:r>
-            </w:ins>
+            </w:pPr>
+            <w:r>
+              <w:t>TFS 20677 -  AD island to AD AWS environment changes</w:t>
+            </w:r>
           </w:p>
         </w:tc>
         <w:tc>
@@ -1505,11 +1456,71 @@
               <w:pStyle w:val="hdr1"/>
               <w:ind w:left="0"/>
               <w:jc w:val="left"/>
-              <w:rPr>
-                <w:ins w:id="10" w:author="Palacherla, Susmitha C" w:date="2021-04-19T15:56:00Z"/>
-              </w:rPr>
-            </w:pPr>
-            <w:ins w:id="11" w:author="Palacherla, Susmitha C" w:date="2021-04-19T16:11:00Z">
+            </w:pPr>
+            <w:r>
+              <w:t>Susmitha Palacherla</w:t>
+            </w:r>
+          </w:p>
+        </w:tc>
+      </w:tr>
+      <w:tr>
+        <w:trPr>
+          <w:ins w:id="5" w:author="Palacherla, Susmitha C" w:date="2022-03-24T14:31:00Z"/>
+        </w:trPr>
+        <w:tc>
+          <w:tcPr>
+            <w:tcW w:w="1440" w:type="dxa"/>
+          </w:tcPr>
+          <w:p>
+            <w:pPr>
+              <w:pStyle w:val="hdr1"/>
+              <w:ind w:left="0"/>
+              <w:jc w:val="left"/>
+              <w:rPr>
+                <w:ins w:id="6" w:author="Palacherla, Susmitha C" w:date="2022-03-24T14:31:00Z"/>
+              </w:rPr>
+            </w:pPr>
+            <w:ins w:id="7" w:author="Palacherla, Susmitha C" w:date="2022-03-24T14:31:00Z">
+              <w:r>
+                <w:t>3/24/2022</w:t>
+              </w:r>
+            </w:ins>
+          </w:p>
+        </w:tc>
+        <w:tc>
+          <w:tcPr>
+            <w:tcW w:w="5238" w:type="dxa"/>
+          </w:tcPr>
+          <w:p>
+            <w:pPr>
+              <w:pStyle w:val="hdr1"/>
+              <w:ind w:left="0"/>
+              <w:jc w:val="left"/>
+              <w:rPr>
+                <w:ins w:id="8" w:author="Palacherla, Susmitha C" w:date="2022-03-24T14:31:00Z"/>
+              </w:rPr>
+            </w:pPr>
+            <w:ins w:id="9" w:author="Palacherla, Susmitha C" w:date="2022-03-24T14:31:00Z">
+              <w:r>
+                <w:t>TFS 24056 - Enhance the search option in the eCL Admin Tool</w:t>
+              </w:r>
+            </w:ins>
+          </w:p>
+        </w:tc>
+        <w:tc>
+          <w:tcPr>
+            <w:tcW w:w="2790" w:type="dxa"/>
+          </w:tcPr>
+          <w:p>
+            <w:pPr>
+              <w:pStyle w:val="hdr1"/>
+              <w:ind w:left="0"/>
+              <w:jc w:val="left"/>
+              <w:rPr>
+                <w:ins w:id="10" w:author="Palacherla, Susmitha C" w:date="2022-03-24T14:31:00Z"/>
+              </w:rPr>
+            </w:pPr>
+            <w:ins w:id="11" w:author="Palacherla, Susmitha C" w:date="2022-03-24T14:32:00Z">
               <w:r>
                 <w:t>Susmitha Palacherla</w:t>
               </w:r>
@@ -3343,46 +3354,90 @@
           <w:szCs w:val="20"/>
         </w:rPr>
       </w:pPr>
-      <w:r>
-        <w:rPr>
-          <w:noProof/>
-        </w:rPr>
-        <w:drawing>
-          <wp:inline distT="0" distB="0" distL="0" distR="0" wp14:anchorId="589EE559" wp14:editId="62D16D15">
-            <wp:extent cx="2609850" cy="2409825"/>
-            <wp:effectExtent l="0" t="0" r="0" b="9525"/>
-            <wp:docPr id="8" name="Picture 8"/>
-            <wp:cNvGraphicFramePr>
-              <a:graphicFrameLocks xmlns:a="http://schemas.openxmlformats.org/drawingml/2006/main" noChangeAspect="1"/>
-            </wp:cNvGraphicFramePr>
-            <a:graphic xmlns:a="http://schemas.openxmlformats.org/drawingml/2006/main">
-              <a:graphicData uri="http://schemas.openxmlformats.org/drawingml/2006/picture">
-                <pic:pic xmlns:pic="http://schemas.openxmlformats.org/drawingml/2006/picture">
-                  <pic:nvPicPr>
-                    <pic:cNvPr id="1" name=""/>
-                    <pic:cNvPicPr/>
-                  </pic:nvPicPr>
-                  <pic:blipFill>
-                    <a:blip r:embed="rId8"/>
-                    <a:stretch>
-                      <a:fillRect/>
-                    </a:stretch>
-                  </pic:blipFill>
-                  <pic:spPr>
-                    <a:xfrm>
-                      <a:off x="0" y="0"/>
-                      <a:ext cx="2609850" cy="2409825"/>
-                    </a:xfrm>
-                    <a:prstGeom prst="rect">
-                      <a:avLst/>
-                    </a:prstGeom>
-                  </pic:spPr>
-                </pic:pic>
-              </a:graphicData>
-            </a:graphic>
-          </wp:inline>
-        </w:drawing>
-      </w:r>
+      <w:del w:id="16" w:author="Palacherla, Susmitha C" w:date="2022-03-24T14:33:00Z">
+        <w:r>
+          <w:rPr>
+            <w:noProof/>
+          </w:rPr>
+          <w:drawing>
+            <wp:inline distT="0" distB="0" distL="0" distR="0" wp14:anchorId="589EE559" wp14:editId="11662255">
+              <wp:extent cx="2609850" cy="2409825"/>
+              <wp:effectExtent l="0" t="0" r="0" b="9525"/>
+              <wp:docPr id="8" name="Picture 8"/>
+              <wp:cNvGraphicFramePr>
+                <a:graphicFrameLocks xmlns:a="http://schemas.openxmlformats.org/drawingml/2006/main" noChangeAspect="1"/>
+              </wp:cNvGraphicFramePr>
+              <a:graphic xmlns:a="http://schemas.openxmlformats.org/drawingml/2006/main">
+                <a:graphicData uri="http://schemas.openxmlformats.org/drawingml/2006/picture">
+                  <pic:pic xmlns:pic="http://schemas.openxmlformats.org/drawingml/2006/picture">
+                    <pic:nvPicPr>
+                      <pic:cNvPr id="1" name=""/>
+                      <pic:cNvPicPr/>
+                    </pic:nvPicPr>
+                    <pic:blipFill>
+                      <a:blip r:embed="rId8"/>
+                      <a:stretch>
+                        <a:fillRect/>
+                      </a:stretch>
+                    </pic:blipFill>
+                    <pic:spPr>
+                      <a:xfrm>
+                        <a:off x="0" y="0"/>
+                        <a:ext cx="2609850" cy="2409825"/>
+                      </a:xfrm>
+                      <a:prstGeom prst="rect">
+                        <a:avLst/>
+                      </a:prstGeom>
+                    </pic:spPr>
+                  </pic:pic>
+                </a:graphicData>
+              </a:graphic>
+            </wp:inline>
+          </w:drawing>
+        </w:r>
+      </w:del>
+      <w:ins w:id="17" w:author="Palacherla, Susmitha C" w:date="2022-03-24T14:33:00Z">
+        <w:r>
+          <w:rPr>
+            <w:noProof/>
+          </w:rPr>
+          <w:drawing>
+            <wp:inline distT="0" distB="0" distL="0" distR="0" wp14:anchorId="2497BE3D" wp14:editId="69BCE13C">
+              <wp:extent cx="2020824" cy="1828800"/>
+              <wp:effectExtent l="0" t="0" r="0" b="0"/>
+              <wp:docPr id="3" name="Picture 3" descr="Graphical user interface, application&#10;&#10;Description automatically generated"/>
+              <wp:cNvGraphicFramePr>
+                <a:graphicFrameLocks xmlns:a="http://schemas.openxmlformats.org/drawingml/2006/main" noChangeAspect="1"/>
+              </wp:cNvGraphicFramePr>
+              <a:graphic xmlns:a="http://schemas.openxmlformats.org/drawingml/2006/main">
+                <a:graphicData uri="http://schemas.openxmlformats.org/drawingml/2006/picture">
+                  <pic:pic xmlns:pic="http://schemas.openxmlformats.org/drawingml/2006/picture">
+                    <pic:nvPicPr>
+                      <pic:cNvPr id="3" name="Picture 3" descr="Graphical user interface, application&#10;&#10;Description automatically generated"/>
+                      <pic:cNvPicPr/>
+                    </pic:nvPicPr>
+                    <pic:blipFill>
+                      <a:blip r:embed="rId9"/>
+                      <a:stretch>
+                        <a:fillRect/>
+                      </a:stretch>
+                    </pic:blipFill>
+                    <pic:spPr>
+                      <a:xfrm>
+                        <a:off x="0" y="0"/>
+                        <a:ext cx="2020824" cy="1828800"/>
+                      </a:xfrm>
+                      <a:prstGeom prst="rect">
+                        <a:avLst/>
+                      </a:prstGeom>
+                    </pic:spPr>
+                  </pic:pic>
+                </a:graphicData>
+              </a:graphic>
+            </wp:inline>
+          </w:drawing>
+        </w:r>
+      </w:ins>
     </w:p>
     <w:p/>
     <w:p/>
@@ -3527,11 +3582,9 @@
             <w:pPr>
               <w:spacing w:after="0" w:line="240" w:lineRule="auto"/>
             </w:pPr>
-            <w:proofErr w:type="spellStart"/>
             <w:r>
               <w:t>strTypein</w:t>
             </w:r>
-            <w:proofErr w:type="spellEnd"/>
           </w:p>
         </w:tc>
         <w:tc>
@@ -3580,10 +3633,23 @@
           <w:p>
             <w:pPr>
               <w:spacing w:after="0" w:line="240" w:lineRule="auto"/>
+              <w:rPr>
+                <w:ins w:id="18" w:author="Palacherla, Susmitha C" w:date="2022-03-24T14:35:00Z"/>
+              </w:rPr>
             </w:pPr>
             <w:r>
               <w:t>Gives the user an option to choose from Coaching, Warning or All</w:t>
             </w:r>
+          </w:p>
+          <w:p>
+            <w:pPr>
+              <w:spacing w:after="0" w:line="240" w:lineRule="auto"/>
+            </w:pPr>
+            <w:ins w:id="19" w:author="Palacherla, Susmitha C" w:date="2022-03-24T14:35:00Z">
+              <w:r>
+                <w:t>Default is All</w:t>
+              </w:r>
+            </w:ins>
           </w:p>
         </w:tc>
       </w:tr>
@@ -3596,12 +3662,9 @@
             <w:pPr>
               <w:spacing w:after="0" w:line="240" w:lineRule="auto"/>
             </w:pPr>
-            <w:proofErr w:type="spellStart"/>
-            <w:r>
-              <w:lastRenderedPageBreak/>
+            <w:r>
               <w:t>strActivityin</w:t>
             </w:r>
-            <w:proofErr w:type="spellEnd"/>
           </w:p>
         </w:tc>
         <w:tc>
@@ -3650,10 +3713,24 @@
           <w:p>
             <w:pPr>
               <w:spacing w:after="0" w:line="240" w:lineRule="auto"/>
+              <w:rPr>
+                <w:ins w:id="20" w:author="Palacherla, Susmitha C" w:date="2022-03-24T14:35:00Z"/>
+              </w:rPr>
             </w:pPr>
             <w:r>
               <w:t>Gives user the option to choose from the Activity to report on. Includes Inactivate, Reactivate, Reassign and or All. Depends on the Type selected.</w:t>
             </w:r>
+          </w:p>
+          <w:p>
+            <w:pPr>
+              <w:spacing w:after="0" w:line="240" w:lineRule="auto"/>
+            </w:pPr>
+            <w:ins w:id="21" w:author="Palacherla, Susmitha C" w:date="2022-03-24T14:35:00Z">
+              <w:r>
+                <w:lastRenderedPageBreak/>
+                <w:t>Default is All</w:t>
+              </w:r>
+            </w:ins>
           </w:p>
         </w:tc>
       </w:tr>
@@ -3666,11 +3743,10 @@
             <w:pPr>
               <w:spacing w:after="0" w:line="240" w:lineRule="auto"/>
             </w:pPr>
-            <w:proofErr w:type="spellStart"/>
-            <w:r>
+            <w:r>
+              <w:lastRenderedPageBreak/>
               <w:t>strSdatein</w:t>
             </w:r>
-            <w:proofErr w:type="spellEnd"/>
           </w:p>
         </w:tc>
         <w:tc>
@@ -3719,6 +3795,9 @@
           <w:p>
             <w:pPr>
               <w:spacing w:after="0" w:line="240" w:lineRule="auto"/>
+              <w:rPr>
+                <w:ins w:id="22" w:author="Palacherla, Susmitha C" w:date="2022-03-24T14:35:00Z"/>
+              </w:rPr>
             </w:pPr>
             <w:r>
               <w:t xml:space="preserve">Start date for list of </w:t>
@@ -3732,6 +3811,19 @@
             <w:r>
               <w:t>Action date</w:t>
             </w:r>
+          </w:p>
+          <w:p>
+            <w:pPr>
+              <w:spacing w:after="0" w:line="240" w:lineRule="auto"/>
+            </w:pPr>
+            <w:ins w:id="23" w:author="Palacherla, Susmitha C" w:date="2022-03-24T14:35:00Z">
+              <w:r>
+                <w:t xml:space="preserve">Default is </w:t>
+              </w:r>
+              <w:r>
+                <w:t>calendar date -30</w:t>
+              </w:r>
+            </w:ins>
           </w:p>
         </w:tc>
       </w:tr>
@@ -3795,6 +3887,9 @@
           <w:p>
             <w:pPr>
               <w:spacing w:after="0" w:line="240" w:lineRule="auto"/>
+              <w:rPr>
+                <w:ins w:id="24" w:author="Palacherla, Susmitha C" w:date="2022-03-24T14:35:00Z"/>
+              </w:rPr>
             </w:pPr>
             <w:r>
               <w:t>End date for list of Admin activity audit logs to be displayed based on Action date</w:t>
@@ -3802,6 +3897,16 @@
             <w:r>
               <w:t xml:space="preserve"> </w:t>
             </w:r>
+          </w:p>
+          <w:p>
+            <w:pPr>
+              <w:spacing w:after="0" w:line="240" w:lineRule="auto"/>
+            </w:pPr>
+            <w:ins w:id="25" w:author="Palacherla, Susmitha C" w:date="2022-03-24T14:35:00Z">
+              <w:r>
+                <w:t>Default is All</w:t>
+              </w:r>
+            </w:ins>
           </w:p>
         </w:tc>
       </w:tr>
@@ -3814,11 +3919,9 @@
             <w:pPr>
               <w:spacing w:after="0" w:line="240" w:lineRule="auto"/>
             </w:pPr>
-            <w:proofErr w:type="spellStart"/>
             <w:r>
               <w:t>strFormin</w:t>
             </w:r>
-            <w:proofErr w:type="spellEnd"/>
           </w:p>
         </w:tc>
         <w:tc>
@@ -3877,6 +3980,101 @@
             <w:r>
               <w:t>all form names available for above selected parameters with All being an available option.</w:t>
             </w:r>
+          </w:p>
+        </w:tc>
+      </w:tr>
+      <w:tr>
+        <w:trPr>
+          <w:ins w:id="26" w:author="Palacherla, Susmitha C" w:date="2022-03-24T15:02:00Z"/>
+        </w:trPr>
+        <w:tc>
+          <w:tcPr>
+            <w:tcW w:w="1621" w:type="dxa"/>
+          </w:tcPr>
+          <w:p>
+            <w:pPr>
+              <w:spacing w:after="0" w:line="240" w:lineRule="auto"/>
+              <w:rPr>
+                <w:ins w:id="27" w:author="Palacherla, Susmitha C" w:date="2022-03-24T15:02:00Z"/>
+              </w:rPr>
+            </w:pPr>
+            <w:ins w:id="28" w:author="Palacherla, Susmitha C" w:date="2022-03-24T15:02:00Z">
+              <w:r>
+                <w:t>strSearchin</w:t>
+              </w:r>
+            </w:ins>
+          </w:p>
+        </w:tc>
+        <w:tc>
+          <w:tcPr>
+            <w:tcW w:w="1732" w:type="dxa"/>
+          </w:tcPr>
+          <w:p>
+            <w:pPr>
+              <w:spacing w:after="0" w:line="240" w:lineRule="auto"/>
+              <w:rPr>
+                <w:ins w:id="29" w:author="Palacherla, Susmitha C" w:date="2022-03-24T15:02:00Z"/>
+              </w:rPr>
+            </w:pPr>
+            <w:ins w:id="30" w:author="Palacherla, Susmitha C" w:date="2022-03-24T15:02:00Z">
+              <w:r>
+                <w:t>Search</w:t>
+              </w:r>
+            </w:ins>
+          </w:p>
+        </w:tc>
+        <w:tc>
+          <w:tcPr>
+            <w:tcW w:w="1345" w:type="dxa"/>
+          </w:tcPr>
+          <w:p>
+            <w:pPr>
+              <w:spacing w:after="0" w:line="240" w:lineRule="auto"/>
+              <w:rPr>
+                <w:ins w:id="31" w:author="Palacherla, Susmitha C" w:date="2022-03-24T15:02:00Z"/>
+              </w:rPr>
+            </w:pPr>
+            <w:ins w:id="32" w:author="Palacherla, Susmitha C" w:date="2022-03-24T15:02:00Z">
+              <w:r>
+                <w:t>Text</w:t>
+              </w:r>
+            </w:ins>
+          </w:p>
+        </w:tc>
+        <w:tc>
+          <w:tcPr>
+            <w:tcW w:w="1170" w:type="dxa"/>
+          </w:tcPr>
+          <w:p>
+            <w:pPr>
+              <w:spacing w:after="0" w:line="240" w:lineRule="auto"/>
+              <w:rPr>
+                <w:ins w:id="33" w:author="Palacherla, Susmitha C" w:date="2022-03-24T15:02:00Z"/>
+              </w:rPr>
+            </w:pPr>
+            <w:ins w:id="34" w:author="Palacherla, Susmitha C" w:date="2022-03-24T15:02:00Z">
+              <w:r>
+                <w:t>No</w:t>
+              </w:r>
+            </w:ins>
+          </w:p>
+        </w:tc>
+        <w:tc>
+          <w:tcPr>
+            <w:tcW w:w="3708" w:type="dxa"/>
+          </w:tcPr>
+          <w:p>
+            <w:pPr>
+              <w:spacing w:after="0" w:line="240" w:lineRule="auto"/>
+              <w:rPr>
+                <w:ins w:id="35" w:author="Palacherla, Susmitha C" w:date="2022-03-24T15:02:00Z"/>
+              </w:rPr>
+            </w:pPr>
+            <w:ins w:id="36" w:author="Palacherla, Susmitha C" w:date="2022-03-24T15:03:00Z">
+              <w:r>
+                <w:t xml:space="preserve">Free form text to search by employee id, name or form name. </w:t>
+              </w:r>
+            </w:ins>
           </w:p>
         </w:tc>
       </w:tr>
@@ -3896,7 +4094,7 @@
           <w:szCs w:val="24"/>
         </w:rPr>
       </w:pPr>
-      <w:bookmarkStart w:id="16" w:name="_Toc523133385"/>
+      <w:bookmarkStart w:id="37" w:name="_Toc523133385"/>
       <w:r>
         <w:rPr>
           <w:rFonts w:ascii="Arial" w:hAnsi="Arial" w:cs="Arial"/>
@@ -3905,7 +4103,7 @@
         </w:rPr>
         <w:t>Report Datasets</w:t>
       </w:r>
-      <w:bookmarkEnd w:id="16"/>
+      <w:bookmarkEnd w:id="37"/>
     </w:p>
     <w:p>
       <w:pPr>
@@ -3921,8 +4119,7 @@
           <w:szCs w:val="20"/>
         </w:rPr>
       </w:pPr>
-      <w:bookmarkStart w:id="17" w:name="_Toc523133386"/>
-      <w:proofErr w:type="spellStart"/>
+      <w:bookmarkStart w:id="38" w:name="_Toc523133386"/>
       <w:r>
         <w:rPr>
           <w:rFonts w:ascii="Arial" w:hAnsi="Arial" w:cs="Arial"/>
@@ -3932,8 +4129,7 @@
         </w:rPr>
         <w:t>AdminActivitySummary</w:t>
       </w:r>
-      <w:bookmarkEnd w:id="17"/>
-      <w:proofErr w:type="spellEnd"/>
+      <w:bookmarkEnd w:id="38"/>
     </w:p>
     <w:p>
       <w:r>
@@ -3971,56 +4167,6 @@
             <wp:extent cx="5943600" cy="4727575"/>
             <wp:effectExtent l="0" t="0" r="0" b="0"/>
             <wp:docPr id="10" name="Picture 10"/>
-            <wp:cNvGraphicFramePr>
-              <a:graphicFrameLocks xmlns:a="http://schemas.openxmlformats.org/drawingml/2006/main" noChangeAspect="1"/>
-            </wp:cNvGraphicFramePr>
-            <a:graphic xmlns:a="http://schemas.openxmlformats.org/drawingml/2006/main">
-              <a:graphicData uri="http://schemas.openxmlformats.org/drawingml/2006/picture">
-                <pic:pic xmlns:pic="http://schemas.openxmlformats.org/drawingml/2006/picture">
-                  <pic:nvPicPr>
-                    <pic:cNvPr id="1" name=""/>
-                    <pic:cNvPicPr/>
-                  </pic:nvPicPr>
-                  <pic:blipFill>
-                    <a:blip r:embed="rId9"/>
-                    <a:stretch>
-                      <a:fillRect/>
-                    </a:stretch>
-                  </pic:blipFill>
-                  <pic:spPr>
-                    <a:xfrm>
-                      <a:off x="0" y="0"/>
-                      <a:ext cx="5943600" cy="4727575"/>
-                    </a:xfrm>
-                    <a:prstGeom prst="rect">
-                      <a:avLst/>
-                    </a:prstGeom>
-                  </pic:spPr>
-                </pic:pic>
-              </a:graphicData>
-            </a:graphic>
-          </wp:inline>
-        </w:drawing>
-      </w:r>
-    </w:p>
-    <w:p/>
-    <w:p/>
-    <w:p>
-      <w:r>
-        <w:t>Fields:</w:t>
-      </w:r>
-    </w:p>
-    <w:p>
-      <w:r>
-        <w:rPr>
-          <w:noProof/>
-        </w:rPr>
-        <w:lastRenderedPageBreak/>
-        <w:drawing>
-          <wp:inline distT="0" distB="0" distL="0" distR="0" wp14:anchorId="0BD851B4" wp14:editId="04C31B4B">
-            <wp:extent cx="5943600" cy="5462270"/>
-            <wp:effectExtent l="0" t="0" r="0" b="5080"/>
-            <wp:docPr id="17" name="Picture 17"/>
             <wp:cNvGraphicFramePr>
               <a:graphicFrameLocks xmlns:a="http://schemas.openxmlformats.org/drawingml/2006/main" noChangeAspect="1"/>
             </wp:cNvGraphicFramePr>
@@ -4040,7 +4186,7 @@
                   <pic:spPr>
                     <a:xfrm>
                       <a:off x="0" y="0"/>
-                      <a:ext cx="5943600" cy="5462270"/>
+                      <a:ext cx="5943600" cy="4727575"/>
                     </a:xfrm>
                     <a:prstGeom prst="rect">
                       <a:avLst/>
@@ -4055,36 +4201,22 @@
     </w:p>
     <w:p/>
     <w:p/>
-    <w:p/>
-    <w:p/>
-    <w:p/>
-    <w:p/>
-    <w:p/>
-    <w:p/>
-    <w:p/>
-    <w:p>
-      <w:r>
-        <w:t>Parameters:</w:t>
-      </w:r>
-    </w:p>
-    <w:p>
-      <w:pPr>
-        <w:rPr>
-          <w:rFonts w:ascii="Arial" w:hAnsi="Arial" w:cs="Arial"/>
-          <w:b/>
-          <w:sz w:val="20"/>
-          <w:szCs w:val="20"/>
-        </w:rPr>
-      </w:pPr>
+    <w:p>
+      <w:r>
+        <w:t>Fields:</w:t>
+      </w:r>
+    </w:p>
+    <w:p>
       <w:r>
         <w:rPr>
           <w:noProof/>
         </w:rPr>
+        <w:lastRenderedPageBreak/>
         <w:drawing>
-          <wp:inline distT="0" distB="0" distL="0" distR="0" wp14:anchorId="4BFAC8DD" wp14:editId="6EF89E19">
-            <wp:extent cx="5943600" cy="3500120"/>
+          <wp:inline distT="0" distB="0" distL="0" distR="0" wp14:anchorId="0BD851B4" wp14:editId="04C31B4B">
+            <wp:extent cx="5943600" cy="5462270"/>
             <wp:effectExtent l="0" t="0" r="0" b="5080"/>
-            <wp:docPr id="21" name="Picture 21"/>
+            <wp:docPr id="17" name="Picture 17"/>
             <wp:cNvGraphicFramePr>
               <a:graphicFrameLocks xmlns:a="http://schemas.openxmlformats.org/drawingml/2006/main" noChangeAspect="1"/>
             </wp:cNvGraphicFramePr>
@@ -4104,7 +4236,7 @@
                   <pic:spPr>
                     <a:xfrm>
                       <a:off x="0" y="0"/>
-                      <a:ext cx="5943600" cy="3500120"/>
+                      <a:ext cx="5943600" cy="5462270"/>
                     </a:xfrm>
                     <a:prstGeom prst="rect">
                       <a:avLst/>
@@ -4116,6 +4248,114 @@
           </wp:inline>
         </w:drawing>
       </w:r>
+    </w:p>
+    <w:p/>
+    <w:p/>
+    <w:p/>
+    <w:p/>
+    <w:p/>
+    <w:p/>
+    <w:p/>
+    <w:p/>
+    <w:p/>
+    <w:p>
+      <w:r>
+        <w:t>Parameters:</w:t>
+      </w:r>
+    </w:p>
+    <w:p>
+      <w:pPr>
+        <w:rPr>
+          <w:rFonts w:ascii="Arial" w:hAnsi="Arial" w:cs="Arial"/>
+          <w:b/>
+          <w:sz w:val="20"/>
+          <w:szCs w:val="20"/>
+        </w:rPr>
+      </w:pPr>
+      <w:del w:id="39" w:author="Palacherla, Susmitha C" w:date="2022-03-24T15:04:00Z">
+        <w:r>
+          <w:rPr>
+            <w:noProof/>
+          </w:rPr>
+          <w:drawing>
+            <wp:inline distT="0" distB="0" distL="0" distR="0" wp14:anchorId="4BFAC8DD" wp14:editId="0943637A">
+              <wp:extent cx="5943600" cy="3500120"/>
+              <wp:effectExtent l="0" t="0" r="0" b="5080"/>
+              <wp:docPr id="21" name="Picture 21"/>
+              <wp:cNvGraphicFramePr>
+                <a:graphicFrameLocks xmlns:a="http://schemas.openxmlformats.org/drawingml/2006/main" noChangeAspect="1"/>
+              </wp:cNvGraphicFramePr>
+              <a:graphic xmlns:a="http://schemas.openxmlformats.org/drawingml/2006/main">
+                <a:graphicData uri="http://schemas.openxmlformats.org/drawingml/2006/picture">
+                  <pic:pic xmlns:pic="http://schemas.openxmlformats.org/drawingml/2006/picture">
+                    <pic:nvPicPr>
+                      <pic:cNvPr id="1" name=""/>
+                      <pic:cNvPicPr/>
+                    </pic:nvPicPr>
+                    <pic:blipFill>
+                      <a:blip r:embed="rId12"/>
+                      <a:stretch>
+                        <a:fillRect/>
+                      </a:stretch>
+                    </pic:blipFill>
+                    <pic:spPr>
+                      <a:xfrm>
+                        <a:off x="0" y="0"/>
+                        <a:ext cx="5943600" cy="3500120"/>
+                      </a:xfrm>
+                      <a:prstGeom prst="rect">
+                        <a:avLst/>
+                      </a:prstGeom>
+                    </pic:spPr>
+                  </pic:pic>
+                </a:graphicData>
+              </a:graphic>
+            </wp:inline>
+          </w:drawing>
+        </w:r>
+      </w:del>
+      <w:ins w:id="40" w:author="Palacherla, Susmitha C" w:date="2022-03-24T15:04:00Z">
+        <w:r>
+          <w:rPr>
+            <w:noProof/>
+          </w:rPr>
+          <w:drawing>
+            <wp:inline distT="0" distB="0" distL="0" distR="0" wp14:anchorId="091E7A93" wp14:editId="2B5E2BD7">
+              <wp:extent cx="5943600" cy="1804035"/>
+              <wp:effectExtent l="0" t="0" r="0" b="5715"/>
+              <wp:docPr id="4" name="Picture 4" descr="Table&#10;&#10;Description automatically generated"/>
+              <wp:cNvGraphicFramePr>
+                <a:graphicFrameLocks xmlns:a="http://schemas.openxmlformats.org/drawingml/2006/main" noChangeAspect="1"/>
+              </wp:cNvGraphicFramePr>
+              <a:graphic xmlns:a="http://schemas.openxmlformats.org/drawingml/2006/main">
+                <a:graphicData uri="http://schemas.openxmlformats.org/drawingml/2006/picture">
+                  <pic:pic xmlns:pic="http://schemas.openxmlformats.org/drawingml/2006/picture">
+                    <pic:nvPicPr>
+                      <pic:cNvPr id="4" name="Picture 4" descr="Table&#10;&#10;Description automatically generated"/>
+                      <pic:cNvPicPr/>
+                    </pic:nvPicPr>
+                    <pic:blipFill>
+                      <a:blip r:embed="rId13"/>
+                      <a:stretch>
+                        <a:fillRect/>
+                      </a:stretch>
+                    </pic:blipFill>
+                    <pic:spPr>
+                      <a:xfrm>
+                        <a:off x="0" y="0"/>
+                        <a:ext cx="5943600" cy="1804035"/>
+                      </a:xfrm>
+                      <a:prstGeom prst="rect">
+                        <a:avLst/>
+                      </a:prstGeom>
+                    </pic:spPr>
+                  </pic:pic>
+                </a:graphicData>
+              </a:graphic>
+            </wp:inline>
+          </w:drawing>
+        </w:r>
+      </w:ins>
       <w:r>
         <w:t xml:space="preserve"> </w:t>
       </w:r>
@@ -4144,8 +4384,7 @@
           <w:szCs w:val="20"/>
         </w:rPr>
       </w:pPr>
-      <w:bookmarkStart w:id="18" w:name="_Toc523133387"/>
-      <w:proofErr w:type="spellStart"/>
+      <w:bookmarkStart w:id="41" w:name="_Toc523133387"/>
       <w:r>
         <w:rPr>
           <w:rFonts w:ascii="Arial" w:hAnsi="Arial" w:cs="Arial"/>
@@ -4162,9 +4401,8 @@
           <w:sz w:val="20"/>
           <w:szCs w:val="20"/>
         </w:rPr>
-        <w:t>Ref</w:t>
-      </w:r>
-      <w:proofErr w:type="spellEnd"/>
+        <w:t xml:space="preserve">Ref (uses shared dataset </w:t>
+      </w:r>
       <w:r>
         <w:rPr>
           <w:rFonts w:ascii="Arial" w:hAnsi="Arial" w:cs="Arial"/>
@@ -4172,9 +4410,8 @@
           <w:sz w:val="20"/>
           <w:szCs w:val="20"/>
         </w:rPr>
-        <w:t xml:space="preserve"> (uses shared dataset </w:t>
-      </w:r>
-      <w:proofErr w:type="spellStart"/>
+        <w:t>AdminLogType</w:t>
+      </w:r>
       <w:r>
         <w:rPr>
           <w:rFonts w:ascii="Arial" w:hAnsi="Arial" w:cs="Arial"/>
@@ -4182,28 +4419,9 @@
           <w:sz w:val="20"/>
           <w:szCs w:val="20"/>
         </w:rPr>
-        <w:t>AdminLogType</w:t>
-      </w:r>
-      <w:r>
-        <w:rPr>
-          <w:rFonts w:ascii="Arial" w:hAnsi="Arial" w:cs="Arial"/>
-          <w:color w:val="auto"/>
-          <w:sz w:val="20"/>
-          <w:szCs w:val="20"/>
-        </w:rPr>
-        <w:t>List</w:t>
-      </w:r>
-      <w:proofErr w:type="spellEnd"/>
-      <w:r>
-        <w:rPr>
-          <w:rFonts w:ascii="Arial" w:hAnsi="Arial" w:cs="Arial"/>
-          <w:color w:val="auto"/>
-          <w:sz w:val="20"/>
-          <w:szCs w:val="20"/>
-        </w:rPr>
-        <w:t>)</w:t>
-      </w:r>
-      <w:bookmarkEnd w:id="18"/>
+        <w:t>List)</w:t>
+      </w:r>
+      <w:bookmarkEnd w:id="41"/>
     </w:p>
     <w:p>
       <w:r>
@@ -4769,207 +4987,20 @@
     </w:p>
     <w:p>
       <w:r>
+        <w:t>Fields:</w:t>
+      </w:r>
+    </w:p>
+    <w:p>
+      <w:r>
+        <w:rPr>
+          <w:noProof/>
+        </w:rPr>
         <w:lastRenderedPageBreak/>
-        <w:t>Fields:</w:t>
-      </w:r>
-    </w:p>
-    <w:p>
-      <w:r>
-        <w:rPr>
-          <w:noProof/>
-        </w:rPr>
         <w:drawing>
           <wp:inline distT="0" distB="0" distL="0" distR="0" wp14:anchorId="52D620CA" wp14:editId="7BB4BB06">
             <wp:extent cx="5943600" cy="1873250"/>
             <wp:effectExtent l="0" t="0" r="0" b="0"/>
             <wp:docPr id="22" name="Picture 22"/>
-            <wp:cNvGraphicFramePr>
-              <a:graphicFrameLocks xmlns:a="http://schemas.openxmlformats.org/drawingml/2006/main" noChangeAspect="1"/>
-            </wp:cNvGraphicFramePr>
-            <a:graphic xmlns:a="http://schemas.openxmlformats.org/drawingml/2006/main">
-              <a:graphicData uri="http://schemas.openxmlformats.org/drawingml/2006/picture">
-                <pic:pic xmlns:pic="http://schemas.openxmlformats.org/drawingml/2006/picture">
-                  <pic:nvPicPr>
-                    <pic:cNvPr id="1" name=""/>
-                    <pic:cNvPicPr/>
-                  </pic:nvPicPr>
-                  <pic:blipFill>
-                    <a:blip r:embed="rId12"/>
-                    <a:stretch>
-                      <a:fillRect/>
-                    </a:stretch>
-                  </pic:blipFill>
-                  <pic:spPr>
-                    <a:xfrm>
-                      <a:off x="0" y="0"/>
-                      <a:ext cx="5943600" cy="1873250"/>
-                    </a:xfrm>
-                    <a:prstGeom prst="rect">
-                      <a:avLst/>
-                    </a:prstGeom>
-                  </pic:spPr>
-                </pic:pic>
-              </a:graphicData>
-            </a:graphic>
-          </wp:inline>
-        </w:drawing>
-      </w:r>
-    </w:p>
-    <w:p/>
-    <w:p>
-      <w:r>
-        <w:t>Parameters:</w:t>
-      </w:r>
-      <w:r>
-        <w:t xml:space="preserve"> None</w:t>
-      </w:r>
-    </w:p>
-    <w:p>
-      <w:pPr>
-        <w:pStyle w:val="Heading1"/>
-        <w:numPr>
-          <w:ilvl w:val="1"/>
-          <w:numId w:val="3"/>
-        </w:numPr>
-        <w:rPr>
-          <w:rFonts w:ascii="Arial" w:hAnsi="Arial" w:cs="Arial"/>
-          <w:b w:val="0"/>
-          <w:sz w:val="20"/>
-          <w:szCs w:val="20"/>
-        </w:rPr>
-      </w:pPr>
-      <w:bookmarkStart w:id="19" w:name="_Toc523133388"/>
-      <w:proofErr w:type="spellStart"/>
-      <w:r>
-        <w:rPr>
-          <w:rFonts w:ascii="Arial" w:hAnsi="Arial" w:cs="Arial"/>
-          <w:color w:val="auto"/>
-          <w:sz w:val="20"/>
-          <w:szCs w:val="20"/>
-        </w:rPr>
-        <w:t>AdminAction</w:t>
-      </w:r>
-      <w:r>
-        <w:rPr>
-          <w:rFonts w:ascii="Arial" w:hAnsi="Arial" w:cs="Arial"/>
-          <w:color w:val="auto"/>
-          <w:sz w:val="20"/>
-          <w:szCs w:val="20"/>
-        </w:rPr>
-        <w:t>Ref</w:t>
-      </w:r>
-      <w:proofErr w:type="spellEnd"/>
-      <w:r>
-        <w:rPr>
-          <w:rFonts w:ascii="Arial" w:hAnsi="Arial" w:cs="Arial"/>
-          <w:color w:val="auto"/>
-          <w:sz w:val="20"/>
-          <w:szCs w:val="20"/>
-        </w:rPr>
-        <w:t xml:space="preserve"> (uses shared dataset </w:t>
-      </w:r>
-      <w:proofErr w:type="spellStart"/>
-      <w:r>
-        <w:rPr>
-          <w:rFonts w:ascii="Arial" w:hAnsi="Arial" w:cs="Arial"/>
-          <w:color w:val="auto"/>
-          <w:sz w:val="20"/>
-          <w:szCs w:val="20"/>
-        </w:rPr>
-        <w:t>AdminAction</w:t>
-      </w:r>
-      <w:r>
-        <w:rPr>
-          <w:rFonts w:ascii="Arial" w:hAnsi="Arial" w:cs="Arial"/>
-          <w:color w:val="auto"/>
-          <w:sz w:val="20"/>
-          <w:szCs w:val="20"/>
-        </w:rPr>
-        <w:t>List</w:t>
-      </w:r>
-      <w:proofErr w:type="spellEnd"/>
-      <w:r>
-        <w:rPr>
-          <w:rFonts w:ascii="Arial" w:hAnsi="Arial" w:cs="Arial"/>
-          <w:color w:val="auto"/>
-          <w:sz w:val="20"/>
-          <w:szCs w:val="20"/>
-        </w:rPr>
-        <w:t>)</w:t>
-      </w:r>
-      <w:bookmarkEnd w:id="19"/>
-    </w:p>
-    <w:p>
-      <w:r>
-        <w:t>Query:</w:t>
-      </w:r>
-    </w:p>
-    <w:p>
-      <w:pPr>
-        <w:rPr>
-          <w:rFonts w:ascii="Courier New" w:hAnsi="Courier New" w:cs="Courier New"/>
-          <w:noProof/>
-          <w:sz w:val="20"/>
-          <w:szCs w:val="20"/>
-        </w:rPr>
-      </w:pPr>
-      <w:r>
-        <w:rPr>
-          <w:noProof/>
-        </w:rPr>
-        <w:drawing>
-          <wp:inline distT="0" distB="0" distL="0" distR="0" wp14:anchorId="5F77C69F" wp14:editId="110B9BE7">
-            <wp:extent cx="5943600" cy="3733165"/>
-            <wp:effectExtent l="0" t="0" r="0" b="635"/>
-            <wp:docPr id="23" name="Picture 23"/>
-            <wp:cNvGraphicFramePr>
-              <a:graphicFrameLocks xmlns:a="http://schemas.openxmlformats.org/drawingml/2006/main" noChangeAspect="1"/>
-            </wp:cNvGraphicFramePr>
-            <a:graphic xmlns:a="http://schemas.openxmlformats.org/drawingml/2006/main">
-              <a:graphicData uri="http://schemas.openxmlformats.org/drawingml/2006/picture">
-                <pic:pic xmlns:pic="http://schemas.openxmlformats.org/drawingml/2006/picture">
-                  <pic:nvPicPr>
-                    <pic:cNvPr id="1" name=""/>
-                    <pic:cNvPicPr/>
-                  </pic:nvPicPr>
-                  <pic:blipFill>
-                    <a:blip r:embed="rId13"/>
-                    <a:stretch>
-                      <a:fillRect/>
-                    </a:stretch>
-                  </pic:blipFill>
-                  <pic:spPr>
-                    <a:xfrm>
-                      <a:off x="0" y="0"/>
-                      <a:ext cx="5943600" cy="3733165"/>
-                    </a:xfrm>
-                    <a:prstGeom prst="rect">
-                      <a:avLst/>
-                    </a:prstGeom>
-                  </pic:spPr>
-                </pic:pic>
-              </a:graphicData>
-            </a:graphic>
-          </wp:inline>
-        </w:drawing>
-      </w:r>
-    </w:p>
-    <w:p>
-      <w:r>
-        <w:lastRenderedPageBreak/>
-        <w:t>Fields:</w:t>
-      </w:r>
-    </w:p>
-    <w:p>
-      <w:r>
-        <w:rPr>
-          <w:noProof/>
-        </w:rPr>
-        <w:drawing>
-          <wp:inline distT="0" distB="0" distL="0" distR="0" wp14:anchorId="0568B41B" wp14:editId="1CD2125A">
-            <wp:extent cx="5943600" cy="2306320"/>
-            <wp:effectExtent l="0" t="0" r="0" b="0"/>
-            <wp:docPr id="24" name="Picture 24"/>
             <wp:cNvGraphicFramePr>
               <a:graphicFrameLocks xmlns:a="http://schemas.openxmlformats.org/drawingml/2006/main" noChangeAspect="1"/>
             </wp:cNvGraphicFramePr>
@@ -4989,7 +5020,7 @@
                   <pic:spPr>
                     <a:xfrm>
                       <a:off x="0" y="0"/>
-                      <a:ext cx="5943600" cy="2306320"/>
+                      <a:ext cx="5943600" cy="1873250"/>
                     </a:xfrm>
                     <a:prstGeom prst="rect">
                       <a:avLst/>
@@ -5007,18 +5038,86 @@
       <w:r>
         <w:t>Parameters:</w:t>
       </w:r>
-    </w:p>
-    <w:p/>
-    <w:p>
-      <w:r>
-        <w:rPr>
+      <w:r>
+        <w:t xml:space="preserve"> None</w:t>
+      </w:r>
+    </w:p>
+    <w:p>
+      <w:pPr>
+        <w:pStyle w:val="Heading1"/>
+        <w:numPr>
+          <w:ilvl w:val="1"/>
+          <w:numId w:val="3"/>
+        </w:numPr>
+        <w:rPr>
+          <w:rFonts w:ascii="Arial" w:hAnsi="Arial" w:cs="Arial"/>
+          <w:b w:val="0"/>
+          <w:sz w:val="20"/>
+          <w:szCs w:val="20"/>
+        </w:rPr>
+      </w:pPr>
+      <w:bookmarkStart w:id="42" w:name="_Toc523133388"/>
+      <w:r>
+        <w:rPr>
+          <w:rFonts w:ascii="Arial" w:hAnsi="Arial" w:cs="Arial"/>
+          <w:color w:val="auto"/>
+          <w:sz w:val="20"/>
+          <w:szCs w:val="20"/>
+        </w:rPr>
+        <w:t>AdminAction</w:t>
+      </w:r>
+      <w:r>
+        <w:rPr>
+          <w:rFonts w:ascii="Arial" w:hAnsi="Arial" w:cs="Arial"/>
+          <w:color w:val="auto"/>
+          <w:sz w:val="20"/>
+          <w:szCs w:val="20"/>
+        </w:rPr>
+        <w:t xml:space="preserve">Ref (uses shared dataset </w:t>
+      </w:r>
+      <w:r>
+        <w:rPr>
+          <w:rFonts w:ascii="Arial" w:hAnsi="Arial" w:cs="Arial"/>
+          <w:color w:val="auto"/>
+          <w:sz w:val="20"/>
+          <w:szCs w:val="20"/>
+        </w:rPr>
+        <w:t>AdminAction</w:t>
+      </w:r>
+      <w:r>
+        <w:rPr>
+          <w:rFonts w:ascii="Arial" w:hAnsi="Arial" w:cs="Arial"/>
+          <w:color w:val="auto"/>
+          <w:sz w:val="20"/>
+          <w:szCs w:val="20"/>
+        </w:rPr>
+        <w:t>List)</w:t>
+      </w:r>
+      <w:bookmarkEnd w:id="42"/>
+    </w:p>
+    <w:p>
+      <w:r>
+        <w:t>Query:</w:t>
+      </w:r>
+    </w:p>
+    <w:p>
+      <w:pPr>
+        <w:rPr>
+          <w:rFonts w:ascii="Courier New" w:hAnsi="Courier New" w:cs="Courier New"/>
           <w:noProof/>
+          <w:sz w:val="20"/>
+          <w:szCs w:val="20"/>
+        </w:rPr>
+      </w:pPr>
+      <w:r>
+        <w:rPr>
+          <w:noProof/>
         </w:rPr>
         <w:drawing>
-          <wp:inline distT="0" distB="0" distL="0" distR="0" wp14:anchorId="4216D66B" wp14:editId="012CAAE8">
-            <wp:extent cx="5943600" cy="2277110"/>
-            <wp:effectExtent l="0" t="0" r="0" b="8890"/>
-            <wp:docPr id="34" name="Picture 34"/>
+          <wp:inline distT="0" distB="0" distL="0" distR="0" wp14:anchorId="5F77C69F" wp14:editId="110B9BE7">
+            <wp:extent cx="5943600" cy="3733165"/>
+            <wp:effectExtent l="0" t="0" r="0" b="635"/>
+            <wp:docPr id="23" name="Picture 23"/>
             <wp:cNvGraphicFramePr>
               <a:graphicFrameLocks xmlns:a="http://schemas.openxmlformats.org/drawingml/2006/main" noChangeAspect="1"/>
             </wp:cNvGraphicFramePr>
@@ -5038,7 +5137,7 @@
                   <pic:spPr>
                     <a:xfrm>
                       <a:off x="0" y="0"/>
-                      <a:ext cx="5943600" cy="2277110"/>
+                      <a:ext cx="5943600" cy="3733165"/>
                     </a:xfrm>
                     <a:prstGeom prst="rect">
                       <a:avLst/>
@@ -5051,85 +5150,9 @@
         </w:drawing>
       </w:r>
     </w:p>
-    <w:p/>
-    <w:p>
-      <w:pPr>
-        <w:pStyle w:val="Heading1"/>
-        <w:numPr>
-          <w:ilvl w:val="1"/>
-          <w:numId w:val="3"/>
-        </w:numPr>
-        <w:rPr>
-          <w:rFonts w:ascii="Arial" w:hAnsi="Arial" w:cs="Arial"/>
-          <w:b w:val="0"/>
-          <w:sz w:val="20"/>
-          <w:szCs w:val="20"/>
-        </w:rPr>
-      </w:pPr>
-      <w:bookmarkStart w:id="20" w:name="_Toc523133389"/>
-      <w:proofErr w:type="spellStart"/>
-      <w:r>
-        <w:rPr>
-          <w:rFonts w:ascii="Arial" w:hAnsi="Arial" w:cs="Arial"/>
-          <w:color w:val="auto"/>
-          <w:sz w:val="20"/>
-          <w:szCs w:val="20"/>
-        </w:rPr>
-        <w:t>AdminForm</w:t>
-      </w:r>
-      <w:r>
-        <w:rPr>
-          <w:rFonts w:ascii="Arial" w:hAnsi="Arial" w:cs="Arial"/>
-          <w:color w:val="auto"/>
-          <w:sz w:val="20"/>
-          <w:szCs w:val="20"/>
-        </w:rPr>
-        <w:t>Ref</w:t>
-      </w:r>
-      <w:proofErr w:type="spellEnd"/>
-      <w:r>
-        <w:rPr>
-          <w:rFonts w:ascii="Arial" w:hAnsi="Arial" w:cs="Arial"/>
-          <w:color w:val="auto"/>
-          <w:sz w:val="20"/>
-          <w:szCs w:val="20"/>
-        </w:rPr>
-        <w:t xml:space="preserve"> (uses shared dataset </w:t>
-      </w:r>
-      <w:proofErr w:type="spellStart"/>
-      <w:r>
-        <w:rPr>
-          <w:rFonts w:ascii="Arial" w:hAnsi="Arial" w:cs="Arial"/>
-          <w:color w:val="auto"/>
-          <w:sz w:val="20"/>
-          <w:szCs w:val="20"/>
-        </w:rPr>
-        <w:t>AdminForm</w:t>
-      </w:r>
-      <w:r>
-        <w:rPr>
-          <w:rFonts w:ascii="Arial" w:hAnsi="Arial" w:cs="Arial"/>
-          <w:color w:val="auto"/>
-          <w:sz w:val="20"/>
-          <w:szCs w:val="20"/>
-        </w:rPr>
-        <w:t>List</w:t>
-      </w:r>
-      <w:proofErr w:type="spellEnd"/>
-      <w:r>
-        <w:rPr>
-          <w:rFonts w:ascii="Arial" w:hAnsi="Arial" w:cs="Arial"/>
-          <w:color w:val="auto"/>
-          <w:sz w:val="20"/>
-          <w:szCs w:val="20"/>
-        </w:rPr>
-        <w:t>)</w:t>
-      </w:r>
-      <w:bookmarkEnd w:id="20"/>
-    </w:p>
-    <w:p>
-      <w:r>
-        <w:t>Query:</w:t>
+    <w:p>
+      <w:r>
+        <w:t>Fields:</w:t>
       </w:r>
     </w:p>
     <w:p>
@@ -5139,10 +5162,10 @@
         </w:rPr>
         <w:lastRenderedPageBreak/>
         <w:drawing>
-          <wp:inline distT="0" distB="0" distL="0" distR="0" wp14:anchorId="29A52634" wp14:editId="3FB75AE7">
-            <wp:extent cx="5943600" cy="3877310"/>
-            <wp:effectExtent l="0" t="0" r="0" b="8890"/>
-            <wp:docPr id="37" name="Picture 37"/>
+          <wp:inline distT="0" distB="0" distL="0" distR="0" wp14:anchorId="0568B41B" wp14:editId="1CD2125A">
+            <wp:extent cx="5943600" cy="2306320"/>
+            <wp:effectExtent l="0" t="0" r="0" b="0"/>
+            <wp:docPr id="24" name="Picture 24"/>
             <wp:cNvGraphicFramePr>
               <a:graphicFrameLocks xmlns:a="http://schemas.openxmlformats.org/drawingml/2006/main" noChangeAspect="1"/>
             </wp:cNvGraphicFramePr>
@@ -5162,7 +5185,7 @@
                   <pic:spPr>
                     <a:xfrm>
                       <a:off x="0" y="0"/>
-                      <a:ext cx="5943600" cy="3877310"/>
+                      <a:ext cx="5943600" cy="2306320"/>
                     </a:xfrm>
                     <a:prstGeom prst="rect">
                       <a:avLst/>
@@ -5174,23 +5197,24 @@
           </wp:inline>
         </w:drawing>
       </w:r>
-      <w:r>
-        <w:t xml:space="preserve"> </w:t>
-      </w:r>
-      <w:r>
-        <w:t>Fields:</w:t>
-      </w:r>
-    </w:p>
+    </w:p>
+    <w:p/>
+    <w:p>
+      <w:r>
+        <w:t>Parameters:</w:t>
+      </w:r>
+    </w:p>
+    <w:p/>
     <w:p>
       <w:r>
         <w:rPr>
           <w:noProof/>
         </w:rPr>
         <w:drawing>
-          <wp:inline distT="0" distB="0" distL="0" distR="0" wp14:anchorId="7827363B" wp14:editId="13586395">
-            <wp:extent cx="5943600" cy="2241550"/>
-            <wp:effectExtent l="0" t="0" r="0" b="6350"/>
-            <wp:docPr id="38" name="Picture 38"/>
+          <wp:inline distT="0" distB="0" distL="0" distR="0" wp14:anchorId="4216D66B" wp14:editId="012CAAE8">
+            <wp:extent cx="5943600" cy="2277110"/>
+            <wp:effectExtent l="0" t="0" r="0" b="8890"/>
+            <wp:docPr id="34" name="Picture 34"/>
             <wp:cNvGraphicFramePr>
               <a:graphicFrameLocks xmlns:a="http://schemas.openxmlformats.org/drawingml/2006/main" noChangeAspect="1"/>
             </wp:cNvGraphicFramePr>
@@ -5210,7 +5234,7 @@
                   <pic:spPr>
                     <a:xfrm>
                       <a:off x="0" y="0"/>
-                      <a:ext cx="5943600" cy="2241550"/>
+                      <a:ext cx="5943600" cy="2277110"/>
                     </a:xfrm>
                     <a:prstGeom prst="rect">
                       <a:avLst/>
@@ -5225,11 +5249,63 @@
     </w:p>
     <w:p/>
     <w:p>
-      <w:r>
-        <w:t>Parameters:</w:t>
-      </w:r>
-    </w:p>
-    <w:p/>
+      <w:pPr>
+        <w:pStyle w:val="Heading1"/>
+        <w:numPr>
+          <w:ilvl w:val="1"/>
+          <w:numId w:val="3"/>
+        </w:numPr>
+        <w:rPr>
+          <w:rFonts w:ascii="Arial" w:hAnsi="Arial" w:cs="Arial"/>
+          <w:b w:val="0"/>
+          <w:sz w:val="20"/>
+          <w:szCs w:val="20"/>
+        </w:rPr>
+      </w:pPr>
+      <w:bookmarkStart w:id="43" w:name="_Toc523133389"/>
+      <w:r>
+        <w:rPr>
+          <w:rFonts w:ascii="Arial" w:hAnsi="Arial" w:cs="Arial"/>
+          <w:color w:val="auto"/>
+          <w:sz w:val="20"/>
+          <w:szCs w:val="20"/>
+        </w:rPr>
+        <w:t>AdminForm</w:t>
+      </w:r>
+      <w:r>
+        <w:rPr>
+          <w:rFonts w:ascii="Arial" w:hAnsi="Arial" w:cs="Arial"/>
+          <w:color w:val="auto"/>
+          <w:sz w:val="20"/>
+          <w:szCs w:val="20"/>
+        </w:rPr>
+        <w:t xml:space="preserve">Ref (uses shared dataset </w:t>
+      </w:r>
+      <w:r>
+        <w:rPr>
+          <w:rFonts w:ascii="Arial" w:hAnsi="Arial" w:cs="Arial"/>
+          <w:color w:val="auto"/>
+          <w:sz w:val="20"/>
+          <w:szCs w:val="20"/>
+        </w:rPr>
+        <w:t>AdminForm</w:t>
+      </w:r>
+      <w:r>
+        <w:rPr>
+          <w:rFonts w:ascii="Arial" w:hAnsi="Arial" w:cs="Arial"/>
+          <w:color w:val="auto"/>
+          <w:sz w:val="20"/>
+          <w:szCs w:val="20"/>
+        </w:rPr>
+        <w:t>List)</w:t>
+      </w:r>
+      <w:bookmarkEnd w:id="43"/>
+    </w:p>
+    <w:p>
+      <w:r>
+        <w:t>Query:</w:t>
+      </w:r>
+    </w:p>
     <w:p>
       <w:r>
         <w:rPr>
@@ -5237,10 +5313,10 @@
         </w:rPr>
         <w:lastRenderedPageBreak/>
         <w:drawing>
-          <wp:inline distT="0" distB="0" distL="0" distR="0" wp14:anchorId="40F0FF34" wp14:editId="787B50F1">
-            <wp:extent cx="5943600" cy="3169285"/>
-            <wp:effectExtent l="0" t="0" r="0" b="0"/>
-            <wp:docPr id="39" name="Picture 39"/>
+          <wp:inline distT="0" distB="0" distL="0" distR="0" wp14:anchorId="29A52634" wp14:editId="3FB75AE7">
+            <wp:extent cx="5943600" cy="3877310"/>
+            <wp:effectExtent l="0" t="0" r="0" b="8890"/>
+            <wp:docPr id="37" name="Picture 37"/>
             <wp:cNvGraphicFramePr>
               <a:graphicFrameLocks xmlns:a="http://schemas.openxmlformats.org/drawingml/2006/main" noChangeAspect="1"/>
             </wp:cNvGraphicFramePr>
@@ -5260,6 +5336,104 @@
                   <pic:spPr>
                     <a:xfrm>
                       <a:off x="0" y="0"/>
+                      <a:ext cx="5943600" cy="3877310"/>
+                    </a:xfrm>
+                    <a:prstGeom prst="rect">
+                      <a:avLst/>
+                    </a:prstGeom>
+                  </pic:spPr>
+                </pic:pic>
+              </a:graphicData>
+            </a:graphic>
+          </wp:inline>
+        </w:drawing>
+      </w:r>
+      <w:r>
+        <w:t xml:space="preserve"> </w:t>
+      </w:r>
+      <w:r>
+        <w:t>Fields:</w:t>
+      </w:r>
+    </w:p>
+    <w:p>
+      <w:r>
+        <w:rPr>
+          <w:noProof/>
+        </w:rPr>
+        <w:drawing>
+          <wp:inline distT="0" distB="0" distL="0" distR="0" wp14:anchorId="7827363B" wp14:editId="13586395">
+            <wp:extent cx="5943600" cy="2241550"/>
+            <wp:effectExtent l="0" t="0" r="0" b="6350"/>
+            <wp:docPr id="38" name="Picture 38"/>
+            <wp:cNvGraphicFramePr>
+              <a:graphicFrameLocks xmlns:a="http://schemas.openxmlformats.org/drawingml/2006/main" noChangeAspect="1"/>
+            </wp:cNvGraphicFramePr>
+            <a:graphic xmlns:a="http://schemas.openxmlformats.org/drawingml/2006/main">
+              <a:graphicData uri="http://schemas.openxmlformats.org/drawingml/2006/picture">
+                <pic:pic xmlns:pic="http://schemas.openxmlformats.org/drawingml/2006/picture">
+                  <pic:nvPicPr>
+                    <pic:cNvPr id="1" name=""/>
+                    <pic:cNvPicPr/>
+                  </pic:nvPicPr>
+                  <pic:blipFill>
+                    <a:blip r:embed="rId19"/>
+                    <a:stretch>
+                      <a:fillRect/>
+                    </a:stretch>
+                  </pic:blipFill>
+                  <pic:spPr>
+                    <a:xfrm>
+                      <a:off x="0" y="0"/>
+                      <a:ext cx="5943600" cy="2241550"/>
+                    </a:xfrm>
+                    <a:prstGeom prst="rect">
+                      <a:avLst/>
+                    </a:prstGeom>
+                  </pic:spPr>
+                </pic:pic>
+              </a:graphicData>
+            </a:graphic>
+          </wp:inline>
+        </w:drawing>
+      </w:r>
+    </w:p>
+    <w:p/>
+    <w:p>
+      <w:r>
+        <w:t>Parameters:</w:t>
+      </w:r>
+    </w:p>
+    <w:p/>
+    <w:p>
+      <w:r>
+        <w:rPr>
+          <w:noProof/>
+        </w:rPr>
+        <w:lastRenderedPageBreak/>
+        <w:drawing>
+          <wp:inline distT="0" distB="0" distL="0" distR="0" wp14:anchorId="40F0FF34" wp14:editId="787B50F1">
+            <wp:extent cx="5943600" cy="3169285"/>
+            <wp:effectExtent l="0" t="0" r="0" b="0"/>
+            <wp:docPr id="39" name="Picture 39"/>
+            <wp:cNvGraphicFramePr>
+              <a:graphicFrameLocks xmlns:a="http://schemas.openxmlformats.org/drawingml/2006/main" noChangeAspect="1"/>
+            </wp:cNvGraphicFramePr>
+            <a:graphic xmlns:a="http://schemas.openxmlformats.org/drawingml/2006/main">
+              <a:graphicData uri="http://schemas.openxmlformats.org/drawingml/2006/picture">
+                <pic:pic xmlns:pic="http://schemas.openxmlformats.org/drawingml/2006/picture">
+                  <pic:nvPicPr>
+                    <pic:cNvPr id="1" name=""/>
+                    <pic:cNvPicPr/>
+                  </pic:nvPicPr>
+                  <pic:blipFill>
+                    <a:blip r:embed="rId20"/>
+                    <a:stretch>
+                      <a:fillRect/>
+                    </a:stretch>
+                  </pic:blipFill>
+                  <pic:spPr>
+                    <a:xfrm>
+                      <a:off x="0" y="0"/>
                       <a:ext cx="5943600" cy="3169285"/>
                     </a:xfrm>
                     <a:prstGeom prst="rect">
@@ -5289,7 +5463,7 @@
           <w:szCs w:val="24"/>
         </w:rPr>
       </w:pPr>
-      <w:bookmarkStart w:id="21" w:name="_Toc523133390"/>
+      <w:bookmarkStart w:id="44" w:name="_Toc523133390"/>
       <w:r>
         <w:rPr>
           <w:rFonts w:ascii="Arial" w:hAnsi="Arial" w:cs="Arial"/>
@@ -5298,7 +5472,7 @@
         </w:rPr>
         <w:t>Report Display</w:t>
       </w:r>
-      <w:bookmarkEnd w:id="21"/>
+      <w:bookmarkEnd w:id="44"/>
     </w:p>
     <w:p>
       <w:pPr>
@@ -6336,7 +6510,7 @@
                     <pic:cNvPicPr/>
                   </pic:nvPicPr>
                   <pic:blipFill>
-                    <a:blip r:embed="rId19"/>
+                    <a:blip r:embed="rId21"/>
                     <a:stretch>
                       <a:fillRect/>
                     </a:stretch>
@@ -6373,177 +6547,6 @@
             <wp:extent cx="5943600" cy="6099810"/>
             <wp:effectExtent l="0" t="0" r="0" b="0"/>
             <wp:docPr id="27" name="Picture 27"/>
-            <wp:cNvGraphicFramePr>
-              <a:graphicFrameLocks xmlns:a="http://schemas.openxmlformats.org/drawingml/2006/main" noChangeAspect="1"/>
-            </wp:cNvGraphicFramePr>
-            <a:graphic xmlns:a="http://schemas.openxmlformats.org/drawingml/2006/main">
-              <a:graphicData uri="http://schemas.openxmlformats.org/drawingml/2006/picture">
-                <pic:pic xmlns:pic="http://schemas.openxmlformats.org/drawingml/2006/picture">
-                  <pic:nvPicPr>
-                    <pic:cNvPr id="1" name=""/>
-                    <pic:cNvPicPr/>
-                  </pic:nvPicPr>
-                  <pic:blipFill>
-                    <a:blip r:embed="rId20"/>
-                    <a:stretch>
-                      <a:fillRect/>
-                    </a:stretch>
-                  </pic:blipFill>
-                  <pic:spPr>
-                    <a:xfrm>
-                      <a:off x="0" y="0"/>
-                      <a:ext cx="5943600" cy="6099810"/>
-                    </a:xfrm>
-                    <a:prstGeom prst="rect">
-                      <a:avLst/>
-                    </a:prstGeom>
-                  </pic:spPr>
-                </pic:pic>
-              </a:graphicData>
-            </a:graphic>
-          </wp:inline>
-        </w:drawing>
-      </w:r>
-    </w:p>
-    <w:p>
-      <w:pPr>
-        <w:rPr>
-          <w:b/>
-        </w:rPr>
-      </w:pPr>
-      <w:r>
-        <w:rPr>
-          <w:noProof/>
-        </w:rPr>
-        <w:lastRenderedPageBreak/>
-        <w:drawing>
-          <wp:inline distT="0" distB="0" distL="0" distR="0" wp14:anchorId="78B326E4" wp14:editId="0BE803C0">
-            <wp:extent cx="5943600" cy="5304790"/>
-            <wp:effectExtent l="0" t="0" r="0" b="0"/>
-            <wp:docPr id="28" name="Picture 28"/>
-            <wp:cNvGraphicFramePr>
-              <a:graphicFrameLocks xmlns:a="http://schemas.openxmlformats.org/drawingml/2006/main" noChangeAspect="1"/>
-            </wp:cNvGraphicFramePr>
-            <a:graphic xmlns:a="http://schemas.openxmlformats.org/drawingml/2006/main">
-              <a:graphicData uri="http://schemas.openxmlformats.org/drawingml/2006/picture">
-                <pic:pic xmlns:pic="http://schemas.openxmlformats.org/drawingml/2006/picture">
-                  <pic:nvPicPr>
-                    <pic:cNvPr id="1" name=""/>
-                    <pic:cNvPicPr/>
-                  </pic:nvPicPr>
-                  <pic:blipFill>
-                    <a:blip r:embed="rId21"/>
-                    <a:stretch>
-                      <a:fillRect/>
-                    </a:stretch>
-                  </pic:blipFill>
-                  <pic:spPr>
-                    <a:xfrm>
-                      <a:off x="0" y="0"/>
-                      <a:ext cx="5943600" cy="5304790"/>
-                    </a:xfrm>
-                    <a:prstGeom prst="rect">
-                      <a:avLst/>
-                    </a:prstGeom>
-                  </pic:spPr>
-                </pic:pic>
-              </a:graphicData>
-            </a:graphic>
-          </wp:inline>
-        </w:drawing>
-      </w:r>
-    </w:p>
-    <w:p>
-      <w:pPr>
-        <w:rPr>
-          <w:b/>
-        </w:rPr>
-      </w:pPr>
-    </w:p>
-    <w:p>
-      <w:pPr>
-        <w:rPr>
-          <w:b/>
-        </w:rPr>
-      </w:pPr>
-    </w:p>
-    <w:p>
-      <w:pPr>
-        <w:rPr>
-          <w:b/>
-        </w:rPr>
-      </w:pPr>
-    </w:p>
-    <w:p>
-      <w:pPr>
-        <w:rPr>
-          <w:b/>
-        </w:rPr>
-      </w:pPr>
-    </w:p>
-    <w:p>
-      <w:pPr>
-        <w:rPr>
-          <w:b/>
-        </w:rPr>
-      </w:pPr>
-    </w:p>
-    <w:p>
-      <w:pPr>
-        <w:spacing w:after="0" w:line="240" w:lineRule="auto"/>
-        <w:rPr>
-          <w:rFonts w:ascii="Arial" w:hAnsi="Arial" w:cs="Arial"/>
-          <w:b/>
-          <w:sz w:val="20"/>
-          <w:szCs w:val="20"/>
-        </w:rPr>
-      </w:pPr>
-    </w:p>
-    <w:p>
-      <w:pPr>
-        <w:pStyle w:val="Heading1"/>
-        <w:numPr>
-          <w:ilvl w:val="0"/>
-          <w:numId w:val="3"/>
-        </w:numPr>
-        <w:ind w:left="0" w:firstLine="0"/>
-        <w:rPr>
-          <w:rFonts w:ascii="Arial" w:hAnsi="Arial" w:cs="Arial"/>
-          <w:sz w:val="24"/>
-          <w:szCs w:val="24"/>
-        </w:rPr>
-      </w:pPr>
-      <w:bookmarkStart w:id="22" w:name="_Toc523133391"/>
-      <w:r>
-        <w:rPr>
-          <w:rFonts w:ascii="Arial" w:hAnsi="Arial" w:cs="Arial"/>
-          <w:sz w:val="24"/>
-          <w:szCs w:val="24"/>
-        </w:rPr>
-        <w:lastRenderedPageBreak/>
-        <w:t>Preview Sample</w:t>
-      </w:r>
-      <w:bookmarkEnd w:id="22"/>
-    </w:p>
-    <w:p>
-      <w:pPr>
-        <w:spacing w:after="0" w:line="240" w:lineRule="auto"/>
-        <w:rPr>
-          <w:rFonts w:ascii="Arial" w:hAnsi="Arial" w:cs="Arial"/>
-          <w:b/>
-          <w:sz w:val="20"/>
-          <w:szCs w:val="20"/>
-        </w:rPr>
-      </w:pPr>
-      <w:r>
-        <w:rPr>
-          <w:noProof/>
-        </w:rPr>
-        <w:drawing>
-          <wp:inline distT="0" distB="0" distL="0" distR="0" wp14:anchorId="5EE4873C" wp14:editId="0024E244">
-            <wp:extent cx="5623560" cy="1600200"/>
-            <wp:effectExtent l="0" t="0" r="0" b="0"/>
-            <wp:docPr id="2" name="Picture 2"/>
             <wp:cNvGraphicFramePr>
               <a:graphicFrameLocks xmlns:a="http://schemas.openxmlformats.org/drawingml/2006/main" noChangeAspect="1"/>
             </wp:cNvGraphicFramePr>
@@ -6563,6 +6566,177 @@
                   <pic:spPr>
                     <a:xfrm>
                       <a:off x="0" y="0"/>
+                      <a:ext cx="5943600" cy="6099810"/>
+                    </a:xfrm>
+                    <a:prstGeom prst="rect">
+                      <a:avLst/>
+                    </a:prstGeom>
+                  </pic:spPr>
+                </pic:pic>
+              </a:graphicData>
+            </a:graphic>
+          </wp:inline>
+        </w:drawing>
+      </w:r>
+    </w:p>
+    <w:p>
+      <w:pPr>
+        <w:rPr>
+          <w:b/>
+        </w:rPr>
+      </w:pPr>
+      <w:r>
+        <w:rPr>
+          <w:noProof/>
+        </w:rPr>
+        <w:lastRenderedPageBreak/>
+        <w:drawing>
+          <wp:inline distT="0" distB="0" distL="0" distR="0" wp14:anchorId="78B326E4" wp14:editId="0BE803C0">
+            <wp:extent cx="5943600" cy="5304790"/>
+            <wp:effectExtent l="0" t="0" r="0" b="0"/>
+            <wp:docPr id="28" name="Picture 28"/>
+            <wp:cNvGraphicFramePr>
+              <a:graphicFrameLocks xmlns:a="http://schemas.openxmlformats.org/drawingml/2006/main" noChangeAspect="1"/>
+            </wp:cNvGraphicFramePr>
+            <a:graphic xmlns:a="http://schemas.openxmlformats.org/drawingml/2006/main">
+              <a:graphicData uri="http://schemas.openxmlformats.org/drawingml/2006/picture">
+                <pic:pic xmlns:pic="http://schemas.openxmlformats.org/drawingml/2006/picture">
+                  <pic:nvPicPr>
+                    <pic:cNvPr id="1" name=""/>
+                    <pic:cNvPicPr/>
+                  </pic:nvPicPr>
+                  <pic:blipFill>
+                    <a:blip r:embed="rId23"/>
+                    <a:stretch>
+                      <a:fillRect/>
+                    </a:stretch>
+                  </pic:blipFill>
+                  <pic:spPr>
+                    <a:xfrm>
+                      <a:off x="0" y="0"/>
+                      <a:ext cx="5943600" cy="5304790"/>
+                    </a:xfrm>
+                    <a:prstGeom prst="rect">
+                      <a:avLst/>
+                    </a:prstGeom>
+                  </pic:spPr>
+                </pic:pic>
+              </a:graphicData>
+            </a:graphic>
+          </wp:inline>
+        </w:drawing>
+      </w:r>
+    </w:p>
+    <w:p>
+      <w:pPr>
+        <w:rPr>
+          <w:b/>
+        </w:rPr>
+      </w:pPr>
+    </w:p>
+    <w:p>
+      <w:pPr>
+        <w:rPr>
+          <w:b/>
+        </w:rPr>
+      </w:pPr>
+    </w:p>
+    <w:p>
+      <w:pPr>
+        <w:rPr>
+          <w:b/>
+        </w:rPr>
+      </w:pPr>
+    </w:p>
+    <w:p>
+      <w:pPr>
+        <w:rPr>
+          <w:b/>
+        </w:rPr>
+      </w:pPr>
+    </w:p>
+    <w:p>
+      <w:pPr>
+        <w:rPr>
+          <w:b/>
+        </w:rPr>
+      </w:pPr>
+    </w:p>
+    <w:p>
+      <w:pPr>
+        <w:spacing w:after="0" w:line="240" w:lineRule="auto"/>
+        <w:rPr>
+          <w:rFonts w:ascii="Arial" w:hAnsi="Arial" w:cs="Arial"/>
+          <w:b/>
+          <w:sz w:val="20"/>
+          <w:szCs w:val="20"/>
+        </w:rPr>
+      </w:pPr>
+    </w:p>
+    <w:p>
+      <w:pPr>
+        <w:pStyle w:val="Heading1"/>
+        <w:numPr>
+          <w:ilvl w:val="0"/>
+          <w:numId w:val="3"/>
+        </w:numPr>
+        <w:ind w:left="0" w:firstLine="0"/>
+        <w:rPr>
+          <w:rFonts w:ascii="Arial" w:hAnsi="Arial" w:cs="Arial"/>
+          <w:sz w:val="24"/>
+          <w:szCs w:val="24"/>
+        </w:rPr>
+      </w:pPr>
+      <w:bookmarkStart w:id="45" w:name="_Toc523133391"/>
+      <w:r>
+        <w:rPr>
+          <w:rFonts w:ascii="Arial" w:hAnsi="Arial" w:cs="Arial"/>
+          <w:sz w:val="24"/>
+          <w:szCs w:val="24"/>
+        </w:rPr>
+        <w:lastRenderedPageBreak/>
+        <w:t>Preview Sample</w:t>
+      </w:r>
+      <w:bookmarkEnd w:id="45"/>
+    </w:p>
+    <w:p>
+      <w:pPr>
+        <w:spacing w:after="0" w:line="240" w:lineRule="auto"/>
+        <w:rPr>
+          <w:rFonts w:ascii="Arial" w:hAnsi="Arial" w:cs="Arial"/>
+          <w:b/>
+          <w:sz w:val="20"/>
+          <w:szCs w:val="20"/>
+        </w:rPr>
+      </w:pPr>
+      <w:r>
+        <w:rPr>
+          <w:noProof/>
+        </w:rPr>
+        <w:drawing>
+          <wp:inline distT="0" distB="0" distL="0" distR="0" wp14:anchorId="5EE4873C" wp14:editId="0024E244">
+            <wp:extent cx="5623560" cy="1600200"/>
+            <wp:effectExtent l="0" t="0" r="0" b="0"/>
+            <wp:docPr id="2" name="Picture 2"/>
+            <wp:cNvGraphicFramePr>
+              <a:graphicFrameLocks xmlns:a="http://schemas.openxmlformats.org/drawingml/2006/main" noChangeAspect="1"/>
+            </wp:cNvGraphicFramePr>
+            <a:graphic xmlns:a="http://schemas.openxmlformats.org/drawingml/2006/main">
+              <a:graphicData uri="http://schemas.openxmlformats.org/drawingml/2006/picture">
+                <pic:pic xmlns:pic="http://schemas.openxmlformats.org/drawingml/2006/picture">
+                  <pic:nvPicPr>
+                    <pic:cNvPr id="1" name=""/>
+                    <pic:cNvPicPr/>
+                  </pic:nvPicPr>
+                  <pic:blipFill>
+                    <a:blip r:embed="rId24"/>
+                    <a:stretch>
+                      <a:fillRect/>
+                    </a:stretch>
+                  </pic:blipFill>
+                  <pic:spPr>
+                    <a:xfrm>
+                      <a:off x="0" y="0"/>
                       <a:ext cx="5623560" cy="1600200"/>
                     </a:xfrm>
                     <a:prstGeom prst="rect">
@@ -6628,8 +6802,8 @@
           <w:szCs w:val="24"/>
         </w:rPr>
       </w:pPr>
-      <w:bookmarkStart w:id="23" w:name="_Toc490553372"/>
-      <w:bookmarkStart w:id="24" w:name="_Toc523133392"/>
+      <w:bookmarkStart w:id="46" w:name="_Toc490553372"/>
+      <w:bookmarkStart w:id="47" w:name="_Toc523133392"/>
       <w:r>
         <w:rPr>
           <w:rFonts w:ascii="Arial" w:hAnsi="Arial" w:cs="Arial"/>
@@ -6638,8 +6812,8 @@
         </w:rPr>
         <w:t>Deployment Properties</w:t>
       </w:r>
-      <w:bookmarkEnd w:id="23"/>
-      <w:bookmarkEnd w:id="24"/>
+      <w:bookmarkEnd w:id="46"/>
+      <w:bookmarkEnd w:id="47"/>
     </w:p>
     <w:p>
       <w:pPr>
@@ -6657,9 +6831,9 @@
           <w:szCs w:val="20"/>
         </w:rPr>
       </w:pPr>
-      <w:bookmarkStart w:id="25" w:name="_Toc490553373"/>
-      <w:bookmarkStart w:id="26" w:name="_Toc523133393"/>
-      <w:bookmarkStart w:id="27" w:name="_Hlk69742169"/>
+      <w:bookmarkStart w:id="48" w:name="_Toc490553373"/>
+      <w:bookmarkStart w:id="49" w:name="_Toc523133393"/>
+      <w:bookmarkStart w:id="50" w:name="_Hlk69742169"/>
       <w:r>
         <w:rPr>
           <w:rFonts w:ascii="Arial" w:hAnsi="Arial" w:cs="Arial"/>
@@ -6669,8 +6843,8 @@
         </w:rPr>
         <w:t>Dev</w:t>
       </w:r>
-      <w:bookmarkEnd w:id="25"/>
-      <w:bookmarkEnd w:id="26"/>
+      <w:bookmarkEnd w:id="48"/>
+      <w:bookmarkEnd w:id="49"/>
     </w:p>
     <w:tbl>
       <w:tblPr>
@@ -6733,16 +6907,8 @@
               <w:rPr>
                 <w:b/>
               </w:rPr>
-              <w:t xml:space="preserve">Overwrite </w:t>
-            </w:r>
-            <w:proofErr w:type="spellStart"/>
-            <w:r>
-              <w:rPr>
-                <w:b/>
-              </w:rPr>
-              <w:t>DataSources</w:t>
-            </w:r>
-            <w:proofErr w:type="spellEnd"/>
+              <w:t>Overwrite DataSources</w:t>
+            </w:r>
           </w:p>
         </w:tc>
         <w:tc>
@@ -6770,14 +6936,12 @@
                 <w:b/>
               </w:rPr>
             </w:pPr>
-            <w:proofErr w:type="spellStart"/>
             <w:r>
               <w:rPr>
                 <w:b/>
               </w:rPr>
               <w:t>TargetDatasetFolder</w:t>
             </w:r>
-            <w:proofErr w:type="spellEnd"/>
           </w:p>
         </w:tc>
         <w:tc>
@@ -6805,14 +6969,12 @@
                 <w:b/>
               </w:rPr>
             </w:pPr>
-            <w:proofErr w:type="spellStart"/>
             <w:r>
               <w:rPr>
                 <w:b/>
               </w:rPr>
               <w:t>TargetDataSourceFolder</w:t>
             </w:r>
-            <w:proofErr w:type="spellEnd"/>
           </w:p>
         </w:tc>
         <w:tc>
@@ -6821,13 +6983,8 @@
           </w:tcPr>
           <w:p>
             <w:r>
-              <w:t>/eCoaching/</w:t>
-            </w:r>
-            <w:proofErr w:type="spellStart"/>
-            <w:r>
-              <w:t>DataSources</w:t>
-            </w:r>
-            <w:proofErr w:type="spellEnd"/>
+              <w:t>/eCoaching/DataSources</w:t>
+            </w:r>
           </w:p>
         </w:tc>
       </w:tr>
@@ -6845,14 +7002,12 @@
                 <w:b/>
               </w:rPr>
             </w:pPr>
-            <w:proofErr w:type="spellStart"/>
             <w:r>
               <w:rPr>
                 <w:b/>
               </w:rPr>
               <w:t>TargetReportFolder</w:t>
             </w:r>
-            <w:proofErr w:type="spellEnd"/>
           </w:p>
         </w:tc>
         <w:tc>
@@ -6880,14 +7035,12 @@
                 <w:b/>
               </w:rPr>
             </w:pPr>
-            <w:proofErr w:type="spellStart"/>
             <w:r>
               <w:rPr>
                 <w:b/>
               </w:rPr>
               <w:t>TargetReportPartFolder</w:t>
             </w:r>
-            <w:proofErr w:type="spellEnd"/>
           </w:p>
         </w:tc>
         <w:tc>
@@ -6915,14 +7068,12 @@
                 <w:b/>
               </w:rPr>
             </w:pPr>
-            <w:proofErr w:type="spellStart"/>
             <w:r>
               <w:rPr>
                 <w:b/>
               </w:rPr>
               <w:t>TargetServerURL</w:t>
             </w:r>
-            <w:proofErr w:type="spellEnd"/>
           </w:p>
         </w:tc>
         <w:tc>
@@ -6939,16 +7090,9 @@
             <w:r>
               <w:t>://</w:t>
             </w:r>
-            <w:del w:id="28" w:author="Palacherla, Susmitha C" w:date="2021-04-19T15:52:00Z">
-              <w:r>
-                <w:delText>f3420-ecldbd01</w:delText>
-              </w:r>
-            </w:del>
-            <w:ins w:id="29" w:author="Palacherla, Susmitha C" w:date="2021-04-19T15:52:00Z">
-              <w:r>
-                <w:t>UVAADADSQL50CCO</w:t>
-              </w:r>
-            </w:ins>
+            <w:r>
+              <w:t>UVAADADSQL50CCO</w:t>
+            </w:r>
             <w:r>
               <w:t>/ReportServer</w:t>
             </w:r>
@@ -6969,14 +7113,12 @@
                 <w:b/>
               </w:rPr>
             </w:pPr>
-            <w:proofErr w:type="spellStart"/>
             <w:r>
               <w:rPr>
                 <w:b/>
               </w:rPr>
               <w:t>TargetServerVersion</w:t>
             </w:r>
-            <w:proofErr w:type="spellEnd"/>
           </w:p>
         </w:tc>
         <w:tc>
@@ -6984,16 +7126,9 @@
             <w:tcW w:w="5940" w:type="dxa"/>
           </w:tcPr>
           <w:p>
-            <w:ins w:id="30" w:author="Palacherla, Susmitha C" w:date="2021-04-19T15:55:00Z">
-              <w:r>
-                <w:t>SQL Server 2016 or later</w:t>
-              </w:r>
-            </w:ins>
-            <w:del w:id="31" w:author="Palacherla, Susmitha C" w:date="2021-04-19T15:55:00Z">
-              <w:r>
-                <w:delText>SQL Server 2008 R2, 2012 or 2014</w:delText>
-              </w:r>
-            </w:del>
+            <w:r>
+              <w:t>SQL Server 2016 or later</w:t>
+            </w:r>
           </w:p>
         </w:tc>
       </w:tr>
@@ -7033,16 +7168,9 @@
             <w:r>
               <w:t>://</w:t>
             </w:r>
-            <w:del w:id="32" w:author="Palacherla, Susmitha C" w:date="2021-04-19T15:52:00Z">
-              <w:r>
-                <w:delText>f3420-ecldbd01</w:delText>
-              </w:r>
-            </w:del>
-            <w:ins w:id="33" w:author="Palacherla, Susmitha C" w:date="2021-04-19T15:52:00Z">
-              <w:r>
-                <w:t>UVAADADSQL50CCO</w:t>
-              </w:r>
-            </w:ins>
+            <w:r>
+              <w:t>UVAADADSQL50CCO</w:t>
+            </w:r>
             <w:r>
               <w:t>/Reports_ECLD01</w:t>
             </w:r>
@@ -7067,8 +7195,8 @@
           <w:szCs w:val="20"/>
         </w:rPr>
       </w:pPr>
-      <w:bookmarkStart w:id="34" w:name="_Toc490553374"/>
-      <w:bookmarkStart w:id="35" w:name="_Toc523133394"/>
+      <w:bookmarkStart w:id="51" w:name="_Toc490553374"/>
+      <w:bookmarkStart w:id="52" w:name="_Toc523133394"/>
       <w:r>
         <w:rPr>
           <w:rFonts w:ascii="Arial" w:hAnsi="Arial" w:cs="Arial"/>
@@ -7078,8 +7206,8 @@
         </w:rPr>
         <w:t>SysTest</w:t>
       </w:r>
-      <w:bookmarkEnd w:id="34"/>
-      <w:bookmarkEnd w:id="35"/>
+      <w:bookmarkEnd w:id="51"/>
+      <w:bookmarkEnd w:id="52"/>
     </w:p>
     <w:tbl>
       <w:tblPr>
@@ -7142,16 +7270,8 @@
               <w:rPr>
                 <w:b/>
               </w:rPr>
-              <w:t xml:space="preserve">Overwrite </w:t>
-            </w:r>
-            <w:proofErr w:type="spellStart"/>
-            <w:r>
-              <w:rPr>
-                <w:b/>
-              </w:rPr>
-              <w:t>DataSources</w:t>
-            </w:r>
-            <w:proofErr w:type="spellEnd"/>
+              <w:t>Overwrite DataSources</w:t>
+            </w:r>
           </w:p>
         </w:tc>
         <w:tc>
@@ -7179,14 +7299,12 @@
                 <w:b/>
               </w:rPr>
             </w:pPr>
-            <w:proofErr w:type="spellStart"/>
             <w:r>
               <w:rPr>
                 <w:b/>
               </w:rPr>
               <w:t>TargetDatasetFolder</w:t>
             </w:r>
-            <w:proofErr w:type="spellEnd"/>
           </w:p>
         </w:tc>
         <w:tc>
@@ -7214,14 +7332,12 @@
                 <w:b/>
               </w:rPr>
             </w:pPr>
-            <w:proofErr w:type="spellStart"/>
             <w:r>
               <w:rPr>
                 <w:b/>
               </w:rPr>
               <w:t>TargetDataSourceFolder</w:t>
             </w:r>
-            <w:proofErr w:type="spellEnd"/>
           </w:p>
         </w:tc>
         <w:tc>
@@ -7230,13 +7346,8 @@
           </w:tcPr>
           <w:p>
             <w:r>
-              <w:t>/eCoaching/</w:t>
-            </w:r>
-            <w:proofErr w:type="spellStart"/>
-            <w:r>
-              <w:t>DataSources</w:t>
-            </w:r>
-            <w:proofErr w:type="spellEnd"/>
+              <w:t>/eCoaching/DataSources</w:t>
+            </w:r>
           </w:p>
         </w:tc>
       </w:tr>
@@ -7254,14 +7365,12 @@
                 <w:b/>
               </w:rPr>
             </w:pPr>
-            <w:proofErr w:type="spellStart"/>
             <w:r>
               <w:rPr>
                 <w:b/>
               </w:rPr>
               <w:t>TargetReportFolder</w:t>
             </w:r>
-            <w:proofErr w:type="spellEnd"/>
           </w:p>
         </w:tc>
         <w:tc>
@@ -7289,14 +7398,12 @@
                 <w:b/>
               </w:rPr>
             </w:pPr>
-            <w:proofErr w:type="spellStart"/>
             <w:r>
               <w:rPr>
                 <w:b/>
               </w:rPr>
               <w:t>TargetReportPartFolder</w:t>
             </w:r>
-            <w:proofErr w:type="spellEnd"/>
           </w:p>
         </w:tc>
         <w:tc>
@@ -7324,14 +7431,12 @@
                 <w:b/>
               </w:rPr>
             </w:pPr>
-            <w:proofErr w:type="spellStart"/>
             <w:r>
               <w:rPr>
                 <w:b/>
               </w:rPr>
               <w:t>TargetServerURL</w:t>
             </w:r>
-            <w:proofErr w:type="spellEnd"/>
           </w:p>
         </w:tc>
         <w:tc>
@@ -7348,22 +7453,9 @@
             <w:r>
               <w:t>://</w:t>
             </w:r>
-            <w:del w:id="36" w:author="Palacherla, Susmitha C" w:date="2021-04-19T15:52:00Z">
-              <w:r>
-                <w:delText>f3420-ecldb</w:delText>
-              </w:r>
-              <w:r>
-                <w:delText>t</w:delText>
-              </w:r>
-              <w:r>
-                <w:delText>01</w:delText>
-              </w:r>
-            </w:del>
-            <w:ins w:id="37" w:author="Palacherla, Susmitha C" w:date="2021-04-19T15:52:00Z">
-              <w:r>
-                <w:t>UVAADADSQL52CCO</w:t>
-              </w:r>
-            </w:ins>
+            <w:r>
+              <w:t>UVAADADSQL52CCO</w:t>
+            </w:r>
             <w:r>
               <w:t>/ReportServer</w:t>
             </w:r>
@@ -7384,14 +7476,12 @@
                 <w:b/>
               </w:rPr>
             </w:pPr>
-            <w:proofErr w:type="spellStart"/>
             <w:r>
               <w:rPr>
                 <w:b/>
               </w:rPr>
               <w:t>TargetServerVersion</w:t>
             </w:r>
-            <w:proofErr w:type="spellEnd"/>
           </w:p>
         </w:tc>
         <w:tc>
@@ -7399,16 +7489,9 @@
             <w:tcW w:w="5940" w:type="dxa"/>
           </w:tcPr>
           <w:p>
-            <w:ins w:id="38" w:author="Palacherla, Susmitha C" w:date="2021-04-19T15:55:00Z">
-              <w:r>
-                <w:t>SQL Server 2016 or later</w:t>
-              </w:r>
-            </w:ins>
-            <w:del w:id="39" w:author="Palacherla, Susmitha C" w:date="2021-04-19T15:55:00Z">
-              <w:r>
-                <w:delText>SQL Server 2008 R2, 2012 or 2014</w:delText>
-              </w:r>
-            </w:del>
+            <w:r>
+              <w:t>SQL Server 2016 or later</w:t>
+            </w:r>
           </w:p>
         </w:tc>
       </w:tr>
@@ -7448,22 +7531,9 @@
             <w:r>
               <w:t>://</w:t>
             </w:r>
-            <w:del w:id="40" w:author="Palacherla, Susmitha C" w:date="2021-04-19T15:52:00Z">
-              <w:r>
-                <w:delText>f3420-ecldb</w:delText>
-              </w:r>
-              <w:r>
-                <w:delText>t</w:delText>
-              </w:r>
-              <w:r>
-                <w:delText>01</w:delText>
-              </w:r>
-            </w:del>
-            <w:ins w:id="41" w:author="Palacherla, Susmitha C" w:date="2021-04-19T15:52:00Z">
-              <w:r>
-                <w:t>UVAADADSQL52CCO</w:t>
-              </w:r>
-            </w:ins>
+            <w:r>
+              <w:t>UVAADADSQL52CCO</w:t>
+            </w:r>
             <w:r>
               <w:t>/Reports_ECL</w:t>
             </w:r>
@@ -7477,73 +7547,7 @@
         </w:tc>
       </w:tr>
     </w:tbl>
-    <w:p>
-      <w:pPr>
-        <w:rPr>
-          <w:del w:id="42" w:author="Palacherla, Susmitha C" w:date="2021-04-19T15:51:00Z"/>
-          <w:rPrChange w:id="43" w:author="Palacherla, Susmitha C" w:date="2021-04-19T15:52:00Z">
-            <w:rPr>
-              <w:del w:id="44" w:author="Palacherla, Susmitha C" w:date="2021-04-19T15:51:00Z"/>
-              <w:rFonts w:ascii="Arial" w:hAnsi="Arial" w:cs="Arial"/>
-              <w:color w:val="auto"/>
-              <w:sz w:val="20"/>
-              <w:szCs w:val="20"/>
-            </w:rPr>
-          </w:rPrChange>
-        </w:rPr>
-        <w:pPrChange w:id="45" w:author="Palacherla, Susmitha C" w:date="2021-04-19T15:52:00Z">
-          <w:pPr>
-            <w:pStyle w:val="Heading1"/>
-            <w:spacing w:before="0"/>
-            <w:ind w:left="720"/>
-          </w:pPr>
-        </w:pPrChange>
-      </w:pPr>
-    </w:p>
-    <w:p>
-      <w:pPr>
-        <w:rPr>
-          <w:del w:id="46" w:author="Palacherla, Susmitha C" w:date="2021-04-19T15:51:00Z"/>
-          <w:rPrChange w:id="47" w:author="Palacherla, Susmitha C" w:date="2021-04-19T15:52:00Z">
-            <w:rPr>
-              <w:del w:id="48" w:author="Palacherla, Susmitha C" w:date="2021-04-19T15:51:00Z"/>
-              <w:rFonts w:ascii="Arial" w:hAnsi="Arial" w:cs="Arial"/>
-              <w:color w:val="auto"/>
-              <w:sz w:val="20"/>
-              <w:szCs w:val="20"/>
-            </w:rPr>
-          </w:rPrChange>
-        </w:rPr>
-        <w:pPrChange w:id="49" w:author="Palacherla, Susmitha C" w:date="2021-04-19T15:52:00Z">
-          <w:pPr>
-            <w:pStyle w:val="Heading1"/>
-            <w:spacing w:before="0"/>
-            <w:ind w:left="720"/>
-          </w:pPr>
-        </w:pPrChange>
-      </w:pPr>
-    </w:p>
-    <w:p>
-      <w:pPr>
-        <w:rPr>
-          <w:rPrChange w:id="50" w:author="Palacherla, Susmitha C" w:date="2021-04-19T15:52:00Z">
-            <w:rPr>
-              <w:rFonts w:ascii="Arial" w:hAnsi="Arial" w:cs="Arial"/>
-              <w:color w:val="auto"/>
-              <w:sz w:val="20"/>
-              <w:szCs w:val="20"/>
-            </w:rPr>
-          </w:rPrChange>
-        </w:rPr>
-        <w:pPrChange w:id="51" w:author="Palacherla, Susmitha C" w:date="2021-04-19T15:52:00Z">
-          <w:pPr>
-            <w:pStyle w:val="Heading1"/>
-            <w:spacing w:before="0"/>
-            <w:ind w:left="720"/>
-          </w:pPr>
-        </w:pPrChange>
-      </w:pPr>
-    </w:p>
+    <w:p/>
     <w:p>
       <w:pPr>
         <w:pStyle w:val="Heading1"/>
@@ -7560,8 +7564,8 @@
           <w:szCs w:val="20"/>
         </w:rPr>
       </w:pPr>
-      <w:bookmarkStart w:id="52" w:name="_Toc490553376"/>
-      <w:bookmarkStart w:id="53" w:name="_Toc523133395"/>
+      <w:bookmarkStart w:id="53" w:name="_Toc490553376"/>
+      <w:bookmarkStart w:id="54" w:name="_Toc523133395"/>
       <w:r>
         <w:rPr>
           <w:rFonts w:ascii="Arial" w:hAnsi="Arial" w:cs="Arial"/>
@@ -7571,8 +7575,8 @@
         </w:rPr>
         <w:t>Production</w:t>
       </w:r>
-      <w:bookmarkEnd w:id="52"/>
       <w:bookmarkEnd w:id="53"/>
+      <w:bookmarkEnd w:id="54"/>
     </w:p>
     <w:tbl>
       <w:tblPr>
@@ -7636,16 +7640,8 @@
                 <w:b/>
               </w:rPr>
               <w:lastRenderedPageBreak/>
-              <w:t xml:space="preserve">Overwrite </w:t>
-            </w:r>
-            <w:proofErr w:type="spellStart"/>
-            <w:r>
-              <w:rPr>
-                <w:b/>
-              </w:rPr>
-              <w:t>DataSources</w:t>
-            </w:r>
-            <w:proofErr w:type="spellEnd"/>
+              <w:t>Overwrite DataSources</w:t>
+            </w:r>
           </w:p>
         </w:tc>
         <w:tc>
@@ -7673,14 +7669,12 @@
                 <w:b/>
               </w:rPr>
             </w:pPr>
-            <w:proofErr w:type="spellStart"/>
             <w:r>
               <w:rPr>
                 <w:b/>
               </w:rPr>
               <w:t>TargetDatasetFolder</w:t>
             </w:r>
-            <w:proofErr w:type="spellEnd"/>
           </w:p>
         </w:tc>
         <w:tc>
@@ -7708,14 +7702,12 @@
                 <w:b/>
               </w:rPr>
             </w:pPr>
-            <w:proofErr w:type="spellStart"/>
             <w:r>
               <w:rPr>
                 <w:b/>
               </w:rPr>
               <w:t>TargetDataSourceFolder</w:t>
             </w:r>
-            <w:proofErr w:type="spellEnd"/>
           </w:p>
         </w:tc>
         <w:tc>
@@ -7724,13 +7716,8 @@
           </w:tcPr>
           <w:p>
             <w:r>
-              <w:t>/eCoaching/Production/</w:t>
-            </w:r>
-            <w:proofErr w:type="spellStart"/>
-            <w:r>
-              <w:t>DataSources</w:t>
-            </w:r>
-            <w:proofErr w:type="spellEnd"/>
+              <w:t>/eCoaching/Production/DataSources</w:t>
+            </w:r>
           </w:p>
         </w:tc>
       </w:tr>
@@ -7748,14 +7735,12 @@
                 <w:b/>
               </w:rPr>
             </w:pPr>
-            <w:proofErr w:type="spellStart"/>
             <w:r>
               <w:rPr>
                 <w:b/>
               </w:rPr>
               <w:t>TargetReportFolder</w:t>
             </w:r>
-            <w:proofErr w:type="spellEnd"/>
           </w:p>
         </w:tc>
         <w:tc>
@@ -7783,14 +7768,12 @@
                 <w:b/>
               </w:rPr>
             </w:pPr>
-            <w:proofErr w:type="spellStart"/>
             <w:r>
               <w:rPr>
                 <w:b/>
               </w:rPr>
               <w:t>TargetReportPartFolder</w:t>
             </w:r>
-            <w:proofErr w:type="spellEnd"/>
           </w:p>
         </w:tc>
         <w:tc>
@@ -7818,14 +7801,12 @@
                 <w:b/>
               </w:rPr>
             </w:pPr>
-            <w:proofErr w:type="spellStart"/>
             <w:r>
               <w:rPr>
                 <w:b/>
               </w:rPr>
               <w:t>TargetServerURL</w:t>
             </w:r>
-            <w:proofErr w:type="spellEnd"/>
           </w:p>
         </w:tc>
         <w:tc>
@@ -7842,22 +7823,9 @@
             <w:r>
               <w:t>://</w:t>
             </w:r>
-            <w:del w:id="54" w:author="Palacherla, Susmitha C" w:date="2021-04-19T15:53:00Z">
-              <w:r>
-                <w:delText>f3420-ecldb</w:delText>
-              </w:r>
-              <w:r>
-                <w:delText>p</w:delText>
-              </w:r>
-              <w:r>
-                <w:delText>01</w:delText>
-              </w:r>
-            </w:del>
-            <w:ins w:id="55" w:author="Palacherla, Susmitha C" w:date="2021-04-19T15:53:00Z">
-              <w:r>
-                <w:t>UVAAPADSQL50CCO</w:t>
-              </w:r>
-            </w:ins>
+            <w:r>
+              <w:t>UVAAPADSQL50CCO</w:t>
+            </w:r>
             <w:r>
               <w:t>/ReportServer</w:t>
             </w:r>
@@ -7878,14 +7846,12 @@
                 <w:b/>
               </w:rPr>
             </w:pPr>
-            <w:proofErr w:type="spellStart"/>
             <w:r>
               <w:rPr>
                 <w:b/>
               </w:rPr>
               <w:t>TargetServerVersion</w:t>
             </w:r>
-            <w:proofErr w:type="spellEnd"/>
           </w:p>
         </w:tc>
         <w:tc>
@@ -7893,16 +7859,9 @@
             <w:tcW w:w="6210" w:type="dxa"/>
           </w:tcPr>
           <w:p>
-            <w:ins w:id="56" w:author="Palacherla, Susmitha C" w:date="2021-04-19T15:55:00Z">
-              <w:r>
-                <w:t>SQL Server 2016 or later</w:t>
-              </w:r>
-            </w:ins>
-            <w:del w:id="57" w:author="Palacherla, Susmitha C" w:date="2021-04-19T15:55:00Z">
-              <w:r>
-                <w:delText>SQL Server 2008 R2, 2012 or 2014</w:delText>
-              </w:r>
-            </w:del>
+            <w:r>
+              <w:t>SQL Server 2016 or later</w:t>
+            </w:r>
           </w:p>
         </w:tc>
       </w:tr>
@@ -7942,22 +7901,9 @@
             <w:r>
               <w:t>://</w:t>
             </w:r>
-            <w:del w:id="58" w:author="Palacherla, Susmitha C" w:date="2021-04-19T15:53:00Z">
-              <w:r>
-                <w:delText>f3420-ecldb</w:delText>
-              </w:r>
-              <w:r>
-                <w:delText>p</w:delText>
-              </w:r>
-              <w:r>
-                <w:delText>01</w:delText>
-              </w:r>
-            </w:del>
-            <w:ins w:id="59" w:author="Palacherla, Susmitha C" w:date="2021-04-19T15:53:00Z">
-              <w:r>
-                <w:t>UVAAPADSQL50CCO</w:t>
-              </w:r>
-            </w:ins>
+            <w:r>
+              <w:t>UVAAPADSQL50CCO</w:t>
+            </w:r>
             <w:r>
               <w:t>/Reports_ECL</w:t>
             </w:r>
@@ -7984,7 +7930,7 @@
           <w:szCs w:val="24"/>
         </w:rPr>
       </w:pPr>
-      <w:bookmarkStart w:id="60" w:name="_Toc523133396"/>
+      <w:bookmarkStart w:id="55" w:name="_Toc523133396"/>
       <w:r>
         <w:rPr>
           <w:rFonts w:ascii="Arial" w:hAnsi="Arial" w:cs="Arial"/>
@@ -7993,7 +7939,7 @@
         </w:rPr>
         <w:t>Data Source(s)</w:t>
       </w:r>
-      <w:bookmarkEnd w:id="60"/>
+      <w:bookmarkEnd w:id="55"/>
     </w:p>
     <w:tbl>
       <w:tblPr>
@@ -8005,13 +7951,6 @@
         <w:gridCol w:w="1809"/>
         <w:gridCol w:w="3222"/>
         <w:gridCol w:w="4319"/>
-        <w:tblGridChange w:id="61">
-          <w:tblGrid>
-            <w:gridCol w:w="1809"/>
-            <w:gridCol w:w="3222"/>
-            <w:gridCol w:w="4319"/>
-          </w:tblGrid>
-        </w:tblGridChange>
       </w:tblGrid>
       <w:tr>
         <w:trPr>
@@ -8104,30 +8043,12 @@
         </w:tc>
       </w:tr>
       <w:tr>
-        <w:tblPrEx>
-          <w:tblW w:w="0" w:type="auto"/>
-          <w:tblPrExChange w:id="62" w:author="Palacherla, Susmitha C" w:date="2021-04-19T15:55:00Z">
-            <w:tblPrEx>
-              <w:tblW w:w="0" w:type="auto"/>
-            </w:tblPrEx>
-          </w:tblPrExChange>
-        </w:tblPrEx>
         <w:trPr>
           <w:trHeight w:hRule="exact" w:val="3205"/>
-          <w:trPrChange w:id="63" w:author="Palacherla, Susmitha C" w:date="2021-04-19T15:55:00Z">
-            <w:trPr>
-              <w:trHeight w:hRule="exact" w:val="1576"/>
-            </w:trPr>
-          </w:trPrChange>
         </w:trPr>
         <w:tc>
           <w:tcPr>
             <w:tcW w:w="1809" w:type="dxa"/>
-            <w:tcPrChange w:id="64" w:author="Palacherla, Susmitha C" w:date="2021-04-19T15:55:00Z">
-              <w:tcPr>
-                <w:tcW w:w="1809" w:type="dxa"/>
-              </w:tcPr>
-            </w:tcPrChange>
           </w:tcPr>
           <w:p>
             <w:pPr>
@@ -8146,22 +8067,12 @@
         <w:tc>
           <w:tcPr>
             <w:tcW w:w="3222" w:type="dxa"/>
-            <w:tcPrChange w:id="65" w:author="Palacherla, Susmitha C" w:date="2021-04-19T15:55:00Z">
-              <w:tcPr>
-                <w:tcW w:w="3222" w:type="dxa"/>
-              </w:tcPr>
-            </w:tcPrChange>
           </w:tcPr>
           <w:p/>
         </w:tc>
         <w:tc>
           <w:tcPr>
             <w:tcW w:w="4319" w:type="dxa"/>
-            <w:tcPrChange w:id="66" w:author="Palacherla, Susmitha C" w:date="2021-04-19T15:55:00Z">
-              <w:tcPr>
-                <w:tcW w:w="4319" w:type="dxa"/>
-              </w:tcPr>
-            </w:tcPrChange>
           </w:tcPr>
           <w:p>
             <w:r>
@@ -8170,16 +8081,9 @@
             <w:r>
               <w:t>Data Source=</w:t>
             </w:r>
-            <w:del w:id="67" w:author="Palacherla, Susmitha C" w:date="2021-04-19T15:52:00Z">
-              <w:r>
-                <w:delText>F3420-ECLDBD01</w:delText>
-              </w:r>
-            </w:del>
-            <w:ins w:id="68" w:author="Palacherla, Susmitha C" w:date="2021-04-19T15:52:00Z">
-              <w:r>
-                <w:t>UVAADADSQL50CCO</w:t>
-              </w:r>
-            </w:ins>
+            <w:r>
+              <w:t>UVAADADSQL50CCO</w:t>
+            </w:r>
             <w:r>
               <w:t>;Initial Catalog=eCoachingDev</w:t>
             </w:r>
@@ -8191,19 +8095,9 @@
             <w:r>
               <w:t>Data Source=</w:t>
             </w:r>
-            <w:del w:id="69" w:author="Palacherla, Susmitha C" w:date="2021-04-19T15:52:00Z">
-              <w:r>
-                <w:delText>F3420-ECLDB</w:delText>
-              </w:r>
-              <w:r>
-                <w:delText>T01</w:delText>
-              </w:r>
-            </w:del>
-            <w:ins w:id="70" w:author="Palacherla, Susmitha C" w:date="2021-04-19T15:52:00Z">
-              <w:r>
-                <w:t>UVAADADSQL52CCO</w:t>
-              </w:r>
-            </w:ins>
+            <w:r>
+              <w:t>UVAADADSQL52CCO</w:t>
+            </w:r>
             <w:r>
               <w:t>;Initial Catalog=eCoachingTest</w:t>
             </w:r>
@@ -8215,19 +8109,9 @@
             <w:r>
               <w:t>Data Source=</w:t>
             </w:r>
-            <w:del w:id="71" w:author="Palacherla, Susmitha C" w:date="2021-04-19T15:53:00Z">
-              <w:r>
-                <w:delText>F3420-ECLDB</w:delText>
-              </w:r>
-              <w:r>
-                <w:delText>P01</w:delText>
-              </w:r>
-            </w:del>
-            <w:ins w:id="72" w:author="Palacherla, Susmitha C" w:date="2021-04-19T15:53:00Z">
-              <w:r>
-                <w:t>UVAAPADSQL50CCO</w:t>
-              </w:r>
-            </w:ins>
+            <w:r>
+              <w:t>UVAAPADSQL50CCO</w:t>
+            </w:r>
             <w:r>
               <w:t>;Initial Catalog=eCoaching</w:t>
             </w:r>
@@ -8273,22 +8157,8 @@
           </w:p>
         </w:tc>
       </w:tr>
-      <w:bookmarkEnd w:id="27"/>
     </w:tbl>
-    <w:p>
-      <w:pPr>
-        <w:keepNext/>
-        <w:keepLines/>
-        <w:spacing w:before="480" w:after="0"/>
-        <w:outlineLvl w:val="0"/>
-        <w:rPr>
-          <w:del w:id="73" w:author="Palacherla, Susmitha C" w:date="2021-04-19T15:53:00Z"/>
-          <w:rFonts w:ascii="Arial" w:hAnsi="Arial" w:cs="Arial"/>
-          <w:sz w:val="20"/>
-          <w:szCs w:val="20"/>
-        </w:rPr>
-      </w:pPr>
-    </w:p>
+    <w:bookmarkEnd w:id="50"/>
     <w:p>
       <w:pPr>
         <w:pStyle w:val="Heading1"/>
@@ -8368,7 +8238,7 @@
                           <pic:cNvPicPr/>
                         </pic:nvPicPr>
                         <pic:blipFill>
-                          <a:blip r:embed="rId23"/>
+                          <a:blip r:embed="rId25"/>
                           <a:stretch>
                             <a:fillRect/>
                           </a:stretch>
@@ -8425,27 +8295,7 @@
                 <w:sz w:val="20"/>
                 <w:szCs w:val="20"/>
               </w:rPr>
-              <w:t>/eCoaching/</w:t>
-            </w:r>
-            <w:proofErr w:type="spellStart"/>
-            <w:r>
-              <w:rPr>
-                <w:rFonts w:ascii="Arial" w:hAnsi="Arial" w:cs="Arial"/>
-                <w:color w:val="000000"/>
-                <w:sz w:val="20"/>
-                <w:szCs w:val="20"/>
-              </w:rPr>
-              <w:t>DataSources</w:t>
-            </w:r>
-            <w:proofErr w:type="spellEnd"/>
-            <w:r>
-              <w:rPr>
-                <w:rFonts w:ascii="Arial" w:hAnsi="Arial" w:cs="Arial"/>
-                <w:color w:val="000000"/>
-                <w:sz w:val="20"/>
-                <w:szCs w:val="20"/>
-              </w:rPr>
-              <w:t>/eCoaching</w:t>
+              <w:t>/eCoaching/DataSources/eCoaching</w:t>
             </w:r>
           </w:p>
         </w:tc>
@@ -8487,7 +8337,6 @@
                 <w:szCs w:val="20"/>
               </w:rPr>
             </w:pPr>
-            <w:proofErr w:type="spellStart"/>
             <w:r>
               <w:rPr>
                 <w:rFonts w:ascii="Arial" w:hAnsi="Arial" w:cs="Arial"/>
@@ -8495,9 +8344,8 @@
                 <w:sz w:val="20"/>
                 <w:szCs w:val="20"/>
               </w:rPr>
-              <w:t>AdminActionRef</w:t>
-            </w:r>
-            <w:proofErr w:type="spellEnd"/>
+              <w:t xml:space="preserve">AdminActionRef: </w:t>
+            </w:r>
             <w:r>
               <w:rPr>
                 <w:rFonts w:ascii="Arial" w:hAnsi="Arial" w:cs="Arial"/>
@@ -8505,18 +8353,19 @@
                 <w:sz w:val="20"/>
                 <w:szCs w:val="20"/>
               </w:rPr>
-              <w:t xml:space="preserve">: </w:t>
-            </w:r>
-            <w:r>
+              <w:t>/eCoaching/Datasets/AdminActionList</w:t>
+            </w:r>
+          </w:p>
+          <w:p>
+            <w:pPr>
+              <w:spacing w:after="0" w:line="240" w:lineRule="auto"/>
               <w:rPr>
                 <w:rFonts w:ascii="Arial" w:hAnsi="Arial" w:cs="Arial"/>
                 <w:color w:val="000000"/>
                 <w:sz w:val="20"/>
                 <w:szCs w:val="20"/>
               </w:rPr>
-              <w:t>/eCoaching/Datasets/</w:t>
-            </w:r>
-            <w:proofErr w:type="spellStart"/>
+            </w:pPr>
             <w:r>
               <w:rPr>
                 <w:rFonts w:ascii="Arial" w:hAnsi="Arial" w:cs="Arial"/>
@@ -8524,21 +8373,22 @@
                 <w:sz w:val="20"/>
                 <w:szCs w:val="20"/>
               </w:rPr>
-              <w:t>AdminActionList</w:t>
-            </w:r>
-            <w:proofErr w:type="spellEnd"/>
-          </w:p>
-          <w:p>
-            <w:pPr>
-              <w:spacing w:after="0" w:line="240" w:lineRule="auto"/>
+              <w:t xml:space="preserve">AdminFormRef: </w:t>
+            </w:r>
+            <w:r>
               <w:rPr>
                 <w:rFonts w:ascii="Arial" w:hAnsi="Arial" w:cs="Arial"/>
                 <w:color w:val="000000"/>
                 <w:sz w:val="20"/>
                 <w:szCs w:val="20"/>
               </w:rPr>
-            </w:pPr>
-            <w:proofErr w:type="spellStart"/>
+              <w:t>/eCoaching/Datasets/AdminFormList</w:t>
+            </w:r>
+          </w:p>
+          <w:p>
+            <w:pPr>
+              <w:spacing w:after="0" w:line="240" w:lineRule="auto"/>
+            </w:pPr>
             <w:r>
               <w:rPr>
                 <w:rFonts w:ascii="Arial" w:hAnsi="Arial" w:cs="Arial"/>
@@ -8546,9 +8396,8 @@
                 <w:sz w:val="20"/>
                 <w:szCs w:val="20"/>
               </w:rPr>
-              <w:t>AdminFormRef</w:t>
-            </w:r>
-            <w:proofErr w:type="spellEnd"/>
+              <w:t xml:space="preserve">AdminLogTypeRef: </w:t>
+            </w:r>
             <w:r>
               <w:rPr>
                 <w:rFonts w:ascii="Arial" w:hAnsi="Arial" w:cs="Arial"/>
@@ -8556,73 +8405,8 @@
                 <w:sz w:val="20"/>
                 <w:szCs w:val="20"/>
               </w:rPr>
-              <w:t xml:space="preserve">: </w:t>
-            </w:r>
-            <w:r>
-              <w:rPr>
-                <w:rFonts w:ascii="Arial" w:hAnsi="Arial" w:cs="Arial"/>
-                <w:color w:val="000000"/>
-                <w:sz w:val="20"/>
-                <w:szCs w:val="20"/>
-              </w:rPr>
-              <w:t>/eCoaching/Datasets/</w:t>
-            </w:r>
-            <w:proofErr w:type="spellStart"/>
-            <w:r>
-              <w:rPr>
-                <w:rFonts w:ascii="Arial" w:hAnsi="Arial" w:cs="Arial"/>
-                <w:color w:val="000000"/>
-                <w:sz w:val="20"/>
-                <w:szCs w:val="20"/>
-              </w:rPr>
-              <w:t>AdminFormList</w:t>
-            </w:r>
-            <w:proofErr w:type="spellEnd"/>
-          </w:p>
-          <w:p>
-            <w:pPr>
-              <w:spacing w:after="0" w:line="240" w:lineRule="auto"/>
-            </w:pPr>
-            <w:proofErr w:type="spellStart"/>
-            <w:r>
-              <w:rPr>
-                <w:rFonts w:ascii="Arial" w:hAnsi="Arial" w:cs="Arial"/>
-                <w:color w:val="000000"/>
-                <w:sz w:val="20"/>
-                <w:szCs w:val="20"/>
-              </w:rPr>
-              <w:t>AdminLogTypeRef</w:t>
-            </w:r>
-            <w:proofErr w:type="spellEnd"/>
-            <w:r>
-              <w:rPr>
-                <w:rFonts w:ascii="Arial" w:hAnsi="Arial" w:cs="Arial"/>
-                <w:color w:val="000000"/>
-                <w:sz w:val="20"/>
-                <w:szCs w:val="20"/>
-              </w:rPr>
-              <w:t xml:space="preserve">: </w:t>
-            </w:r>
-            <w:r>
-              <w:rPr>
-                <w:rFonts w:ascii="Arial" w:hAnsi="Arial" w:cs="Arial"/>
-                <w:color w:val="000000"/>
-                <w:sz w:val="20"/>
-                <w:szCs w:val="20"/>
-              </w:rPr>
-              <w:t>/eCoaching/Datasets/</w:t>
-            </w:r>
-            <w:proofErr w:type="spellStart"/>
-            <w:r>
-              <w:rPr>
-                <w:rFonts w:ascii="Arial" w:hAnsi="Arial" w:cs="Arial"/>
-                <w:color w:val="000000"/>
-                <w:sz w:val="20"/>
-                <w:szCs w:val="20"/>
-              </w:rPr>
-              <w:t>AdminLogTypeList</w:t>
-            </w:r>
-            <w:proofErr w:type="spellEnd"/>
+              <w:t>/eCoaching/Datasets/AdminLogTypeList</w:t>
+            </w:r>
           </w:p>
         </w:tc>
       </w:tr>
@@ -8641,8 +8425,8 @@
       </w:pPr>
     </w:p>
     <w:sectPr>
-      <w:headerReference w:type="default" r:id="rId24"/>
-      <w:footerReference w:type="default" r:id="rId25"/>
+      <w:headerReference w:type="default" r:id="rId26"/>
+      <w:footerReference w:type="default" r:id="rId27"/>
       <w:pgSz w:w="12240" w:h="15840"/>
       <w:pgMar w:top="1440" w:right="1440" w:bottom="1440" w:left="1440" w:header="720" w:footer="720" w:gutter="0"/>
       <w:cols w:space="720"/>
@@ -8724,7 +8508,7 @@
       <w:rPr>
         <w:noProof/>
       </w:rPr>
-      <w:t>4/19/2021</w:t>
+      <w:t>3/24/2022</w:t>
     </w:r>
     <w:r>
       <w:fldChar w:fldCharType="end"/>
@@ -10145,6 +9929,7 @@
     <w:lsdException w:name="HTML Sample" w:semiHidden="1" w:unhideWhenUsed="1"/>
     <w:lsdException w:name="HTML Typewriter" w:semiHidden="1" w:unhideWhenUsed="1"/>
     <w:lsdException w:name="HTML Variable" w:semiHidden="1" w:unhideWhenUsed="1"/>
+    <w:lsdException w:name="Normal Table" w:semiHidden="1" w:unhideWhenUsed="1"/>
     <w:lsdException w:name="annotation subject" w:semiHidden="1" w:unhideWhenUsed="1"/>
     <w:lsdException w:name="No List" w:semiHidden="1" w:unhideWhenUsed="1"/>
     <w:lsdException w:name="Outline List 1" w:semiHidden="1" w:unhideWhenUsed="1"/>
@@ -10187,8 +9972,11 @@
     <w:lsdException w:name="Table Contemporary" w:semiHidden="1" w:unhideWhenUsed="1"/>
     <w:lsdException w:name="Table Elegant" w:semiHidden="1" w:unhideWhenUsed="1"/>
     <w:lsdException w:name="Table Professional" w:semiHidden="1" w:unhideWhenUsed="1"/>
+    <w:lsdException w:name="Table Subtle 1" w:semiHidden="1" w:unhideWhenUsed="1"/>
     <w:lsdException w:name="Table Subtle 2" w:semiHidden="1" w:unhideWhenUsed="1"/>
     <w:lsdException w:name="Table Web 1" w:semiHidden="1" w:unhideWhenUsed="1"/>
+    <w:lsdException w:name="Table Web 2" w:semiHidden="1" w:unhideWhenUsed="1"/>
+    <w:lsdException w:name="Table Web 3" w:semiHidden="1" w:unhideWhenUsed="1"/>
     <w:lsdException w:name="Balloon Text" w:semiHidden="1" w:unhideWhenUsed="1"/>
     <w:lsdException w:name="Table Grid" w:uiPriority="59"/>
     <w:lsdException w:name="Table Theme" w:semiHidden="1" w:unhideWhenUsed="1"/>

</xml_diff>